<commit_message>
Panorama upload section added.
</commit_message>
<xml_diff>
--- a/pwiz_tools/Skyline/Documentation/Tutorials/Skyline Audit Logging.docx
+++ b/pwiz_tools/Skyline/Documentation/Tutorials/Skyline Audit Logging.docx
@@ -1,6 +1,6 @@
 
 <file path=word/document.xml><?xml version="1.0" encoding="utf-8"?>
-<w:document xmlns:wpc="http://schemas.microsoft.com/office/word/2010/wordprocessingCanvas" xmlns:cx="http://schemas.microsoft.com/office/drawing/2014/chartex" xmlns:cx1="http://schemas.microsoft.com/office/drawing/2015/9/8/chartex" xmlns:cx2="http://schemas.microsoft.com/office/drawing/2015/10/21/chartex" xmlns:cx3="http://schemas.microsoft.com/office/drawing/2016/5/9/chartex" xmlns:cx4="http://schemas.microsoft.com/office/drawing/2016/5/10/chartex" xmlns:cx5="http://schemas.microsoft.com/office/drawing/2016/5/11/chartex" xmlns:cx6="http://schemas.microsoft.com/office/drawing/2016/5/12/chartex" xmlns:cx7="http://schemas.microsoft.com/office/drawing/2016/5/13/chartex" xmlns:cx8="http://schemas.microsoft.com/office/drawing/2016/5/14/chartex" xmlns:mc="http://schemas.openxmlformats.org/markup-compatibility/2006" xmlns:aink="http://schemas.microsoft.com/office/drawing/2016/ink" xmlns:am3d="http://schemas.microsoft.com/office/drawing/2017/model3d" xmlns:o="urn:schemas-microsoft-com:office:office" xmlns:r="http://schemas.openxmlformats.org/officeDocument/2006/relationships" xmlns:m="http://schemas.openxmlformats.org/officeDocument/2006/math" xmlns:v="urn:schemas-microsoft-com:vml" xmlns:wp14="http://schemas.microsoft.com/office/word/2010/wordprocessingDrawing" xmlns:wp="http://schemas.openxmlformats.org/drawingml/2006/wordprocessingDrawing" xmlns:w10="urn:schemas-microsoft-com:office:word" xmlns:w="http://schemas.openxmlformats.org/wordprocessingml/2006/main" xmlns:w14="http://schemas.microsoft.com/office/word/2010/wordml" xmlns:w15="http://schemas.microsoft.com/office/word/2012/wordml" xmlns:w16cid="http://schemas.microsoft.com/office/word/2016/wordml/cid" xmlns:w16se="http://schemas.microsoft.com/office/word/2015/wordml/symex" xmlns:wpg="http://schemas.microsoft.com/office/word/2010/wordprocessingGroup" xmlns:wpi="http://schemas.microsoft.com/office/word/2010/wordprocessingInk" xmlns:wne="http://schemas.microsoft.com/office/word/2006/wordml" xmlns:wps="http://schemas.microsoft.com/office/word/2010/wordprocessingShape" mc:Ignorable="w14 w15 w16se w16cid wp14">
+<w:document xmlns:wpc="http://schemas.microsoft.com/office/word/2010/wordprocessingCanvas" xmlns:cx="http://schemas.microsoft.com/office/drawing/2014/chartex" xmlns:cx1="http://schemas.microsoft.com/office/drawing/2015/9/8/chartex" xmlns:mc="http://schemas.openxmlformats.org/markup-compatibility/2006" xmlns:o="urn:schemas-microsoft-com:office:office" xmlns:r="http://schemas.openxmlformats.org/officeDocument/2006/relationships" xmlns:m="http://schemas.openxmlformats.org/officeDocument/2006/math" xmlns:v="urn:schemas-microsoft-com:vml" xmlns:wp14="http://schemas.microsoft.com/office/word/2010/wordprocessingDrawing" xmlns:wp="http://schemas.openxmlformats.org/drawingml/2006/wordprocessingDrawing" xmlns:w10="urn:schemas-microsoft-com:office:word" xmlns:w="http://schemas.openxmlformats.org/wordprocessingml/2006/main" xmlns:w14="http://schemas.microsoft.com/office/word/2010/wordml" xmlns:w15="http://schemas.microsoft.com/office/word/2012/wordml" xmlns:w16se="http://schemas.microsoft.com/office/word/2015/wordml/symex" xmlns:wpg="http://schemas.microsoft.com/office/word/2010/wordprocessingGroup" xmlns:wpi="http://schemas.microsoft.com/office/word/2010/wordprocessingInk" xmlns:wne="http://schemas.microsoft.com/office/word/2006/wordml" xmlns:wps="http://schemas.microsoft.com/office/word/2010/wordprocessingShape" mc:Ignorable="w14 w15 w16se wp14">
   <w:body>
     <w:p>
       <w:pPr>
@@ -20,15 +20,7 @@
     </w:p>
     <w:p>
       <w:r>
-        <w:t xml:space="preserve">This tutorial covers how to use the Skyline audit log. The audit logging system keeps track of all document modifications and displays them in an interactive grid, </w:t>
-      </w:r>
-      <w:proofErr w:type="gramStart"/>
-      <w:r>
-        <w:t>similar to</w:t>
-      </w:r>
-      <w:proofErr w:type="gramEnd"/>
-      <w:r>
-        <w:t xml:space="preserve"> the Document </w:t>
+        <w:t xml:space="preserve">This tutorial covers how to use the Skyline audit log. The audit logging system keeps track of all document modifications and displays them in an interactive grid, similar to the Document </w:t>
       </w:r>
       <w:r>
         <w:t>G</w:t>
@@ -680,7 +672,6 @@
       </w:r>
     </w:p>
     <w:p>
-      <w:bookmarkStart w:id="14" w:name="_GoBack"/>
       <w:r>
         <w:rPr>
           <w:noProof/>
@@ -734,7 +725,6 @@
           </wp:inline>
         </w:drawing>
       </w:r>
-      <w:bookmarkEnd w:id="14"/>
     </w:p>
     <w:p>
       <w:r>
@@ -980,7 +970,6 @@
       <w:r>
         <w:t xml:space="preserve">in the </w:t>
       </w:r>
-      <w:proofErr w:type="gramStart"/>
       <w:r>
         <w:rPr>
           <w:b/>
@@ -988,7 +977,6 @@
         </w:rPr>
         <w:t>From</w:t>
       </w:r>
-      <w:proofErr w:type="gramEnd"/>
       <w:r>
         <w:t xml:space="preserve"> dropdown list </w:t>
       </w:r>
@@ -999,7 +987,29 @@
         <w:rPr>
           <w:b/>
         </w:rPr>
-        <w:t>ion-3</w:t>
+        <w:t>ion</w:t>
+      </w:r>
+      <w:del w:id="14" w:author="Rita Chupalov" w:date="2019-11-18T15:20:00Z">
+        <w:r>
+          <w:rPr>
+            <w:b/>
+          </w:rPr>
+          <w:delText>-</w:delText>
+        </w:r>
+      </w:del>
+      <w:ins w:id="15" w:author="Rita Chupalov" w:date="2019-11-18T15:20:00Z">
+        <w:r>
+          <w:rPr>
+            <w:b/>
+          </w:rPr>
+          <w:t xml:space="preserve"> </w:t>
+        </w:r>
+      </w:ins>
+      <w:r>
+        <w:rPr>
+          <w:b/>
+        </w:rPr>
+        <w:t>3</w:t>
       </w:r>
       <w:r>
         <w:t xml:space="preserve"> and </w:t>
@@ -1029,17 +1039,6 @@
           <w:bCs/>
         </w:rPr>
         <w:t>‘</w:t>
-      </w:r>
-      <w:r>
-        <w:rPr>
-          <w:b/>
-          <w:rPrChange w:id="15" w:author="tobiasr" w:date="2019-11-15T01:57:00Z">
-            <w:rPr>
-              <w:bCs/>
-            </w:rPr>
-          </w:rPrChange>
-        </w:rPr>
-        <w:t xml:space="preserve">last ion </w:t>
       </w:r>
       <w:r>
         <w:rPr>
@@ -1050,7 +1049,7 @@
             </w:rPr>
           </w:rPrChange>
         </w:rPr>
-        <w:t>–</w:t>
+        <w:t xml:space="preserve">last ion </w:t>
       </w:r>
       <w:r>
         <w:rPr>
@@ -1061,6 +1060,17 @@
             </w:rPr>
           </w:rPrChange>
         </w:rPr>
+        <w:t>–</w:t>
+      </w:r>
+      <w:r>
+        <w:rPr>
+          <w:b/>
+          <w:rPrChange w:id="18" w:author="tobiasr" w:date="2019-11-15T01:57:00Z">
+            <w:rPr>
+              <w:bCs/>
+            </w:rPr>
+          </w:rPrChange>
+        </w:rPr>
         <w:t xml:space="preserve"> 1</w:t>
       </w:r>
       <w:r>
@@ -1312,21 +1322,7 @@
         <w:rPr>
           <w:bCs/>
         </w:rPr>
-        <w:t>Label:13C(6)15</w:t>
-      </w:r>
-      <w:proofErr w:type="gramStart"/>
-      <w:r>
-        <w:rPr>
-          <w:bCs/>
-        </w:rPr>
-        <w:t>N(</w:t>
-      </w:r>
-      <w:proofErr w:type="gramEnd"/>
-      <w:r>
-        <w:rPr>
-          <w:bCs/>
-        </w:rPr>
-        <w:t>2) (C-term K)</w:t>
+        <w:t>Label:13C(6)15N(2) (C-term K)</w:t>
       </w:r>
       <w:r>
         <w:rPr>
@@ -1432,21 +1428,7 @@
         <w:rPr>
           <w:bCs/>
         </w:rPr>
-        <w:t>Label:13C(6)15</w:t>
-      </w:r>
-      <w:proofErr w:type="gramStart"/>
-      <w:r>
-        <w:rPr>
-          <w:bCs/>
-        </w:rPr>
-        <w:t>N(</w:t>
-      </w:r>
-      <w:proofErr w:type="gramEnd"/>
-      <w:r>
-        <w:rPr>
-          <w:bCs/>
-        </w:rPr>
-        <w:t>2) (C-term K)</w:t>
+        <w:t>Label:13C(6)15N(2) (C-term K)</w:t>
       </w:r>
       <w:r>
         <w:t>’</w:t>
@@ -1590,15 +1572,7 @@
         <w:t>a</w:t>
       </w:r>
       <w:r>
-        <w:t xml:space="preserve">y message is a </w:t>
-      </w:r>
-      <w:proofErr w:type="gramStart"/>
-      <w:r>
-        <w:t>one line</w:t>
-      </w:r>
-      <w:proofErr w:type="gramEnd"/>
-      <w:r>
-        <w:t xml:space="preserve"> summary of the entire entry</w:t>
+        <w:t>y message is a one line summary of the entire entry</w:t>
       </w:r>
       <w:r>
         <w:t xml:space="preserve">: </w:t>
@@ -1610,7 +1584,7 @@
         </w:rPr>
         <w:t xml:space="preserve">Transition Settings </w:t>
       </w:r>
-      <w:ins w:id="18" w:author="tobiasr" w:date="2019-11-15T01:34:00Z">
+      <w:ins w:id="19" w:author="tobiasr" w:date="2019-11-15T01:34:00Z">
         <w:r>
           <w:rPr>
             <w:b/>
@@ -1706,7 +1680,7 @@
       <w:r>
         <w:t xml:space="preserve">Before audit logging was introduced into Skyline, both messages here would only say </w:t>
       </w:r>
-      <w:del w:id="19" w:author="tobiasr" w:date="2019-11-15T01:54:00Z">
+      <w:del w:id="20" w:author="tobiasr" w:date="2019-11-15T01:54:00Z">
         <w:r>
           <w:delText>“</w:delText>
         </w:r>
@@ -1715,13 +1689,13 @@
         <w:rPr>
           <w:b/>
           <w:bCs/>
-          <w:rPrChange w:id="20" w:author="tobiasr" w:date="2019-11-15T01:54:00Z">
+          <w:rPrChange w:id="21" w:author="tobiasr" w:date="2019-11-15T01:54:00Z">
             <w:rPr/>
           </w:rPrChange>
         </w:rPr>
         <w:t>Changed settings</w:t>
       </w:r>
-      <w:del w:id="21" w:author="tobiasr" w:date="2019-11-15T01:54:00Z">
+      <w:del w:id="22" w:author="tobiasr" w:date="2019-11-15T01:54:00Z">
         <w:r>
           <w:delText>”</w:delText>
         </w:r>
@@ -1744,7 +1718,7 @@
         <w:rPr>
           <w:b/>
           <w:bCs/>
-          <w:rPrChange w:id="22" w:author="tobiasr" w:date="2019-11-15T01:54:00Z">
+          <w:rPrChange w:id="23" w:author="tobiasr" w:date="2019-11-15T01:54:00Z">
             <w:rPr/>
           </w:rPrChange>
         </w:rPr>
@@ -1766,17 +1740,17 @@
       <w:r>
         <w:t xml:space="preserve"> Log messages will tell you exactly where a setting changed. For instance, the first message reads </w:t>
       </w:r>
-      <w:del w:id="23" w:author="tobiasr" w:date="2019-11-15T01:37:00Z">
+      <w:del w:id="24" w:author="tobiasr" w:date="2019-11-15T01:37:00Z">
         <w:r>
           <w:delText>“Settings &gt; Transition Settings -- Prediction &gt; Collision energy changed from “None” to “Thermo TSQ Vantage”</w:delText>
         </w:r>
       </w:del>
-      <w:ins w:id="24" w:author="tobiasr" w:date="2019-11-15T01:37:00Z">
+      <w:ins w:id="25" w:author="tobiasr" w:date="2019-11-15T01:37:00Z">
         <w:r>
           <w:rPr>
             <w:b/>
             <w:bCs/>
-            <w:rPrChange w:id="25" w:author="tobiasr" w:date="2019-11-15T01:37:00Z">
+            <w:rPrChange w:id="26" w:author="tobiasr" w:date="2019-11-15T01:37:00Z">
               <w:rPr/>
             </w:rPrChange>
           </w:rPr>
@@ -1792,7 +1766,7 @@
       <w:r>
         <w:t xml:space="preserve"> The “greater than” symbols indicate that a menu item, while the “--" indicates that what follows is a tab, such as the </w:t>
       </w:r>
-      <w:del w:id="26" w:author="tobiasr" w:date="2019-11-15T01:38:00Z">
+      <w:del w:id="27" w:author="tobiasr" w:date="2019-11-15T01:38:00Z">
         <w:r>
           <w:delText>“</w:delText>
         </w:r>
@@ -1801,13 +1775,13 @@
         <w:rPr>
           <w:b/>
           <w:bCs/>
-          <w:rPrChange w:id="27" w:author="tobiasr" w:date="2019-11-15T01:38:00Z">
+          <w:rPrChange w:id="28" w:author="tobiasr" w:date="2019-11-15T01:38:00Z">
             <w:rPr/>
           </w:rPrChange>
         </w:rPr>
         <w:t>Prediction</w:t>
       </w:r>
-      <w:del w:id="28" w:author="tobiasr" w:date="2019-11-15T01:38:00Z">
+      <w:del w:id="29" w:author="tobiasr" w:date="2019-11-15T01:38:00Z">
         <w:r>
           <w:delText>”</w:delText>
         </w:r>
@@ -1818,7 +1792,7 @@
       <w:r>
         <w:t xml:space="preserve"> </w:t>
       </w:r>
-      <w:del w:id="29" w:author="tobiasr" w:date="2019-11-15T01:39:00Z">
+      <w:del w:id="30" w:author="tobiasr" w:date="2019-11-15T01:39:00Z">
         <w:r>
           <w:delText xml:space="preserve">The next two messages describe how the Thermo TSQ Vantage collision energy is configured. This is not something we configured ourselves, however it is </w:delText>
         </w:r>
@@ -1877,12 +1851,12 @@
       <w:r>
         <w:t xml:space="preserve">Next look at the message above, which describes the changes </w:t>
       </w:r>
-      <w:del w:id="30" w:author="tobiasr" w:date="2019-11-15T01:39:00Z">
+      <w:del w:id="31" w:author="tobiasr" w:date="2019-11-15T01:39:00Z">
         <w:r>
           <w:delText xml:space="preserve">we </w:delText>
         </w:r>
       </w:del>
-      <w:ins w:id="31" w:author="tobiasr" w:date="2019-11-15T01:39:00Z">
+      <w:ins w:id="32" w:author="tobiasr" w:date="2019-11-15T01:39:00Z">
         <w:r>
           <w:t xml:space="preserve">you </w:t>
         </w:r>
@@ -1906,7 +1880,7 @@
         <w:rPr>
           <w:b/>
           <w:bCs/>
-          <w:rPrChange w:id="32" w:author="tobiasr" w:date="2019-11-15T01:39:00Z">
+          <w:rPrChange w:id="33" w:author="tobiasr" w:date="2019-11-15T01:39:00Z">
             <w:rPr/>
           </w:rPrChange>
         </w:rPr>
@@ -1915,12 +1889,12 @@
       <w:r>
         <w:t xml:space="preserve"> is very </w:t>
       </w:r>
-      <w:del w:id="33" w:author="tobiasr" w:date="2019-11-15T01:51:00Z">
+      <w:del w:id="34" w:author="tobiasr" w:date="2019-11-15T01:51:00Z">
         <w:r>
           <w:delText>descriptive</w:delText>
         </w:r>
       </w:del>
-      <w:ins w:id="34" w:author="tobiasr" w:date="2019-11-15T01:51:00Z">
+      <w:ins w:id="35" w:author="tobiasr" w:date="2019-11-15T01:51:00Z">
         <w:r>
           <w:t>concise</w:t>
         </w:r>
@@ -1928,12 +1902,12 @@
       <w:r>
         <w:t xml:space="preserve">, telling </w:t>
       </w:r>
-      <w:del w:id="35" w:author="tobiasr" w:date="2019-11-15T01:39:00Z">
+      <w:del w:id="36" w:author="tobiasr" w:date="2019-11-15T01:39:00Z">
         <w:r>
           <w:delText xml:space="preserve">us </w:delText>
         </w:r>
       </w:del>
-      <w:ins w:id="36" w:author="tobiasr" w:date="2019-11-15T01:39:00Z">
+      <w:ins w:id="37" w:author="tobiasr" w:date="2019-11-15T01:39:00Z">
         <w:r>
           <w:t xml:space="preserve">you </w:t>
         </w:r>
@@ -1941,12 +1915,12 @@
       <w:r>
         <w:t xml:space="preserve">about the isotope modification </w:t>
       </w:r>
-      <w:del w:id="37" w:author="tobiasr" w:date="2019-11-15T01:39:00Z">
+      <w:del w:id="38" w:author="tobiasr" w:date="2019-11-15T01:39:00Z">
         <w:r>
           <w:delText xml:space="preserve">we </w:delText>
         </w:r>
       </w:del>
-      <w:ins w:id="38" w:author="tobiasr" w:date="2019-11-15T01:39:00Z">
+      <w:ins w:id="39" w:author="tobiasr" w:date="2019-11-15T01:39:00Z">
         <w:r>
           <w:t xml:space="preserve">you </w:t>
         </w:r>
@@ -1954,7 +1928,7 @@
       <w:r>
         <w:t xml:space="preserve">added. </w:t>
       </w:r>
-      <w:del w:id="39" w:author="tobiasr" w:date="2019-11-15T01:40:00Z">
+      <w:del w:id="40" w:author="tobiasr" w:date="2019-11-15T01:40:00Z">
         <w:r>
           <w:delText xml:space="preserve">That is because </w:delText>
         </w:r>
@@ -1981,7 +1955,7 @@
         <w:rPr>
           <w:b/>
           <w:bCs/>
-          <w:rPrChange w:id="40" w:author="tobiasr" w:date="2019-11-15T01:41:00Z">
+          <w:rPrChange w:id="41" w:author="tobiasr" w:date="2019-11-15T01:41:00Z">
             <w:rPr/>
           </w:rPrChange>
         </w:rPr>
@@ -1990,12 +1964,12 @@
       <w:r>
         <w:t xml:space="preserve">, </w:t>
       </w:r>
-      <w:del w:id="41" w:author="tobiasr" w:date="2019-11-15T01:41:00Z">
+      <w:del w:id="42" w:author="tobiasr" w:date="2019-11-15T01:41:00Z">
         <w:r>
           <w:delText xml:space="preserve">we </w:delText>
         </w:r>
       </w:del>
-      <w:ins w:id="42" w:author="tobiasr" w:date="2019-11-15T01:41:00Z">
+      <w:ins w:id="43" w:author="tobiasr" w:date="2019-11-15T01:41:00Z">
         <w:r>
           <w:t xml:space="preserve">you </w:t>
         </w:r>
@@ -2003,12 +1977,12 @@
       <w:r>
         <w:t xml:space="preserve">can see that the audit log contains the exact definition of the modification </w:t>
       </w:r>
-      <w:del w:id="43" w:author="tobiasr" w:date="2019-11-15T01:41:00Z">
+      <w:del w:id="44" w:author="tobiasr" w:date="2019-11-15T01:41:00Z">
         <w:r>
           <w:delText xml:space="preserve">we </w:delText>
         </w:r>
       </w:del>
-      <w:ins w:id="44" w:author="tobiasr" w:date="2019-11-15T01:41:00Z">
+      <w:ins w:id="45" w:author="tobiasr" w:date="2019-11-15T01:41:00Z">
         <w:r>
           <w:t xml:space="preserve">you </w:t>
         </w:r>
@@ -2016,12 +1990,12 @@
       <w:r>
         <w:t xml:space="preserve">added, despite </w:t>
       </w:r>
-      <w:del w:id="45" w:author="tobiasr" w:date="2019-11-15T01:41:00Z">
+      <w:del w:id="46" w:author="tobiasr" w:date="2019-11-15T01:41:00Z">
         <w:r>
           <w:delText xml:space="preserve">us </w:delText>
         </w:r>
       </w:del>
-      <w:ins w:id="46" w:author="tobiasr" w:date="2019-11-15T01:41:00Z">
+      <w:ins w:id="47" w:author="tobiasr" w:date="2019-11-15T01:41:00Z">
         <w:r>
           <w:t xml:space="preserve">you </w:t>
         </w:r>
@@ -2029,7 +2003,7 @@
       <w:r>
         <w:t xml:space="preserve">not having configured it manually. </w:t>
       </w:r>
-      <w:del w:id="47" w:author="tobiasr" w:date="2019-11-15T01:41:00Z">
+      <w:del w:id="48" w:author="tobiasr" w:date="2019-11-15T01:41:00Z">
         <w:r>
           <w:delText>Again,</w:delText>
         </w:r>
@@ -2037,28 +2011,20 @@
           <w:delText xml:space="preserve"> this</w:delText>
         </w:r>
       </w:del>
-      <w:ins w:id="48" w:author="tobiasr" w:date="2019-11-15T01:41:00Z">
+      <w:ins w:id="49" w:author="tobiasr" w:date="2019-11-15T01:41:00Z">
         <w:r>
           <w:t>This</w:t>
         </w:r>
       </w:ins>
       <w:r>
-        <w:t xml:space="preserve"> is </w:t>
-      </w:r>
-      <w:proofErr w:type="gramStart"/>
-      <w:r>
-        <w:t>in order for</w:t>
-      </w:r>
-      <w:proofErr w:type="gramEnd"/>
-      <w:r>
-        <w:t xml:space="preserve"> </w:t>
-      </w:r>
-      <w:del w:id="49" w:author="tobiasr" w:date="2019-11-15T01:41:00Z">
+        <w:t xml:space="preserve"> is in order for </w:t>
+      </w:r>
+      <w:del w:id="50" w:author="tobiasr" w:date="2019-11-15T01:41:00Z">
         <w:r>
           <w:delText xml:space="preserve">users </w:delText>
         </w:r>
       </w:del>
-      <w:ins w:id="50" w:author="tobiasr" w:date="2019-11-15T01:41:00Z">
+      <w:ins w:id="51" w:author="tobiasr" w:date="2019-11-15T01:41:00Z">
         <w:r>
           <w:t xml:space="preserve">others </w:t>
         </w:r>
@@ -2762,7 +2728,7 @@
         <w:br/>
         <w:t>There are no other detailed messages about this change</w:t>
       </w:r>
-      <w:del w:id="51" w:author="tobiasr" w:date="2019-11-15T01:55:00Z">
+      <w:del w:id="52" w:author="tobiasr" w:date="2019-11-15T01:55:00Z">
         <w:r>
           <w:delText>s</w:delText>
         </w:r>
@@ -3086,15 +3052,7 @@
         </w:numPr>
       </w:pPr>
       <w:r>
-        <w:t xml:space="preserve">Navigate to the </w:t>
-      </w:r>
-      <w:proofErr w:type="spellStart"/>
-      <w:r>
-        <w:t>AbsoluteQuant</w:t>
-      </w:r>
-      <w:proofErr w:type="spellEnd"/>
-      <w:r>
-        <w:t xml:space="preserve"> folder created earlier</w:t>
+        <w:t>Navigate to the AbsoluteQuant folder created earlier</w:t>
       </w:r>
       <w:r>
         <w:t>.</w:t>
@@ -3117,14 +3075,12 @@
       <w:r>
         <w:t>“</w:t>
       </w:r>
-      <w:proofErr w:type="spellStart"/>
       <w:r>
         <w:rPr>
           <w:bCs/>
         </w:rPr>
         <w:t>AbsoluteQuantDocument</w:t>
       </w:r>
-      <w:proofErr w:type="spellEnd"/>
       <w:r>
         <w:rPr>
           <w:bCs/>
@@ -3168,36 +3124,18 @@
         <w:t>Explorer</w:t>
       </w:r>
       <w:r>
-        <w:t xml:space="preserve">, navigate to </w:t>
-      </w:r>
-      <w:proofErr w:type="spellStart"/>
-      <w:r>
-        <w:t>AbsoluteQuant</w:t>
-      </w:r>
-      <w:proofErr w:type="spellEnd"/>
-      <w:r>
-        <w:t xml:space="preserve"> folder in which you just saved the document. You should see a file called</w:t>
-      </w:r>
-      <w:r>
-        <w:rPr>
-          <w:b/>
-          <w:bCs/>
-        </w:rPr>
-        <w:t xml:space="preserve"> </w:t>
-      </w:r>
-      <w:proofErr w:type="spellStart"/>
-      <w:r>
-        <w:rPr>
-          <w:b/>
-          <w:bCs/>
-        </w:rPr>
-        <w:t>AbsoluteQuantDocument.skyl</w:t>
-      </w:r>
-      <w:proofErr w:type="spellEnd"/>
+        <w:t>, navigate to AbsoluteQuant folder in which you just saved the document. You should see a file called</w:t>
+      </w:r>
+      <w:r>
+        <w:rPr>
+          <w:b/>
+          <w:bCs/>
+        </w:rPr>
+        <w:t xml:space="preserve"> AbsoluteQuantDocument.skyl</w:t>
+      </w:r>
       <w:r>
         <w:t xml:space="preserve"> (along with </w:t>
       </w:r>
-      <w:proofErr w:type="spellStart"/>
       <w:r>
         <w:rPr>
           <w:b/>
@@ -3205,25 +3143,8 @@
         </w:rPr>
         <w:t>AbsoluteQuantDocument.sky</w:t>
       </w:r>
-      <w:proofErr w:type="spellEnd"/>
-      <w:r>
-        <w:t xml:space="preserve"> </w:t>
-      </w:r>
-      <w:proofErr w:type="gramStart"/>
-      <w:r>
-        <w:t>and .</w:t>
-      </w:r>
-      <w:proofErr w:type="spellStart"/>
-      <w:r>
-        <w:t>sky</w:t>
-      </w:r>
-      <w:proofErr w:type="gramEnd"/>
-      <w:r>
-        <w:t>.view</w:t>
-      </w:r>
-      <w:proofErr w:type="spellEnd"/>
-      <w:r>
-        <w:t>)</w:t>
+      <w:r>
+        <w:t xml:space="preserve"> and .sky.view)</w:t>
       </w:r>
       <w:r>
         <w:t>.</w:t>
@@ -3235,15 +3156,7 @@
         <w:t xml:space="preserve"> This</w:t>
       </w:r>
       <w:r>
-        <w:t xml:space="preserve"> .</w:t>
-      </w:r>
-      <w:proofErr w:type="spellStart"/>
-      <w:r>
-        <w:t>skyl</w:t>
-      </w:r>
-      <w:proofErr w:type="spellEnd"/>
-      <w:r>
-        <w:t xml:space="preserve"> file</w:t>
+        <w:t xml:space="preserve"> .skyl file</w:t>
       </w:r>
       <w:r>
         <w:t xml:space="preserve"> is the audit log. If you open it</w:t>
@@ -3413,15 +3326,7 @@
         <w:t xml:space="preserve">Import Results Files </w:t>
       </w:r>
       <w:r>
-        <w:t xml:space="preserve">form, navigate to the </w:t>
-      </w:r>
-      <w:proofErr w:type="spellStart"/>
-      <w:r>
-        <w:t>AbsoluteQuant</w:t>
-      </w:r>
-      <w:proofErr w:type="spellEnd"/>
-      <w:r>
-        <w:t xml:space="preserve"> folder and select </w:t>
+        <w:t xml:space="preserve">form, navigate to the AbsoluteQuant folder and select </w:t>
       </w:r>
       <w:r>
         <w:t>all raw files</w:t>
@@ -3939,13 +3844,8 @@
       <w:r>
         <w:t>“</w:t>
       </w:r>
-      <w:proofErr w:type="spellStart"/>
-      <w:r>
-        <w:t>fmol</w:t>
-      </w:r>
-      <w:proofErr w:type="spellEnd"/>
-      <w:r>
-        <w:t>/ul</w:t>
+      <w:r>
+        <w:t>fmol/ul</w:t>
       </w:r>
       <w:r>
         <w:t>”</w:t>
@@ -4088,16 +3988,8 @@
         <w:rPr>
           <w:b/>
         </w:rPr>
-        <w:t xml:space="preserve"> </w:t>
-      </w:r>
-      <w:proofErr w:type="gramStart"/>
-      <w:r>
-        <w:rPr>
-          <w:b/>
-        </w:rPr>
-        <w:t>changed</w:t>
-      </w:r>
-      <w:proofErr w:type="gramEnd"/>
+        <w:t xml:space="preserve"> changed</w:t>
+      </w:r>
       <w:r>
         <w:rPr>
           <w:b/>
@@ -4275,7 +4167,20 @@
         <w:t xml:space="preserve">In the </w:t>
       </w:r>
       <w:r>
-        <w:t>row for Standard_1, select</w:t>
+        <w:t xml:space="preserve">row for </w:t>
+      </w:r>
+      <w:del w:id="53" w:author="Rita Chupalov" w:date="2019-11-18T14:15:00Z">
+        <w:r>
+          <w:delText>Standard_1</w:delText>
+        </w:r>
+      </w:del>
+      <w:ins w:id="54" w:author="Rita Chupalov" w:date="2019-11-18T14:15:00Z">
+        <w:r>
+          <w:t>FOXN1-GST</w:t>
+        </w:r>
+      </w:ins>
+      <w:r>
+        <w:t>, select</w:t>
       </w:r>
       <w:r>
         <w:t xml:space="preserve"> its </w:t>
@@ -5325,15 +5230,7 @@
         <w:t>Targets</w:t>
       </w:r>
       <w:r>
-        <w:t xml:space="preserve"> window, it uses a format </w:t>
-      </w:r>
-      <w:proofErr w:type="gramStart"/>
-      <w:r>
-        <w:t>similar to</w:t>
-      </w:r>
-      <w:proofErr w:type="gramEnd"/>
-      <w:r>
-        <w:t xml:space="preserve"> the one </w:t>
+        <w:t xml:space="preserve"> window, it uses a format similar to the one </w:t>
       </w:r>
       <w:r>
         <w:t xml:space="preserve">seen </w:t>
@@ -6550,15 +6447,7 @@
         <w:t xml:space="preserve"> should now look like the following</w:t>
       </w:r>
       <w:r>
-        <w:t xml:space="preserve">, although you will have a different </w:t>
-      </w:r>
-      <w:proofErr w:type="gramStart"/>
-      <w:r>
-        <w:t>user name</w:t>
-      </w:r>
-      <w:proofErr w:type="gramEnd"/>
-      <w:r>
-        <w:t xml:space="preserve"> and </w:t>
+        <w:t xml:space="preserve">, although you will have a different user name and </w:t>
       </w:r>
       <w:r>
         <w:t xml:space="preserve">you </w:t>
@@ -6779,22 +6668,1357 @@
     </w:p>
     <w:p>
       <w:pPr>
-        <w:rPr>
-          <w:b/>
-          <w:bCs/>
-        </w:rPr>
-      </w:pPr>
-      <w:r>
-        <w:rPr>
-          <w:b/>
-          <w:bCs/>
-        </w:rPr>
-        <w:t>+ Panorama (Rita)</w:t>
-      </w:r>
-    </w:p>
-    <w:p>
-      <w:pPr>
         <w:pStyle w:val="Heading1"/>
+        <w:rPr>
+          <w:ins w:id="55" w:author="Rita Chupalov" w:date="2019-11-18T17:10:00Z"/>
+          <w:rPrChange w:id="56" w:author="Rita Chupalov" w:date="2019-11-18T18:02:00Z">
+            <w:rPr>
+              <w:ins w:id="57" w:author="Rita Chupalov" w:date="2019-11-18T17:10:00Z"/>
+              <w:b/>
+              <w:bCs/>
+            </w:rPr>
+          </w:rPrChange>
+        </w:rPr>
+        <w:pPrChange w:id="58" w:author="Rita Chupalov" w:date="2019-11-18T18:02:00Z">
+          <w:pPr/>
+        </w:pPrChange>
+      </w:pPr>
+      <w:del w:id="59" w:author="Rita Chupalov" w:date="2019-11-18T18:02:00Z">
+        <w:r>
+          <w:delText xml:space="preserve">+ </w:delText>
+        </w:r>
+      </w:del>
+      <w:r>
+        <w:rPr>
+          <w:rPrChange w:id="60" w:author="Rita Chupalov" w:date="2019-11-18T18:02:00Z">
+            <w:rPr>
+              <w:b/>
+              <w:bCs/>
+            </w:rPr>
+          </w:rPrChange>
+        </w:rPr>
+        <w:t>Panorama</w:t>
+      </w:r>
+      <w:ins w:id="61" w:author="Rita Chupalov" w:date="2019-11-18T18:02:00Z">
+        <w:r>
+          <w:t xml:space="preserve"> Upload</w:t>
+        </w:r>
+      </w:ins>
+      <w:del w:id="62" w:author="Rita Chupalov" w:date="2019-11-18T18:02:00Z">
+        <w:r>
+          <w:rPr>
+            <w:rPrChange w:id="63" w:author="Rita Chupalov" w:date="2019-11-18T18:02:00Z">
+              <w:rPr>
+                <w:b/>
+                <w:bCs/>
+              </w:rPr>
+            </w:rPrChange>
+          </w:rPr>
+          <w:delText xml:space="preserve"> (Rita)</w:delText>
+        </w:r>
+      </w:del>
+    </w:p>
+    <w:p>
+      <w:pPr>
+        <w:rPr>
+          <w:ins w:id="64" w:author="Rita Chupalov" w:date="2019-11-18T17:13:00Z"/>
+        </w:rPr>
+      </w:pPr>
+      <w:ins w:id="65" w:author="Rita Chupalov" w:date="2019-11-18T17:13:00Z">
+        <w:r>
+          <w:t>To proceed with the rest of the tutorial you need an account established on PanoramaWeb or to run your own instance of Panorama.</w:t>
+        </w:r>
+      </w:ins>
+    </w:p>
+    <w:p>
+      <w:pPr>
+        <w:rPr>
+          <w:ins w:id="66" w:author="Rita Chupalov" w:date="2019-11-18T17:15:00Z"/>
+        </w:rPr>
+      </w:pPr>
+      <w:ins w:id="67" w:author="Rita Chupalov" w:date="2019-11-18T17:10:00Z">
+        <w:r>
+          <w:rPr>
+            <w:rPrChange w:id="68" w:author="Rita Chupalov" w:date="2019-11-18T17:10:00Z">
+              <w:rPr>
+                <w:b/>
+                <w:bCs/>
+              </w:rPr>
+            </w:rPrChange>
+          </w:rPr>
+          <w:t xml:space="preserve">Panorama is </w:t>
+        </w:r>
+      </w:ins>
+      <w:ins w:id="69" w:author="Rita Chupalov" w:date="2019-11-18T17:11:00Z">
+        <w:r>
+          <w:t xml:space="preserve">a web-based proteomics data sharing platform that support upload and viewing of Skyline files. </w:t>
+        </w:r>
+      </w:ins>
+      <w:ins w:id="70" w:author="Rita Chupalov" w:date="2019-11-18T17:14:00Z">
+        <w:r>
+          <w:t>To upload your Skyline document into Panorama</w:t>
+        </w:r>
+      </w:ins>
+      <w:ins w:id="71" w:author="Rita Chupalov" w:date="2019-11-18T17:15:00Z">
+        <w:r>
+          <w:t>:</w:t>
+        </w:r>
+      </w:ins>
+    </w:p>
+    <w:p>
+      <w:pPr>
+        <w:pStyle w:val="ListParagraph"/>
+        <w:numPr>
+          <w:ilvl w:val="0"/>
+          <w:numId w:val="9"/>
+        </w:numPr>
+        <w:rPr>
+          <w:ins w:id="72" w:author="Rita Chupalov" w:date="2019-11-18T17:19:00Z"/>
+        </w:rPr>
+        <w:pPrChange w:id="73" w:author="Rita Chupalov" w:date="2019-11-18T17:15:00Z">
+          <w:pPr/>
+        </w:pPrChange>
+      </w:pPr>
+      <w:ins w:id="74" w:author="Rita Chupalov" w:date="2019-11-18T17:15:00Z">
+        <w:r>
+          <w:t xml:space="preserve">Go to </w:t>
+        </w:r>
+        <w:r>
+          <w:rPr>
+            <w:b/>
+          </w:rPr>
+          <w:t>File</w:t>
+        </w:r>
+        <w:r>
+          <w:t xml:space="preserve"> menu and click </w:t>
+        </w:r>
+        <w:r>
+          <w:rPr>
+            <w:b/>
+          </w:rPr>
+          <w:t>Upload to Panorama…</w:t>
+        </w:r>
+        <w:r>
+          <w:t xml:space="preserve">. </w:t>
+        </w:r>
+      </w:ins>
+    </w:p>
+    <w:p>
+      <w:pPr>
+        <w:rPr>
+          <w:ins w:id="75" w:author="Rita Chupalov" w:date="2019-11-18T17:19:00Z"/>
+        </w:rPr>
+        <w:pPrChange w:id="76" w:author="Rita Chupalov" w:date="2019-11-18T17:19:00Z">
+          <w:pPr/>
+        </w:pPrChange>
+      </w:pPr>
+      <w:ins w:id="77" w:author="Rita Chupalov" w:date="2019-11-18T17:20:00Z">
+        <w:r>
+          <w:t xml:space="preserve">If you did not use Panorama before the following dialog </w:t>
+        </w:r>
+        <w:r>
+          <w:t>should appear:</w:t>
+        </w:r>
+      </w:ins>
+    </w:p>
+    <w:p>
+      <w:pPr>
+        <w:rPr>
+          <w:ins w:id="78" w:author="Rita Chupalov" w:date="2019-11-18T17:21:00Z"/>
+        </w:rPr>
+        <w:pPrChange w:id="79" w:author="Rita Chupalov" w:date="2019-11-18T17:19:00Z">
+          <w:pPr/>
+        </w:pPrChange>
+      </w:pPr>
+      <w:ins w:id="80" w:author="Rita Chupalov" w:date="2019-11-18T17:19:00Z">
+        <w:r>
+          <w:rPr>
+            <w:noProof/>
+          </w:rPr>
+          <w:drawing>
+            <wp:inline distT="0" distB="0" distL="0" distR="0" wp14:anchorId="47A73017" wp14:editId="178A9120">
+              <wp:extent cx="2849033" cy="1127247"/>
+              <wp:effectExtent l="0" t="0" r="8890" b="0"/>
+              <wp:docPr id="2" name="Picture 2"/>
+              <wp:cNvGraphicFramePr>
+                <a:graphicFrameLocks xmlns:a="http://schemas.openxmlformats.org/drawingml/2006/main" noChangeAspect="1"/>
+              </wp:cNvGraphicFramePr>
+              <a:graphic xmlns:a="http://schemas.openxmlformats.org/drawingml/2006/main">
+                <a:graphicData uri="http://schemas.openxmlformats.org/drawingml/2006/picture">
+                  <pic:pic xmlns:pic="http://schemas.openxmlformats.org/drawingml/2006/picture">
+                    <pic:nvPicPr>
+                      <pic:cNvPr id="1" name=""/>
+                      <pic:cNvPicPr/>
+                    </pic:nvPicPr>
+                    <pic:blipFill>
+                      <a:blip r:embed="rId33"/>
+                      <a:stretch>
+                        <a:fillRect/>
+                      </a:stretch>
+                    </pic:blipFill>
+                    <pic:spPr>
+                      <a:xfrm>
+                        <a:off x="0" y="0"/>
+                        <a:ext cx="2945498" cy="1165414"/>
+                      </a:xfrm>
+                      <a:prstGeom prst="rect">
+                        <a:avLst/>
+                      </a:prstGeom>
+                    </pic:spPr>
+                  </pic:pic>
+                </a:graphicData>
+              </a:graphic>
+            </wp:inline>
+          </w:drawing>
+        </w:r>
+      </w:ins>
+    </w:p>
+    <w:p>
+      <w:pPr>
+        <w:pStyle w:val="ListParagraph"/>
+        <w:numPr>
+          <w:ilvl w:val="0"/>
+          <w:numId w:val="9"/>
+        </w:numPr>
+        <w:rPr>
+          <w:ins w:id="81" w:author="Rita Chupalov" w:date="2019-11-18T17:23:00Z"/>
+        </w:rPr>
+        <w:pPrChange w:id="82" w:author="Rita Chupalov" w:date="2019-11-18T17:23:00Z">
+          <w:pPr/>
+        </w:pPrChange>
+      </w:pPr>
+      <w:ins w:id="83" w:author="Rita Chupalov" w:date="2019-11-18T17:23:00Z">
+        <w:r>
+          <w:lastRenderedPageBreak/>
+          <w:t xml:space="preserve">Click </w:t>
+        </w:r>
+        <w:r>
+          <w:rPr>
+            <w:b/>
+            <w:rPrChange w:id="84" w:author="Rita Chupalov" w:date="2019-11-18T17:23:00Z">
+              <w:rPr/>
+            </w:rPrChange>
+          </w:rPr>
+          <w:t>Continue</w:t>
+        </w:r>
+        <w:r>
+          <w:t>.</w:t>
+        </w:r>
+      </w:ins>
+    </w:p>
+    <w:p>
+      <w:pPr>
+        <w:ind w:left="360"/>
+        <w:rPr>
+          <w:ins w:id="85" w:author="Rita Chupalov" w:date="2019-11-18T17:25:00Z"/>
+        </w:rPr>
+        <w:pPrChange w:id="86" w:author="Rita Chupalov" w:date="2019-11-18T17:23:00Z">
+          <w:pPr/>
+        </w:pPrChange>
+      </w:pPr>
+      <w:ins w:id="87" w:author="Rita Chupalov" w:date="2019-11-18T17:23:00Z">
+        <w:r>
+          <w:t xml:space="preserve">The next dialog </w:t>
+        </w:r>
+      </w:ins>
+      <w:ins w:id="88" w:author="Rita Chupalov" w:date="2019-11-18T17:24:00Z">
+        <w:r>
+          <w:t xml:space="preserve">should ask you the URL of the Panorama server you want to use and your credentials. </w:t>
+        </w:r>
+      </w:ins>
+    </w:p>
+    <w:p>
+      <w:pPr>
+        <w:pStyle w:val="ListParagraph"/>
+        <w:numPr>
+          <w:ilvl w:val="0"/>
+          <w:numId w:val="9"/>
+        </w:numPr>
+        <w:rPr>
+          <w:ins w:id="89" w:author="Rita Chupalov" w:date="2019-11-18T17:19:00Z"/>
+        </w:rPr>
+        <w:pPrChange w:id="90" w:author="Rita Chupalov" w:date="2019-11-18T17:27:00Z">
+          <w:pPr/>
+        </w:pPrChange>
+      </w:pPr>
+      <w:ins w:id="91" w:author="Rita Chupalov" w:date="2019-11-18T17:25:00Z">
+        <w:r>
+          <w:t>Enter the URL and your credentials and click OK</w:t>
+        </w:r>
+      </w:ins>
+      <w:ins w:id="92" w:author="Rita Chupalov" w:date="2019-11-18T17:27:00Z">
+        <w:r>
+          <w:t>.</w:t>
+        </w:r>
+      </w:ins>
+    </w:p>
+    <w:p>
+      <w:pPr>
+        <w:rPr>
+          <w:ins w:id="93" w:author="Rita Chupalov" w:date="2019-11-18T17:27:00Z"/>
+        </w:rPr>
+        <w:pPrChange w:id="94" w:author="Rita Chupalov" w:date="2019-11-18T17:19:00Z">
+          <w:pPr/>
+        </w:pPrChange>
+      </w:pPr>
+      <w:ins w:id="95" w:author="Rita Chupalov" w:date="2019-11-18T17:19:00Z">
+        <w:r>
+          <w:rPr>
+            <w:noProof/>
+          </w:rPr>
+          <w:drawing>
+            <wp:inline distT="0" distB="0" distL="0" distR="0" wp14:anchorId="46CC88DB" wp14:editId="30143A98">
+              <wp:extent cx="2319867" cy="1736534"/>
+              <wp:effectExtent l="0" t="0" r="4445" b="0"/>
+              <wp:docPr id="4" name="Picture 4"/>
+              <wp:cNvGraphicFramePr>
+                <a:graphicFrameLocks xmlns:a="http://schemas.openxmlformats.org/drawingml/2006/main" noChangeAspect="1"/>
+              </wp:cNvGraphicFramePr>
+              <a:graphic xmlns:a="http://schemas.openxmlformats.org/drawingml/2006/main">
+                <a:graphicData uri="http://schemas.openxmlformats.org/drawingml/2006/picture">
+                  <pic:pic xmlns:pic="http://schemas.openxmlformats.org/drawingml/2006/picture">
+                    <pic:nvPicPr>
+                      <pic:cNvPr id="1" name=""/>
+                      <pic:cNvPicPr/>
+                    </pic:nvPicPr>
+                    <pic:blipFill>
+                      <a:blip r:embed="rId34"/>
+                      <a:stretch>
+                        <a:fillRect/>
+                      </a:stretch>
+                    </pic:blipFill>
+                    <pic:spPr>
+                      <a:xfrm>
+                        <a:off x="0" y="0"/>
+                        <a:ext cx="2365870" cy="1770970"/>
+                      </a:xfrm>
+                      <a:prstGeom prst="rect">
+                        <a:avLst/>
+                      </a:prstGeom>
+                    </pic:spPr>
+                  </pic:pic>
+                </a:graphicData>
+              </a:graphic>
+            </wp:inline>
+          </w:drawing>
+        </w:r>
+      </w:ins>
+    </w:p>
+    <w:p>
+      <w:pPr>
+        <w:rPr>
+          <w:ins w:id="96" w:author="Rita Chupalov" w:date="2019-11-18T17:29:00Z"/>
+        </w:rPr>
+        <w:pPrChange w:id="97" w:author="Rita Chupalov" w:date="2019-11-18T17:19:00Z">
+          <w:pPr/>
+        </w:pPrChange>
+      </w:pPr>
+      <w:ins w:id="98" w:author="Rita Chupalov" w:date="2019-11-18T17:27:00Z">
+        <w:r>
+          <w:t xml:space="preserve">If the connection was successful the next dialog should show you the Panorama </w:t>
+        </w:r>
+      </w:ins>
+      <w:ins w:id="99" w:author="Rita Chupalov" w:date="2019-11-18T17:28:00Z">
+        <w:r>
+          <w:t xml:space="preserve">server </w:t>
+        </w:r>
+      </w:ins>
+      <w:ins w:id="100" w:author="Rita Chupalov" w:date="2019-11-18T17:27:00Z">
+        <w:r>
+          <w:t xml:space="preserve">URL </w:t>
+        </w:r>
+      </w:ins>
+      <w:ins w:id="101" w:author="Rita Chupalov" w:date="2019-11-18T17:28:00Z">
+        <w:r>
+          <w:t xml:space="preserve">and the folders on the server available for upload. </w:t>
+        </w:r>
+      </w:ins>
+    </w:p>
+    <w:p>
+      <w:pPr>
+        <w:rPr>
+          <w:ins w:id="102" w:author="Rita Chupalov" w:date="2019-11-18T17:28:00Z"/>
+        </w:rPr>
+        <w:pPrChange w:id="103" w:author="Rita Chupalov" w:date="2019-11-18T17:19:00Z">
+          <w:pPr/>
+        </w:pPrChange>
+      </w:pPr>
+      <w:ins w:id="104" w:author="Rita Chupalov" w:date="2019-11-18T17:29:00Z">
+        <w:r>
+          <w:rPr>
+            <w:noProof/>
+          </w:rPr>
+          <w:drawing>
+            <wp:inline distT="0" distB="0" distL="0" distR="0" wp14:anchorId="0EF066EA" wp14:editId="36B5CA4B">
+              <wp:extent cx="3716867" cy="1773851"/>
+              <wp:effectExtent l="0" t="0" r="0" b="0"/>
+              <wp:docPr id="17" name="Picture 17"/>
+              <wp:cNvGraphicFramePr>
+                <a:graphicFrameLocks xmlns:a="http://schemas.openxmlformats.org/drawingml/2006/main" noChangeAspect="1"/>
+              </wp:cNvGraphicFramePr>
+              <a:graphic xmlns:a="http://schemas.openxmlformats.org/drawingml/2006/main">
+                <a:graphicData uri="http://schemas.openxmlformats.org/drawingml/2006/picture">
+                  <pic:pic xmlns:pic="http://schemas.openxmlformats.org/drawingml/2006/picture">
+                    <pic:nvPicPr>
+                      <pic:cNvPr id="1" name=""/>
+                      <pic:cNvPicPr/>
+                    </pic:nvPicPr>
+                    <pic:blipFill>
+                      <a:blip r:embed="rId35"/>
+                      <a:stretch>
+                        <a:fillRect/>
+                      </a:stretch>
+                    </pic:blipFill>
+                    <pic:spPr>
+                      <a:xfrm>
+                        <a:off x="0" y="0"/>
+                        <a:ext cx="3751851" cy="1790547"/>
+                      </a:xfrm>
+                      <a:prstGeom prst="rect">
+                        <a:avLst/>
+                      </a:prstGeom>
+                    </pic:spPr>
+                  </pic:pic>
+                </a:graphicData>
+              </a:graphic>
+            </wp:inline>
+          </w:drawing>
+        </w:r>
+      </w:ins>
+    </w:p>
+    <w:p>
+      <w:pPr>
+        <w:pStyle w:val="ListParagraph"/>
+        <w:numPr>
+          <w:ilvl w:val="0"/>
+          <w:numId w:val="9"/>
+        </w:numPr>
+        <w:rPr>
+          <w:ins w:id="105" w:author="Rita Chupalov" w:date="2019-11-18T17:28:00Z"/>
+        </w:rPr>
+        <w:pPrChange w:id="106" w:author="Rita Chupalov" w:date="2019-11-18T17:29:00Z">
+          <w:pPr/>
+        </w:pPrChange>
+      </w:pPr>
+      <w:ins w:id="107" w:author="Rita Chupalov" w:date="2019-11-18T17:28:00Z">
+        <w:r>
+          <w:t>Click on the + sign next to the URL to expand the list of folders if necessary.</w:t>
+        </w:r>
+      </w:ins>
+    </w:p>
+    <w:p>
+      <w:pPr>
+        <w:pStyle w:val="ListParagraph"/>
+        <w:numPr>
+          <w:ilvl w:val="0"/>
+          <w:numId w:val="9"/>
+        </w:numPr>
+        <w:rPr>
+          <w:ins w:id="108" w:author="Rita Chupalov" w:date="2019-11-18T17:30:00Z"/>
+        </w:rPr>
+        <w:pPrChange w:id="109" w:author="Rita Chupalov" w:date="2019-11-18T17:29:00Z">
+          <w:pPr/>
+        </w:pPrChange>
+      </w:pPr>
+      <w:ins w:id="110" w:author="Rita Chupalov" w:date="2019-11-18T17:29:00Z">
+        <w:r>
+          <w:t>Select the folder where you want to upload</w:t>
+        </w:r>
+      </w:ins>
+      <w:ins w:id="111" w:author="Rita Chupalov" w:date="2019-11-18T17:30:00Z">
+        <w:r>
+          <w:t xml:space="preserve"> the document</w:t>
+        </w:r>
+      </w:ins>
+      <w:ins w:id="112" w:author="Rita Chupalov" w:date="2019-11-18T17:29:00Z">
+        <w:r>
+          <w:t>.</w:t>
+        </w:r>
+      </w:ins>
+    </w:p>
+    <w:p>
+      <w:pPr>
+        <w:pStyle w:val="ListParagraph"/>
+        <w:numPr>
+          <w:ilvl w:val="0"/>
+          <w:numId w:val="9"/>
+        </w:numPr>
+        <w:rPr>
+          <w:ins w:id="113" w:author="Rita Chupalov" w:date="2019-11-18T17:30:00Z"/>
+        </w:rPr>
+        <w:pPrChange w:id="114" w:author="Rita Chupalov" w:date="2019-11-18T17:29:00Z">
+          <w:pPr/>
+        </w:pPrChange>
+      </w:pPr>
+      <w:ins w:id="115" w:author="Rita Chupalov" w:date="2019-11-18T17:30:00Z">
+        <w:r>
+          <w:t xml:space="preserve">Click </w:t>
+        </w:r>
+        <w:r>
+          <w:rPr>
+            <w:b/>
+          </w:rPr>
+          <w:t>OK</w:t>
+        </w:r>
+        <w:r>
+          <w:t>.</w:t>
+        </w:r>
+      </w:ins>
+    </w:p>
+    <w:p>
+      <w:pPr>
+        <w:pStyle w:val="ListParagraph"/>
+        <w:numPr>
+          <w:ilvl w:val="0"/>
+          <w:numId w:val="9"/>
+        </w:numPr>
+        <w:rPr>
+          <w:ins w:id="116" w:author="Rita Chupalov" w:date="2019-11-18T17:31:00Z"/>
+        </w:rPr>
+        <w:pPrChange w:id="117" w:author="Rita Chupalov" w:date="2019-11-18T17:29:00Z">
+          <w:pPr/>
+        </w:pPrChange>
+      </w:pPr>
+      <w:ins w:id="118" w:author="Rita Chupalov" w:date="2019-11-18T17:30:00Z">
+        <w:r>
+          <w:t xml:space="preserve">Click </w:t>
+        </w:r>
+      </w:ins>
+      <w:ins w:id="119" w:author="Rita Chupalov" w:date="2019-11-18T17:31:00Z">
+        <w:r>
+          <w:rPr>
+            <w:b/>
+          </w:rPr>
+          <w:t>Yes</w:t>
+        </w:r>
+        <w:r>
+          <w:t xml:space="preserve"> in the next dialog to open the uploaded document overview in your browser.</w:t>
+        </w:r>
+      </w:ins>
+    </w:p>
+    <w:p>
+      <w:pPr>
+        <w:rPr>
+          <w:ins w:id="120" w:author="Rita Chupalov" w:date="2019-11-18T17:31:00Z"/>
+        </w:rPr>
+        <w:pPrChange w:id="121" w:author="Rita Chupalov" w:date="2019-11-18T18:04:00Z">
+          <w:pPr/>
+        </w:pPrChange>
+      </w:pPr>
+      <w:ins w:id="122" w:author="Rita Chupalov" w:date="2019-11-18T17:31:00Z">
+        <w:r>
+          <w:t>Skyline automatically zips up all the files associated with your document and uploads it into the Panorama server. The browser page should open that looks like this:</w:t>
+        </w:r>
+      </w:ins>
+    </w:p>
+    <w:p>
+      <w:pPr>
+        <w:ind w:left="360"/>
+        <w:rPr>
+          <w:ins w:id="123" w:author="Rita Chupalov" w:date="2019-11-18T17:36:00Z"/>
+        </w:rPr>
+        <w:pPrChange w:id="124" w:author="Rita Chupalov" w:date="2019-11-18T17:31:00Z">
+          <w:pPr/>
+        </w:pPrChange>
+      </w:pPr>
+      <w:ins w:id="125" w:author="Rita Chupalov" w:date="2019-11-18T17:40:00Z">
+        <w:r>
+          <w:rPr>
+            <w:noProof/>
+          </w:rPr>
+          <w:lastRenderedPageBreak/>
+          <w:drawing>
+            <wp:inline distT="0" distB="0" distL="0" distR="0" wp14:anchorId="661794B9" wp14:editId="54DE60CA">
+              <wp:extent cx="5943600" cy="2668905"/>
+              <wp:effectExtent l="0" t="0" r="0" b="0"/>
+              <wp:docPr id="31" name="Picture 31"/>
+              <wp:cNvGraphicFramePr>
+                <a:graphicFrameLocks xmlns:a="http://schemas.openxmlformats.org/drawingml/2006/main" noChangeAspect="1"/>
+              </wp:cNvGraphicFramePr>
+              <a:graphic xmlns:a="http://schemas.openxmlformats.org/drawingml/2006/main">
+                <a:graphicData uri="http://schemas.openxmlformats.org/drawingml/2006/picture">
+                  <pic:pic xmlns:pic="http://schemas.openxmlformats.org/drawingml/2006/picture">
+                    <pic:nvPicPr>
+                      <pic:cNvPr id="1" name=""/>
+                      <pic:cNvPicPr/>
+                    </pic:nvPicPr>
+                    <pic:blipFill>
+                      <a:blip r:embed="rId36"/>
+                      <a:stretch>
+                        <a:fillRect/>
+                      </a:stretch>
+                    </pic:blipFill>
+                    <pic:spPr>
+                      <a:xfrm>
+                        <a:off x="0" y="0"/>
+                        <a:ext cx="5943600" cy="2668905"/>
+                      </a:xfrm>
+                      <a:prstGeom prst="rect">
+                        <a:avLst/>
+                      </a:prstGeom>
+                    </pic:spPr>
+                  </pic:pic>
+                </a:graphicData>
+              </a:graphic>
+            </wp:inline>
+          </w:drawing>
+        </w:r>
+      </w:ins>
+    </w:p>
+    <w:p>
+      <w:pPr>
+        <w:rPr>
+          <w:ins w:id="126" w:author="Rita Chupalov" w:date="2019-11-18T17:40:00Z"/>
+        </w:rPr>
+        <w:pPrChange w:id="127" w:author="Rita Chupalov" w:date="2019-11-18T18:04:00Z">
+          <w:pPr/>
+        </w:pPrChange>
+      </w:pPr>
+      <w:ins w:id="128" w:author="Rita Chupalov" w:date="2019-11-18T17:36:00Z">
+        <w:r>
+          <w:t>D</w:t>
+        </w:r>
+      </w:ins>
+      <w:ins w:id="129" w:author="Rita Chupalov" w:date="2019-11-18T17:37:00Z">
+        <w:r>
+          <w:t>etailed d</w:t>
+        </w:r>
+      </w:ins>
+      <w:ins w:id="130" w:author="Rita Chupalov" w:date="2019-11-18T17:36:00Z">
+        <w:r>
+          <w:t xml:space="preserve">iscussion of the </w:t>
+        </w:r>
+      </w:ins>
+      <w:ins w:id="131" w:author="Rita Chupalov" w:date="2019-11-18T17:37:00Z">
+        <w:r>
+          <w:t xml:space="preserve">Panorama functionality is beyond the scope of this tutorial. Please refer to </w:t>
+        </w:r>
+        <w:r>
+          <w:fldChar w:fldCharType="begin"/>
+        </w:r>
+        <w:r>
+          <w:instrText xml:space="preserve"> HYPERLINK "https://panoramaweb.org/wiki/home/page.view?name=sharing_documents" </w:instrText>
+        </w:r>
+        <w:r>
+          <w:fldChar w:fldCharType="separate"/>
+        </w:r>
+        <w:r>
+          <w:rPr>
+            <w:rStyle w:val="Hyperlink"/>
+          </w:rPr>
+          <w:t>https://panoramaweb.org/wiki/home/page.view?name=sharing_documents</w:t>
+        </w:r>
+        <w:r>
+          <w:fldChar w:fldCharType="end"/>
+        </w:r>
+        <w:r>
+          <w:t xml:space="preserve"> tutorial for more details.</w:t>
+        </w:r>
+      </w:ins>
+    </w:p>
+    <w:p>
+      <w:pPr>
+        <w:autoSpaceDE w:val="0"/>
+        <w:autoSpaceDN w:val="0"/>
+        <w:adjustRightInd w:val="0"/>
+        <w:spacing w:after="0" w:line="240" w:lineRule="auto"/>
+        <w:rPr>
+          <w:ins w:id="132" w:author="Rita Chupalov" w:date="2019-11-18T18:05:00Z"/>
+        </w:rPr>
+      </w:pPr>
+      <w:ins w:id="133" w:author="Rita Chupalov" w:date="2019-11-18T17:40:00Z">
+        <w:r>
+          <w:t xml:space="preserve">Note the </w:t>
+        </w:r>
+      </w:ins>
+      <w:ins w:id="134" w:author="Rita Chupalov" w:date="2019-11-18T17:41:00Z">
+        <w:r>
+          <w:rPr>
+            <w:rFonts w:ascii="Arial" w:hAnsi="Arial" w:cs="Arial"/>
+            <w:color w:val="4472C4" w:themeColor="accent1"/>
+            <w:sz w:val="26"/>
+            <w:szCs w:val="26"/>
+            <w:rPrChange w:id="135" w:author="Rita Chupalov" w:date="2019-11-18T17:42:00Z">
+              <w:rPr>
+                <w:rFonts w:ascii="Arial" w:hAnsi="Arial" w:cs="Arial"/>
+                <w:sz w:val="26"/>
+                <w:szCs w:val="26"/>
+              </w:rPr>
+            </w:rPrChange>
+          </w:rPr>
+          <w:t>≡</w:t>
+        </w:r>
+        <w:r>
+          <w:rPr>
+            <w:rFonts w:ascii="Arial" w:hAnsi="Arial" w:cs="Arial"/>
+            <w:sz w:val="26"/>
+            <w:szCs w:val="26"/>
+          </w:rPr>
+          <w:t xml:space="preserve"> </w:t>
+        </w:r>
+        <w:r>
+          <w:rPr>
+            <w:rPrChange w:id="136" w:author="Rita Chupalov" w:date="2019-11-18T17:41:00Z">
+              <w:rPr>
+                <w:rFonts w:ascii="Arial" w:hAnsi="Arial" w:cs="Arial"/>
+                <w:sz w:val="26"/>
+                <w:szCs w:val="26"/>
+              </w:rPr>
+            </w:rPrChange>
+          </w:rPr>
+          <w:t>character</w:t>
+        </w:r>
+      </w:ins>
+      <w:ins w:id="137" w:author="Rita Chupalov" w:date="2019-11-18T17:42:00Z">
+        <w:r>
+          <w:t xml:space="preserve"> next to the </w:t>
+        </w:r>
+      </w:ins>
+      <w:ins w:id="138" w:author="Rita Chupalov" w:date="2019-11-18T17:43:00Z">
+        <w:r>
+          <w:t xml:space="preserve">number of document </w:t>
+        </w:r>
+      </w:ins>
+      <w:ins w:id="139" w:author="Rita Chupalov" w:date="2019-11-18T17:42:00Z">
+        <w:r>
+          <w:t>version</w:t>
+        </w:r>
+      </w:ins>
+      <w:ins w:id="140" w:author="Rita Chupalov" w:date="2019-11-18T17:43:00Z">
+        <w:r>
+          <w:t>s.</w:t>
+        </w:r>
+      </w:ins>
+      <w:ins w:id="141" w:author="Rita Chupalov" w:date="2019-11-18T17:44:00Z">
+        <w:r>
+          <w:t xml:space="preserve"> This is a link that allows you to access the audit log information for the document. If </w:t>
+        </w:r>
+      </w:ins>
+      <w:ins w:id="142" w:author="Rita Chupalov" w:date="2019-11-18T17:45:00Z">
+        <w:r>
+          <w:t>you upload a document without a valid audit log this link will not be shown.</w:t>
+        </w:r>
+      </w:ins>
+    </w:p>
+    <w:p>
+      <w:pPr>
+        <w:autoSpaceDE w:val="0"/>
+        <w:autoSpaceDN w:val="0"/>
+        <w:adjustRightInd w:val="0"/>
+        <w:spacing w:after="0" w:line="240" w:lineRule="auto"/>
+        <w:rPr>
+          <w:ins w:id="143" w:author="Rita Chupalov" w:date="2019-11-18T17:46:00Z"/>
+        </w:rPr>
+      </w:pPr>
+    </w:p>
+    <w:p>
+      <w:pPr>
+        <w:pStyle w:val="ListParagraph"/>
+        <w:numPr>
+          <w:ilvl w:val="0"/>
+          <w:numId w:val="70"/>
+        </w:numPr>
+        <w:autoSpaceDE w:val="0"/>
+        <w:autoSpaceDN w:val="0"/>
+        <w:adjustRightInd w:val="0"/>
+        <w:spacing w:after="0" w:line="240" w:lineRule="auto"/>
+        <w:rPr>
+          <w:ins w:id="144" w:author="Rita Chupalov" w:date="2019-11-18T17:46:00Z"/>
+        </w:rPr>
+        <w:pPrChange w:id="145" w:author="Rita Chupalov" w:date="2019-11-18T17:55:00Z">
+          <w:pPr>
+            <w:autoSpaceDE w:val="0"/>
+            <w:autoSpaceDN w:val="0"/>
+            <w:adjustRightInd w:val="0"/>
+            <w:spacing w:after="0" w:line="240" w:lineRule="auto"/>
+          </w:pPr>
+        </w:pPrChange>
+      </w:pPr>
+      <w:ins w:id="146" w:author="Rita Chupalov" w:date="2019-11-18T17:46:00Z">
+        <w:r>
+          <w:t xml:space="preserve">Hover your mouse over </w:t>
+        </w:r>
+        <w:r>
+          <w:t xml:space="preserve">the </w:t>
+        </w:r>
+        <w:r>
+          <w:rPr>
+            <w:rFonts w:ascii="Arial" w:hAnsi="Arial" w:cs="Arial"/>
+            <w:color w:val="4472C4" w:themeColor="accent1"/>
+            <w:sz w:val="26"/>
+            <w:szCs w:val="26"/>
+            <w:rPrChange w:id="147" w:author="Rita Chupalov" w:date="2019-11-18T17:55:00Z">
+              <w:rPr>
+                <w:rFonts w:ascii="Arial" w:hAnsi="Arial" w:cs="Arial"/>
+                <w:color w:val="4472C4" w:themeColor="accent1"/>
+                <w:sz w:val="26"/>
+                <w:szCs w:val="26"/>
+              </w:rPr>
+            </w:rPrChange>
+          </w:rPr>
+          <w:t>≡</w:t>
+        </w:r>
+        <w:r>
+          <w:rPr>
+            <w:rFonts w:ascii="Arial" w:hAnsi="Arial" w:cs="Arial"/>
+            <w:sz w:val="26"/>
+            <w:szCs w:val="26"/>
+            <w:rPrChange w:id="148" w:author="Rita Chupalov" w:date="2019-11-18T17:55:00Z">
+              <w:rPr>
+                <w:rFonts w:ascii="Arial" w:hAnsi="Arial" w:cs="Arial"/>
+                <w:sz w:val="26"/>
+                <w:szCs w:val="26"/>
+              </w:rPr>
+            </w:rPrChange>
+          </w:rPr>
+          <w:t xml:space="preserve"> </w:t>
+        </w:r>
+        <w:r>
+          <w:t>character</w:t>
+        </w:r>
+        <w:r>
+          <w:t xml:space="preserve"> to observe the explanatory tooltip.</w:t>
+        </w:r>
+      </w:ins>
+    </w:p>
+    <w:p>
+      <w:pPr>
+        <w:pStyle w:val="ListParagraph"/>
+        <w:numPr>
+          <w:ilvl w:val="0"/>
+          <w:numId w:val="70"/>
+        </w:numPr>
+        <w:autoSpaceDE w:val="0"/>
+        <w:autoSpaceDN w:val="0"/>
+        <w:adjustRightInd w:val="0"/>
+        <w:spacing w:after="0" w:line="240" w:lineRule="auto"/>
+        <w:rPr>
+          <w:ins w:id="149" w:author="Rita Chupalov" w:date="2019-11-18T18:05:00Z"/>
+        </w:rPr>
+        <w:pPrChange w:id="150" w:author="Rita Chupalov" w:date="2019-11-18T17:55:00Z">
+          <w:pPr>
+            <w:autoSpaceDE w:val="0"/>
+            <w:autoSpaceDN w:val="0"/>
+            <w:adjustRightInd w:val="0"/>
+            <w:spacing w:after="0" w:line="240" w:lineRule="auto"/>
+          </w:pPr>
+        </w:pPrChange>
+      </w:pPr>
+      <w:ins w:id="151" w:author="Rita Chupalov" w:date="2019-11-18T17:46:00Z">
+        <w:r>
+          <w:t xml:space="preserve">Click on </w:t>
+        </w:r>
+      </w:ins>
+      <w:ins w:id="152" w:author="Rita Chupalov" w:date="2019-11-18T17:47:00Z">
+        <w:r>
+          <w:t xml:space="preserve">the </w:t>
+        </w:r>
+        <w:r>
+          <w:rPr>
+            <w:rFonts w:ascii="Arial" w:hAnsi="Arial" w:cs="Arial"/>
+            <w:color w:val="4472C4" w:themeColor="accent1"/>
+            <w:sz w:val="26"/>
+            <w:szCs w:val="26"/>
+            <w:rPrChange w:id="153" w:author="Rita Chupalov" w:date="2019-11-18T17:55:00Z">
+              <w:rPr>
+                <w:rFonts w:ascii="Arial" w:hAnsi="Arial" w:cs="Arial"/>
+                <w:color w:val="4472C4" w:themeColor="accent1"/>
+                <w:sz w:val="26"/>
+                <w:szCs w:val="26"/>
+              </w:rPr>
+            </w:rPrChange>
+          </w:rPr>
+          <w:t>≡</w:t>
+        </w:r>
+        <w:r>
+          <w:rPr>
+            <w:rFonts w:ascii="Arial" w:hAnsi="Arial" w:cs="Arial"/>
+            <w:sz w:val="26"/>
+            <w:szCs w:val="26"/>
+            <w:rPrChange w:id="154" w:author="Rita Chupalov" w:date="2019-11-18T17:55:00Z">
+              <w:rPr>
+                <w:rFonts w:ascii="Arial" w:hAnsi="Arial" w:cs="Arial"/>
+                <w:sz w:val="26"/>
+                <w:szCs w:val="26"/>
+              </w:rPr>
+            </w:rPrChange>
+          </w:rPr>
+          <w:t xml:space="preserve"> </w:t>
+        </w:r>
+        <w:r>
+          <w:t>character</w:t>
+        </w:r>
+        <w:r>
+          <w:t>.</w:t>
+        </w:r>
+      </w:ins>
+    </w:p>
+    <w:p>
+      <w:pPr>
+        <w:pStyle w:val="ListParagraph"/>
+        <w:autoSpaceDE w:val="0"/>
+        <w:autoSpaceDN w:val="0"/>
+        <w:adjustRightInd w:val="0"/>
+        <w:spacing w:after="0" w:line="240" w:lineRule="auto"/>
+        <w:rPr>
+          <w:ins w:id="155" w:author="Rita Chupalov" w:date="2019-11-18T17:47:00Z"/>
+        </w:rPr>
+        <w:pPrChange w:id="156" w:author="Rita Chupalov" w:date="2019-11-18T18:05:00Z">
+          <w:pPr>
+            <w:autoSpaceDE w:val="0"/>
+            <w:autoSpaceDN w:val="0"/>
+            <w:adjustRightInd w:val="0"/>
+            <w:spacing w:after="0" w:line="240" w:lineRule="auto"/>
+          </w:pPr>
+        </w:pPrChange>
+      </w:pPr>
+    </w:p>
+    <w:p>
+      <w:pPr>
+        <w:autoSpaceDE w:val="0"/>
+        <w:autoSpaceDN w:val="0"/>
+        <w:adjustRightInd w:val="0"/>
+        <w:spacing w:after="0" w:line="240" w:lineRule="auto"/>
+        <w:rPr>
+          <w:ins w:id="157" w:author="Rita Chupalov" w:date="2019-11-18T17:47:00Z"/>
+        </w:rPr>
+      </w:pPr>
+      <w:ins w:id="158" w:author="Rita Chupalov" w:date="2019-11-18T17:47:00Z">
+        <w:r>
+          <w:t>Now you should see the following page:</w:t>
+        </w:r>
+      </w:ins>
+    </w:p>
+    <w:p>
+      <w:pPr>
+        <w:autoSpaceDE w:val="0"/>
+        <w:autoSpaceDN w:val="0"/>
+        <w:adjustRightInd w:val="0"/>
+        <w:spacing w:after="0" w:line="240" w:lineRule="auto"/>
+        <w:rPr>
+          <w:ins w:id="159" w:author="Rita Chupalov" w:date="2019-11-18T17:41:00Z"/>
+          <w:rFonts w:ascii="MS Shell Dlg 2" w:hAnsi="MS Shell Dlg 2" w:cs="MS Shell Dlg 2"/>
+          <w:sz w:val="16"/>
+          <w:szCs w:val="16"/>
+        </w:rPr>
+      </w:pPr>
+      <w:ins w:id="160" w:author="Rita Chupalov" w:date="2019-11-18T17:47:00Z">
+        <w:r>
+          <w:rPr>
+            <w:noProof/>
+          </w:rPr>
+          <w:drawing>
+            <wp:inline distT="0" distB="0" distL="0" distR="0" wp14:anchorId="15F18D71" wp14:editId="3C88B64A">
+              <wp:extent cx="5576302" cy="2561167"/>
+              <wp:effectExtent l="0" t="0" r="5715" b="0"/>
+              <wp:docPr id="33" name="Picture 33"/>
+              <wp:cNvGraphicFramePr>
+                <a:graphicFrameLocks xmlns:a="http://schemas.openxmlformats.org/drawingml/2006/main" noChangeAspect="1"/>
+              </wp:cNvGraphicFramePr>
+              <a:graphic xmlns:a="http://schemas.openxmlformats.org/drawingml/2006/main">
+                <a:graphicData uri="http://schemas.openxmlformats.org/drawingml/2006/picture">
+                  <pic:pic xmlns:pic="http://schemas.openxmlformats.org/drawingml/2006/picture">
+                    <pic:nvPicPr>
+                      <pic:cNvPr id="1" name=""/>
+                      <pic:cNvPicPr/>
+                    </pic:nvPicPr>
+                    <pic:blipFill>
+                      <a:blip r:embed="rId37"/>
+                      <a:stretch>
+                        <a:fillRect/>
+                      </a:stretch>
+                    </pic:blipFill>
+                    <pic:spPr>
+                      <a:xfrm>
+                        <a:off x="0" y="0"/>
+                        <a:ext cx="5583250" cy="2564358"/>
+                      </a:xfrm>
+                      <a:prstGeom prst="rect">
+                        <a:avLst/>
+                      </a:prstGeom>
+                    </pic:spPr>
+                  </pic:pic>
+                </a:graphicData>
+              </a:graphic>
+            </wp:inline>
+          </w:drawing>
+        </w:r>
+      </w:ins>
+    </w:p>
+    <w:p>
+      <w:pPr>
+        <w:ind w:left="360"/>
+        <w:rPr>
+          <w:ins w:id="161" w:author="Rita Chupalov" w:date="2019-11-18T17:47:00Z"/>
+        </w:rPr>
+        <w:pPrChange w:id="162" w:author="Rita Chupalov" w:date="2019-11-18T17:31:00Z">
+          <w:pPr/>
+        </w:pPrChange>
+      </w:pPr>
+      <w:ins w:id="163" w:author="Rita Chupalov" w:date="2019-11-18T17:41:00Z">
+        <w:r>
+          <w:t xml:space="preserve"> </w:t>
+        </w:r>
+      </w:ins>
+    </w:p>
+    <w:p>
+      <w:pPr>
+        <w:ind w:left="360"/>
+        <w:rPr>
+          <w:ins w:id="164" w:author="Rita Chupalov" w:date="2019-11-18T17:55:00Z"/>
+          <w:rPrChange w:id="165" w:author="Rita Chupalov" w:date="2019-11-18T18:07:00Z">
+            <w:rPr>
+              <w:ins w:id="166" w:author="Rita Chupalov" w:date="2019-11-18T17:55:00Z"/>
+            </w:rPr>
+          </w:rPrChange>
+        </w:rPr>
+        <w:pPrChange w:id="167" w:author="Rita Chupalov" w:date="2019-11-18T17:31:00Z">
+          <w:pPr/>
+        </w:pPrChange>
+      </w:pPr>
+      <w:ins w:id="168" w:author="Rita Chupalov" w:date="2019-11-18T17:47:00Z">
+        <w:r>
+          <w:t xml:space="preserve">This is an audit log viewer </w:t>
+        </w:r>
+      </w:ins>
+      <w:ins w:id="169" w:author="Rita Chupalov" w:date="2019-11-18T17:48:00Z">
+        <w:r>
+          <w:t xml:space="preserve">page </w:t>
+        </w:r>
+      </w:ins>
+      <w:ins w:id="170" w:author="Rita Chupalov" w:date="2019-11-18T17:47:00Z">
+        <w:r>
+          <w:t xml:space="preserve">very similar to </w:t>
+        </w:r>
+      </w:ins>
+      <w:ins w:id="171" w:author="Rita Chupalov" w:date="2019-11-18T17:48:00Z">
+        <w:r>
+          <w:t xml:space="preserve">the Audit Log grid in Skyline. </w:t>
+        </w:r>
+      </w:ins>
+      <w:ins w:id="172" w:author="Rita Chupalov" w:date="2019-11-18T18:06:00Z">
+        <w:r>
+          <w:t xml:space="preserve">For the sake of brevity </w:t>
+        </w:r>
+      </w:ins>
+      <w:ins w:id="173" w:author="Rita Chupalov" w:date="2019-11-18T17:48:00Z">
+        <w:r>
+          <w:t xml:space="preserve">it shows </w:t>
+        </w:r>
+      </w:ins>
+      <w:ins w:id="174" w:author="Rita Chupalov" w:date="2019-11-18T17:49:00Z">
+        <w:r>
+          <w:t xml:space="preserve">UndoRedo messages only </w:t>
+        </w:r>
+      </w:ins>
+      <w:ins w:id="175" w:author="Rita Chupalov" w:date="2019-11-18T18:06:00Z">
+        <w:r>
+          <w:t>b</w:t>
+        </w:r>
+        <w:r>
+          <w:t>y default</w:t>
+        </w:r>
+        <w:r>
+          <w:t>,</w:t>
+        </w:r>
+        <w:r>
+          <w:t xml:space="preserve"> </w:t>
+        </w:r>
+      </w:ins>
+      <w:ins w:id="176" w:author="Rita Chupalov" w:date="2019-11-18T17:49:00Z">
+        <w:r>
+          <w:t xml:space="preserve">but full details </w:t>
+        </w:r>
+      </w:ins>
+      <w:ins w:id="177" w:author="Rita Chupalov" w:date="2019-11-18T17:50:00Z">
+        <w:r>
+          <w:t>are available</w:t>
+        </w:r>
+      </w:ins>
+      <w:ins w:id="178" w:author="Rita Chupalov" w:date="2019-11-18T17:54:00Z">
+        <w:r>
+          <w:t xml:space="preserve"> through the grid button on </w:t>
+        </w:r>
+        <w:r>
+          <w:lastRenderedPageBreak/>
+          <w:t>the left.</w:t>
+        </w:r>
+      </w:ins>
+      <w:ins w:id="179" w:author="Rita Chupalov" w:date="2019-11-18T17:59:00Z">
+        <w:r>
+          <w:t xml:space="preserve"> </w:t>
+        </w:r>
+        <w:r>
+          <w:t xml:space="preserve">It is very similar to Skyline’s Reports button and allows to select, create, and customize grid views. By default Panorama ships with the </w:t>
+        </w:r>
+        <w:r>
+          <w:rPr>
+            <w:b/>
+          </w:rPr>
+          <w:t>default</w:t>
+        </w:r>
+        <w:r>
+          <w:t xml:space="preserve"> view and </w:t>
+        </w:r>
+        <w:r>
+          <w:rPr>
+            <w:b/>
+          </w:rPr>
+          <w:t>AllMessagesView</w:t>
+        </w:r>
+      </w:ins>
+      <w:ins w:id="180" w:author="Rita Chupalov" w:date="2019-11-18T18:07:00Z">
+        <w:r>
+          <w:t>, but you are free to create your own.</w:t>
+        </w:r>
+      </w:ins>
+    </w:p>
+    <w:p>
+      <w:pPr>
+        <w:pStyle w:val="ListParagraph"/>
+        <w:numPr>
+          <w:ilvl w:val="0"/>
+          <w:numId w:val="71"/>
+        </w:numPr>
+        <w:rPr>
+          <w:ins w:id="181" w:author="Rita Chupalov" w:date="2019-11-18T18:00:00Z"/>
+        </w:rPr>
+        <w:pPrChange w:id="182" w:author="Rita Chupalov" w:date="2019-11-18T17:56:00Z">
+          <w:pPr/>
+        </w:pPrChange>
+      </w:pPr>
+      <w:ins w:id="183" w:author="Rita Chupalov" w:date="2019-11-18T17:55:00Z">
+        <w:r>
+          <w:t xml:space="preserve">Click on the </w:t>
+        </w:r>
+        <w:r>
+          <w:rPr>
+            <w:b/>
+            <w:rPrChange w:id="184" w:author="Rita Chupalov" w:date="2019-11-18T18:00:00Z">
+              <w:rPr/>
+            </w:rPrChange>
+          </w:rPr>
+          <w:t>Grid View</w:t>
+        </w:r>
+        <w:r>
+          <w:t xml:space="preserve"> button</w:t>
+        </w:r>
+      </w:ins>
+    </w:p>
+    <w:p>
+      <w:pPr>
+        <w:pStyle w:val="ListParagraph"/>
+        <w:numPr>
+          <w:ilvl w:val="0"/>
+          <w:numId w:val="71"/>
+        </w:numPr>
+        <w:rPr>
+          <w:ins w:id="185" w:author="Rita Chupalov" w:date="2019-11-18T17:55:00Z"/>
+          <w:rPrChange w:id="186" w:author="Rita Chupalov" w:date="2019-11-18T17:58:00Z">
+            <w:rPr>
+              <w:ins w:id="187" w:author="Rita Chupalov" w:date="2019-11-18T17:55:00Z"/>
+            </w:rPr>
+          </w:rPrChange>
+        </w:rPr>
+        <w:pPrChange w:id="188" w:author="Rita Chupalov" w:date="2019-11-18T17:56:00Z">
+          <w:pPr/>
+        </w:pPrChange>
+      </w:pPr>
+      <w:ins w:id="189" w:author="Rita Chupalov" w:date="2019-11-18T17:59:00Z">
+        <w:r>
+          <w:rPr>
+            <w:rPrChange w:id="190" w:author="Rita Chupalov" w:date="2019-11-18T17:59:00Z">
+              <w:rPr>
+                <w:b/>
+              </w:rPr>
+            </w:rPrChange>
+          </w:rPr>
+          <w:t>Select</w:t>
+        </w:r>
+        <w:r>
+          <w:rPr>
+            <w:b/>
+            <w:rPrChange w:id="191" w:author="Rita Chupalov" w:date="2019-11-18T18:00:00Z">
+              <w:rPr>
+                <w:b/>
+              </w:rPr>
+            </w:rPrChange>
+          </w:rPr>
+          <w:t xml:space="preserve"> AllMessages View</w:t>
+        </w:r>
+        <w:r>
+          <w:t xml:space="preserve"> from the drop-down menu.</w:t>
+        </w:r>
+      </w:ins>
+      <w:ins w:id="192" w:author="Rita Chupalov" w:date="2019-11-18T17:58:00Z">
+        <w:r>
+          <w:t xml:space="preserve"> </w:t>
+        </w:r>
+      </w:ins>
+    </w:p>
+    <w:p>
+      <w:pPr>
+        <w:ind w:left="360"/>
+        <w:rPr>
+          <w:ins w:id="193" w:author="Rita Chupalov" w:date="2019-11-18T17:55:00Z"/>
+        </w:rPr>
+        <w:pPrChange w:id="194" w:author="Rita Chupalov" w:date="2019-11-18T17:31:00Z">
+          <w:pPr/>
+        </w:pPrChange>
+      </w:pPr>
+      <w:ins w:id="195" w:author="Rita Chupalov" w:date="2019-11-18T17:55:00Z">
+        <w:r>
+          <w:rPr>
+            <w:noProof/>
+          </w:rPr>
+          <w:drawing>
+            <wp:inline distT="0" distB="0" distL="0" distR="0" wp14:anchorId="41292D6D" wp14:editId="0E27593F">
+              <wp:extent cx="1805906" cy="1443567"/>
+              <wp:effectExtent l="0" t="0" r="4445" b="4445"/>
+              <wp:docPr id="34" name="Picture 34"/>
+              <wp:cNvGraphicFramePr>
+                <a:graphicFrameLocks xmlns:a="http://schemas.openxmlformats.org/drawingml/2006/main" noChangeAspect="1"/>
+              </wp:cNvGraphicFramePr>
+              <a:graphic xmlns:a="http://schemas.openxmlformats.org/drawingml/2006/main">
+                <a:graphicData uri="http://schemas.openxmlformats.org/drawingml/2006/picture">
+                  <pic:pic xmlns:pic="http://schemas.openxmlformats.org/drawingml/2006/picture">
+                    <pic:nvPicPr>
+                      <pic:cNvPr id="1" name=""/>
+                      <pic:cNvPicPr/>
+                    </pic:nvPicPr>
+                    <pic:blipFill>
+                      <a:blip r:embed="rId38"/>
+                      <a:stretch>
+                        <a:fillRect/>
+                      </a:stretch>
+                    </pic:blipFill>
+                    <pic:spPr>
+                      <a:xfrm>
+                        <a:off x="0" y="0"/>
+                        <a:ext cx="1820955" cy="1455597"/>
+                      </a:xfrm>
+                      <a:prstGeom prst="rect">
+                        <a:avLst/>
+                      </a:prstGeom>
+                    </pic:spPr>
+                  </pic:pic>
+                </a:graphicData>
+              </a:graphic>
+            </wp:inline>
+          </w:drawing>
+        </w:r>
+      </w:ins>
+    </w:p>
+    <w:p>
+      <w:pPr>
+        <w:ind w:left="360"/>
+        <w:rPr>
+          <w:ins w:id="196" w:author="Rita Chupalov" w:date="2019-11-18T18:00:00Z"/>
+        </w:rPr>
+        <w:pPrChange w:id="197" w:author="Rita Chupalov" w:date="2019-11-18T17:31:00Z">
+          <w:pPr/>
+        </w:pPrChange>
+      </w:pPr>
+      <w:ins w:id="198" w:author="Rita Chupalov" w:date="2019-11-18T18:00:00Z">
+        <w:r>
+          <w:t>Now your page should look like this:</w:t>
+        </w:r>
+      </w:ins>
+    </w:p>
+    <w:p>
+      <w:pPr>
+        <w:ind w:left="360"/>
+        <w:rPr>
+          <w:ins w:id="199" w:author="Rita Chupalov" w:date="2019-11-18T18:01:00Z"/>
+        </w:rPr>
+        <w:pPrChange w:id="200" w:author="Rita Chupalov" w:date="2019-11-18T17:31:00Z">
+          <w:pPr/>
+        </w:pPrChange>
+      </w:pPr>
+      <w:ins w:id="201" w:author="Rita Chupalov" w:date="2019-11-18T18:01:00Z">
+        <w:r>
+          <w:rPr>
+            <w:noProof/>
+          </w:rPr>
+          <w:drawing>
+            <wp:inline distT="0" distB="0" distL="0" distR="0" wp14:anchorId="27549525" wp14:editId="14DA708C">
+              <wp:extent cx="5943600" cy="3065780"/>
+              <wp:effectExtent l="0" t="0" r="0" b="1270"/>
+              <wp:docPr id="35" name="Picture 35"/>
+              <wp:cNvGraphicFramePr>
+                <a:graphicFrameLocks xmlns:a="http://schemas.openxmlformats.org/drawingml/2006/main" noChangeAspect="1"/>
+              </wp:cNvGraphicFramePr>
+              <a:graphic xmlns:a="http://schemas.openxmlformats.org/drawingml/2006/main">
+                <a:graphicData uri="http://schemas.openxmlformats.org/drawingml/2006/picture">
+                  <pic:pic xmlns:pic="http://schemas.openxmlformats.org/drawingml/2006/picture">
+                    <pic:nvPicPr>
+                      <pic:cNvPr id="1" name=""/>
+                      <pic:cNvPicPr/>
+                    </pic:nvPicPr>
+                    <pic:blipFill>
+                      <a:blip r:embed="rId39"/>
+                      <a:stretch>
+                        <a:fillRect/>
+                      </a:stretch>
+                    </pic:blipFill>
+                    <pic:spPr>
+                      <a:xfrm>
+                        <a:off x="0" y="0"/>
+                        <a:ext cx="5943600" cy="3065780"/>
+                      </a:xfrm>
+                      <a:prstGeom prst="rect">
+                        <a:avLst/>
+                      </a:prstGeom>
+                    </pic:spPr>
+                  </pic:pic>
+                </a:graphicData>
+              </a:graphic>
+            </wp:inline>
+          </w:drawing>
+        </w:r>
+      </w:ins>
+    </w:p>
+    <w:p>
+      <w:pPr>
+        <w:ind w:left="360"/>
+        <w:rPr>
+          <w:rPrChange w:id="202" w:author="Rita Chupalov" w:date="2019-11-18T17:10:00Z">
+            <w:rPr>
+              <w:b/>
+              <w:bCs/>
+            </w:rPr>
+          </w:rPrChange>
+        </w:rPr>
+        <w:pPrChange w:id="203" w:author="Rita Chupalov" w:date="2019-11-18T17:31:00Z">
+          <w:pPr/>
+        </w:pPrChange>
+      </w:pPr>
+      <w:ins w:id="204" w:author="Rita Chupalov" w:date="2019-11-18T18:10:00Z">
+        <w:r>
+          <w:t>A</w:t>
+        </w:r>
+      </w:ins>
+      <w:ins w:id="205" w:author="Rita Chupalov" w:date="2019-11-18T18:01:00Z">
+        <w:r>
+          <w:t xml:space="preserve">ll the messages and message types in the audit log </w:t>
+        </w:r>
+      </w:ins>
+      <w:ins w:id="206" w:author="Rita Chupalov" w:date="2019-11-18T18:10:00Z">
+        <w:r>
+          <w:t xml:space="preserve">are now </w:t>
+        </w:r>
+      </w:ins>
+      <w:ins w:id="207" w:author="Rita Chupalov" w:date="2019-11-18T18:01:00Z">
+        <w:r>
+          <w:t>displayed.</w:t>
+        </w:r>
+      </w:ins>
+      <w:bookmarkStart w:id="208" w:name="_GoBack"/>
+      <w:bookmarkEnd w:id="208"/>
+    </w:p>
+    <w:p>
+      <w:pPr>
+        <w:pStyle w:val="Heading1"/>
       </w:pPr>
       <w:r>
         <w:t>Conclusion</w:t>
@@ -6830,7 +8054,7 @@
       </w:r>
     </w:p>
     <w:sectPr>
-      <w:footerReference w:type="default" r:id="rId33"/>
+      <w:footerReference w:type="default" r:id="rId40"/>
       <w:pgSz w:w="12240" w:h="15840"/>
       <w:pgMar w:top="1440" w:right="1440" w:bottom="1440" w:left="1440" w:header="720" w:footer="720" w:gutter="0"/>
       <w:cols w:space="720"/>
@@ -6841,7 +8065,7 @@
 </file>
 
 <file path=word/endnotes.xml><?xml version="1.0" encoding="utf-8"?>
-<w:endnotes xmlns:wpc="http://schemas.microsoft.com/office/word/2010/wordprocessingCanvas" xmlns:cx="http://schemas.microsoft.com/office/drawing/2014/chartex" xmlns:cx1="http://schemas.microsoft.com/office/drawing/2015/9/8/chartex" xmlns:cx2="http://schemas.microsoft.com/office/drawing/2015/10/21/chartex" xmlns:cx3="http://schemas.microsoft.com/office/drawing/2016/5/9/chartex" xmlns:cx4="http://schemas.microsoft.com/office/drawing/2016/5/10/chartex" xmlns:cx5="http://schemas.microsoft.com/office/drawing/2016/5/11/chartex" xmlns:cx6="http://schemas.microsoft.com/office/drawing/2016/5/12/chartex" xmlns:cx7="http://schemas.microsoft.com/office/drawing/2016/5/13/chartex" xmlns:cx8="http://schemas.microsoft.com/office/drawing/2016/5/14/chartex" xmlns:mc="http://schemas.openxmlformats.org/markup-compatibility/2006" xmlns:aink="http://schemas.microsoft.com/office/drawing/2016/ink" xmlns:am3d="http://schemas.microsoft.com/office/drawing/2017/model3d" xmlns:o="urn:schemas-microsoft-com:office:office" xmlns:r="http://schemas.openxmlformats.org/officeDocument/2006/relationships" xmlns:m="http://schemas.openxmlformats.org/officeDocument/2006/math" xmlns:v="urn:schemas-microsoft-com:vml" xmlns:wp14="http://schemas.microsoft.com/office/word/2010/wordprocessingDrawing" xmlns:wp="http://schemas.openxmlformats.org/drawingml/2006/wordprocessingDrawing" xmlns:w10="urn:schemas-microsoft-com:office:word" xmlns:w="http://schemas.openxmlformats.org/wordprocessingml/2006/main" xmlns:w14="http://schemas.microsoft.com/office/word/2010/wordml" xmlns:w15="http://schemas.microsoft.com/office/word/2012/wordml" xmlns:w16cid="http://schemas.microsoft.com/office/word/2016/wordml/cid" xmlns:w16se="http://schemas.microsoft.com/office/word/2015/wordml/symex" xmlns:wpg="http://schemas.microsoft.com/office/word/2010/wordprocessingGroup" xmlns:wpi="http://schemas.microsoft.com/office/word/2010/wordprocessingInk" xmlns:wne="http://schemas.microsoft.com/office/word/2006/wordml" xmlns:wps="http://schemas.microsoft.com/office/word/2010/wordprocessingShape" mc:Ignorable="w14 w15 w16se w16cid wp14">
+<w:endnotes xmlns:wpc="http://schemas.microsoft.com/office/word/2010/wordprocessingCanvas" xmlns:cx="http://schemas.microsoft.com/office/drawing/2014/chartex" xmlns:cx1="http://schemas.microsoft.com/office/drawing/2015/9/8/chartex" xmlns:mc="http://schemas.openxmlformats.org/markup-compatibility/2006" xmlns:o="urn:schemas-microsoft-com:office:office" xmlns:r="http://schemas.openxmlformats.org/officeDocument/2006/relationships" xmlns:m="http://schemas.openxmlformats.org/officeDocument/2006/math" xmlns:v="urn:schemas-microsoft-com:vml" xmlns:wp14="http://schemas.microsoft.com/office/word/2010/wordprocessingDrawing" xmlns:wp="http://schemas.openxmlformats.org/drawingml/2006/wordprocessingDrawing" xmlns:w10="urn:schemas-microsoft-com:office:word" xmlns:w="http://schemas.openxmlformats.org/wordprocessingml/2006/main" xmlns:w14="http://schemas.microsoft.com/office/word/2010/wordml" xmlns:w15="http://schemas.microsoft.com/office/word/2012/wordml" xmlns:w16se="http://schemas.microsoft.com/office/word/2015/wordml/symex" xmlns:wpg="http://schemas.microsoft.com/office/word/2010/wordprocessingGroup" xmlns:wpi="http://schemas.microsoft.com/office/word/2010/wordprocessingInk" xmlns:wne="http://schemas.microsoft.com/office/word/2006/wordml" xmlns:wps="http://schemas.microsoft.com/office/word/2010/wordprocessingShape" mc:Ignorable="w14 w15 w16se wp14">
   <w:endnote w:type="separator" w:id="-1">
     <w:p>
       <w:pPr>
@@ -6866,7 +8090,7 @@
 </file>
 
 <file path=word/footer1.xml><?xml version="1.0" encoding="utf-8"?>
-<w:ftr xmlns:wpc="http://schemas.microsoft.com/office/word/2010/wordprocessingCanvas" xmlns:cx="http://schemas.microsoft.com/office/drawing/2014/chartex" xmlns:cx1="http://schemas.microsoft.com/office/drawing/2015/9/8/chartex" xmlns:cx2="http://schemas.microsoft.com/office/drawing/2015/10/21/chartex" xmlns:cx3="http://schemas.microsoft.com/office/drawing/2016/5/9/chartex" xmlns:cx4="http://schemas.microsoft.com/office/drawing/2016/5/10/chartex" xmlns:cx5="http://schemas.microsoft.com/office/drawing/2016/5/11/chartex" xmlns:cx6="http://schemas.microsoft.com/office/drawing/2016/5/12/chartex" xmlns:cx7="http://schemas.microsoft.com/office/drawing/2016/5/13/chartex" xmlns:cx8="http://schemas.microsoft.com/office/drawing/2016/5/14/chartex" xmlns:mc="http://schemas.openxmlformats.org/markup-compatibility/2006" xmlns:aink="http://schemas.microsoft.com/office/drawing/2016/ink" xmlns:am3d="http://schemas.microsoft.com/office/drawing/2017/model3d" xmlns:o="urn:schemas-microsoft-com:office:office" xmlns:r="http://schemas.openxmlformats.org/officeDocument/2006/relationships" xmlns:m="http://schemas.openxmlformats.org/officeDocument/2006/math" xmlns:v="urn:schemas-microsoft-com:vml" xmlns:wp14="http://schemas.microsoft.com/office/word/2010/wordprocessingDrawing" xmlns:wp="http://schemas.openxmlformats.org/drawingml/2006/wordprocessingDrawing" xmlns:w10="urn:schemas-microsoft-com:office:word" xmlns:w="http://schemas.openxmlformats.org/wordprocessingml/2006/main" xmlns:w14="http://schemas.microsoft.com/office/word/2010/wordml" xmlns:w15="http://schemas.microsoft.com/office/word/2012/wordml" xmlns:w16cid="http://schemas.microsoft.com/office/word/2016/wordml/cid" xmlns:w16se="http://schemas.microsoft.com/office/word/2015/wordml/symex" xmlns:wpg="http://schemas.microsoft.com/office/word/2010/wordprocessingGroup" xmlns:wpi="http://schemas.microsoft.com/office/word/2010/wordprocessingInk" xmlns:wne="http://schemas.microsoft.com/office/word/2006/wordml" xmlns:wps="http://schemas.microsoft.com/office/word/2010/wordprocessingShape" mc:Ignorable="w14 w15 w16se w16cid wp14">
+<w:ftr xmlns:wpc="http://schemas.microsoft.com/office/word/2010/wordprocessingCanvas" xmlns:cx="http://schemas.microsoft.com/office/drawing/2014/chartex" xmlns:cx1="http://schemas.microsoft.com/office/drawing/2015/9/8/chartex" xmlns:mc="http://schemas.openxmlformats.org/markup-compatibility/2006" xmlns:o="urn:schemas-microsoft-com:office:office" xmlns:r="http://schemas.openxmlformats.org/officeDocument/2006/relationships" xmlns:m="http://schemas.openxmlformats.org/officeDocument/2006/math" xmlns:v="urn:schemas-microsoft-com:vml" xmlns:wp14="http://schemas.microsoft.com/office/word/2010/wordprocessingDrawing" xmlns:wp="http://schemas.openxmlformats.org/drawingml/2006/wordprocessingDrawing" xmlns:w10="urn:schemas-microsoft-com:office:word" xmlns:w="http://schemas.openxmlformats.org/wordprocessingml/2006/main" xmlns:w14="http://schemas.microsoft.com/office/word/2010/wordml" xmlns:w15="http://schemas.microsoft.com/office/word/2012/wordml" xmlns:w16se="http://schemas.microsoft.com/office/word/2015/wordml/symex" xmlns:wpg="http://schemas.microsoft.com/office/word/2010/wordprocessingGroup" xmlns:wpi="http://schemas.microsoft.com/office/word/2010/wordprocessingInk" xmlns:wne="http://schemas.microsoft.com/office/word/2006/wordml" xmlns:wps="http://schemas.microsoft.com/office/word/2010/wordprocessingShape" mc:Ignorable="w14 w15 w16se wp14">
   <w:sdt>
     <w:sdtPr>
       <w:id w:val="25292306"/>
@@ -6899,7 +8123,7 @@
           <w:rPr>
             <w:noProof/>
           </w:rPr>
-          <w:t>2</w:t>
+          <w:t>18</w:t>
         </w:r>
         <w:r>
           <w:rPr>
@@ -6919,7 +8143,7 @@
 </file>
 
 <file path=word/footnotes.xml><?xml version="1.0" encoding="utf-8"?>
-<w:footnotes xmlns:wpc="http://schemas.microsoft.com/office/word/2010/wordprocessingCanvas" xmlns:cx="http://schemas.microsoft.com/office/drawing/2014/chartex" xmlns:cx1="http://schemas.microsoft.com/office/drawing/2015/9/8/chartex" xmlns:cx2="http://schemas.microsoft.com/office/drawing/2015/10/21/chartex" xmlns:cx3="http://schemas.microsoft.com/office/drawing/2016/5/9/chartex" xmlns:cx4="http://schemas.microsoft.com/office/drawing/2016/5/10/chartex" xmlns:cx5="http://schemas.microsoft.com/office/drawing/2016/5/11/chartex" xmlns:cx6="http://schemas.microsoft.com/office/drawing/2016/5/12/chartex" xmlns:cx7="http://schemas.microsoft.com/office/drawing/2016/5/13/chartex" xmlns:cx8="http://schemas.microsoft.com/office/drawing/2016/5/14/chartex" xmlns:mc="http://schemas.openxmlformats.org/markup-compatibility/2006" xmlns:aink="http://schemas.microsoft.com/office/drawing/2016/ink" xmlns:am3d="http://schemas.microsoft.com/office/drawing/2017/model3d" xmlns:o="urn:schemas-microsoft-com:office:office" xmlns:r="http://schemas.openxmlformats.org/officeDocument/2006/relationships" xmlns:m="http://schemas.openxmlformats.org/officeDocument/2006/math" xmlns:v="urn:schemas-microsoft-com:vml" xmlns:wp14="http://schemas.microsoft.com/office/word/2010/wordprocessingDrawing" xmlns:wp="http://schemas.openxmlformats.org/drawingml/2006/wordprocessingDrawing" xmlns:w10="urn:schemas-microsoft-com:office:word" xmlns:w="http://schemas.openxmlformats.org/wordprocessingml/2006/main" xmlns:w14="http://schemas.microsoft.com/office/word/2010/wordml" xmlns:w15="http://schemas.microsoft.com/office/word/2012/wordml" xmlns:w16cid="http://schemas.microsoft.com/office/word/2016/wordml/cid" xmlns:w16se="http://schemas.microsoft.com/office/word/2015/wordml/symex" xmlns:wpg="http://schemas.microsoft.com/office/word/2010/wordprocessingGroup" xmlns:wpi="http://schemas.microsoft.com/office/word/2010/wordprocessingInk" xmlns:wne="http://schemas.microsoft.com/office/word/2006/wordml" xmlns:wps="http://schemas.microsoft.com/office/word/2010/wordprocessingShape" mc:Ignorable="w14 w15 w16se w16cid wp14">
+<w:footnotes xmlns:wpc="http://schemas.microsoft.com/office/word/2010/wordprocessingCanvas" xmlns:cx="http://schemas.microsoft.com/office/drawing/2014/chartex" xmlns:cx1="http://schemas.microsoft.com/office/drawing/2015/9/8/chartex" xmlns:mc="http://schemas.openxmlformats.org/markup-compatibility/2006" xmlns:o="urn:schemas-microsoft-com:office:office" xmlns:r="http://schemas.openxmlformats.org/officeDocument/2006/relationships" xmlns:m="http://schemas.openxmlformats.org/officeDocument/2006/math" xmlns:v="urn:schemas-microsoft-com:vml" xmlns:wp14="http://schemas.microsoft.com/office/word/2010/wordprocessingDrawing" xmlns:wp="http://schemas.openxmlformats.org/drawingml/2006/wordprocessingDrawing" xmlns:w10="urn:schemas-microsoft-com:office:word" xmlns:w="http://schemas.openxmlformats.org/wordprocessingml/2006/main" xmlns:w14="http://schemas.microsoft.com/office/word/2010/wordml" xmlns:w15="http://schemas.microsoft.com/office/word/2012/wordml" xmlns:w16se="http://schemas.microsoft.com/office/word/2015/wordml/symex" xmlns:wpg="http://schemas.microsoft.com/office/word/2010/wordprocessingGroup" xmlns:wpi="http://schemas.microsoft.com/office/word/2010/wordprocessingInk" xmlns:wne="http://schemas.microsoft.com/office/word/2006/wordml" xmlns:wps="http://schemas.microsoft.com/office/word/2010/wordprocessingShape" mc:Ignorable="w14 w15 w16se wp14">
   <w:footnote w:type="separator" w:id="-1">
     <w:p>
       <w:pPr>
@@ -6944,7 +8168,7 @@
 </file>
 
 <file path=word/numbering.xml><?xml version="1.0" encoding="utf-8"?>
-<w:numbering xmlns:wpc="http://schemas.microsoft.com/office/word/2010/wordprocessingCanvas" xmlns:cx="http://schemas.microsoft.com/office/drawing/2014/chartex" xmlns:cx1="http://schemas.microsoft.com/office/drawing/2015/9/8/chartex" xmlns:cx2="http://schemas.microsoft.com/office/drawing/2015/10/21/chartex" xmlns:cx3="http://schemas.microsoft.com/office/drawing/2016/5/9/chartex" xmlns:cx4="http://schemas.microsoft.com/office/drawing/2016/5/10/chartex" xmlns:cx5="http://schemas.microsoft.com/office/drawing/2016/5/11/chartex" xmlns:cx6="http://schemas.microsoft.com/office/drawing/2016/5/12/chartex" xmlns:cx7="http://schemas.microsoft.com/office/drawing/2016/5/13/chartex" xmlns:cx8="http://schemas.microsoft.com/office/drawing/2016/5/14/chartex" xmlns:mc="http://schemas.openxmlformats.org/markup-compatibility/2006" xmlns:aink="http://schemas.microsoft.com/office/drawing/2016/ink" xmlns:am3d="http://schemas.microsoft.com/office/drawing/2017/model3d" xmlns:o="urn:schemas-microsoft-com:office:office" xmlns:r="http://schemas.openxmlformats.org/officeDocument/2006/relationships" xmlns:m="http://schemas.openxmlformats.org/officeDocument/2006/math" xmlns:v="urn:schemas-microsoft-com:vml" xmlns:wp14="http://schemas.microsoft.com/office/word/2010/wordprocessingDrawing" xmlns:wp="http://schemas.openxmlformats.org/drawingml/2006/wordprocessingDrawing" xmlns:w10="urn:schemas-microsoft-com:office:word" xmlns:w="http://schemas.openxmlformats.org/wordprocessingml/2006/main" xmlns:w14="http://schemas.microsoft.com/office/word/2010/wordml" xmlns:w15="http://schemas.microsoft.com/office/word/2012/wordml" xmlns:w16cid="http://schemas.microsoft.com/office/word/2016/wordml/cid" xmlns:w16se="http://schemas.microsoft.com/office/word/2015/wordml/symex" xmlns:wpg="http://schemas.microsoft.com/office/word/2010/wordprocessingGroup" xmlns:wpi="http://schemas.microsoft.com/office/word/2010/wordprocessingInk" xmlns:wne="http://schemas.microsoft.com/office/word/2006/wordml" xmlns:wps="http://schemas.microsoft.com/office/word/2010/wordprocessingShape" mc:Ignorable="w14 w15 w16se w16cid wp14">
+<w:numbering xmlns:wpc="http://schemas.microsoft.com/office/word/2010/wordprocessingCanvas" xmlns:cx="http://schemas.microsoft.com/office/drawing/2014/chartex" xmlns:cx1="http://schemas.microsoft.com/office/drawing/2015/9/8/chartex" xmlns:mc="http://schemas.openxmlformats.org/markup-compatibility/2006" xmlns:o="urn:schemas-microsoft-com:office:office" xmlns:r="http://schemas.openxmlformats.org/officeDocument/2006/relationships" xmlns:m="http://schemas.openxmlformats.org/officeDocument/2006/math" xmlns:v="urn:schemas-microsoft-com:vml" xmlns:wp14="http://schemas.microsoft.com/office/word/2010/wordprocessingDrawing" xmlns:wp="http://schemas.openxmlformats.org/drawingml/2006/wordprocessingDrawing" xmlns:w10="urn:schemas-microsoft-com:office:word" xmlns:w="http://schemas.openxmlformats.org/wordprocessingml/2006/main" xmlns:w14="http://schemas.microsoft.com/office/word/2010/wordml" xmlns:w15="http://schemas.microsoft.com/office/word/2012/wordml" xmlns:w16se="http://schemas.microsoft.com/office/word/2015/wordml/symex" xmlns:wpg="http://schemas.microsoft.com/office/word/2010/wordprocessingGroup" xmlns:wpi="http://schemas.microsoft.com/office/word/2010/wordprocessingInk" xmlns:wne="http://schemas.microsoft.com/office/word/2006/wordml" xmlns:wps="http://schemas.microsoft.com/office/word/2010/wordprocessingShape" mc:Ignorable="w14 w15 w16se wp14">
   <w:abstractNum w:abstractNumId="0" w15:restartNumberingAfterBreak="0">
     <w:nsid w:val="05055029"/>
     <w:multiLevelType w:val="hybridMultilevel"/>
@@ -8614,6 +9838,119 @@
     </w:lvl>
   </w:abstractNum>
   <w:abstractNum w:abstractNumId="15" w15:restartNumberingAfterBreak="0">
+    <w:nsid w:val="2205405C"/>
+    <w:multiLevelType w:val="hybridMultilevel"/>
+    <w:tmpl w:val="940613BC"/>
+    <w:lvl w:ilvl="0" w:tplc="04090001">
+      <w:start w:val="1"/>
+      <w:numFmt w:val="bullet"/>
+      <w:lvlText w:val=""/>
+      <w:lvlJc w:val="left"/>
+      <w:pPr>
+        <w:ind w:left="720" w:hanging="360"/>
+      </w:pPr>
+      <w:rPr>
+        <w:rFonts w:ascii="Symbol" w:hAnsi="Symbol" w:hint="default"/>
+      </w:rPr>
+    </w:lvl>
+    <w:lvl w:ilvl="1" w:tplc="04090003" w:tentative="1">
+      <w:start w:val="1"/>
+      <w:numFmt w:val="bullet"/>
+      <w:lvlText w:val="o"/>
+      <w:lvlJc w:val="left"/>
+      <w:pPr>
+        <w:ind w:left="1440" w:hanging="360"/>
+      </w:pPr>
+      <w:rPr>
+        <w:rFonts w:ascii="Courier New" w:hAnsi="Courier New" w:cs="Courier New" w:hint="default"/>
+      </w:rPr>
+    </w:lvl>
+    <w:lvl w:ilvl="2" w:tplc="04090005" w:tentative="1">
+      <w:start w:val="1"/>
+      <w:numFmt w:val="bullet"/>
+      <w:lvlText w:val=""/>
+      <w:lvlJc w:val="left"/>
+      <w:pPr>
+        <w:ind w:left="2160" w:hanging="360"/>
+      </w:pPr>
+      <w:rPr>
+        <w:rFonts w:ascii="Wingdings" w:hAnsi="Wingdings" w:hint="default"/>
+      </w:rPr>
+    </w:lvl>
+    <w:lvl w:ilvl="3" w:tplc="04090001" w:tentative="1">
+      <w:start w:val="1"/>
+      <w:numFmt w:val="bullet"/>
+      <w:lvlText w:val=""/>
+      <w:lvlJc w:val="left"/>
+      <w:pPr>
+        <w:ind w:left="2880" w:hanging="360"/>
+      </w:pPr>
+      <w:rPr>
+        <w:rFonts w:ascii="Symbol" w:hAnsi="Symbol" w:hint="default"/>
+      </w:rPr>
+    </w:lvl>
+    <w:lvl w:ilvl="4" w:tplc="04090003" w:tentative="1">
+      <w:start w:val="1"/>
+      <w:numFmt w:val="bullet"/>
+      <w:lvlText w:val="o"/>
+      <w:lvlJc w:val="left"/>
+      <w:pPr>
+        <w:ind w:left="3600" w:hanging="360"/>
+      </w:pPr>
+      <w:rPr>
+        <w:rFonts w:ascii="Courier New" w:hAnsi="Courier New" w:cs="Courier New" w:hint="default"/>
+      </w:rPr>
+    </w:lvl>
+    <w:lvl w:ilvl="5" w:tplc="04090005" w:tentative="1">
+      <w:start w:val="1"/>
+      <w:numFmt w:val="bullet"/>
+      <w:lvlText w:val=""/>
+      <w:lvlJc w:val="left"/>
+      <w:pPr>
+        <w:ind w:left="4320" w:hanging="360"/>
+      </w:pPr>
+      <w:rPr>
+        <w:rFonts w:ascii="Wingdings" w:hAnsi="Wingdings" w:hint="default"/>
+      </w:rPr>
+    </w:lvl>
+    <w:lvl w:ilvl="6" w:tplc="04090001" w:tentative="1">
+      <w:start w:val="1"/>
+      <w:numFmt w:val="bullet"/>
+      <w:lvlText w:val=""/>
+      <w:lvlJc w:val="left"/>
+      <w:pPr>
+        <w:ind w:left="5040" w:hanging="360"/>
+      </w:pPr>
+      <w:rPr>
+        <w:rFonts w:ascii="Symbol" w:hAnsi="Symbol" w:hint="default"/>
+      </w:rPr>
+    </w:lvl>
+    <w:lvl w:ilvl="7" w:tplc="04090003" w:tentative="1">
+      <w:start w:val="1"/>
+      <w:numFmt w:val="bullet"/>
+      <w:lvlText w:val="o"/>
+      <w:lvlJc w:val="left"/>
+      <w:pPr>
+        <w:ind w:left="5760" w:hanging="360"/>
+      </w:pPr>
+      <w:rPr>
+        <w:rFonts w:ascii="Courier New" w:hAnsi="Courier New" w:cs="Courier New" w:hint="default"/>
+      </w:rPr>
+    </w:lvl>
+    <w:lvl w:ilvl="8" w:tplc="04090005" w:tentative="1">
+      <w:start w:val="1"/>
+      <w:numFmt w:val="bullet"/>
+      <w:lvlText w:val=""/>
+      <w:lvlJc w:val="left"/>
+      <w:pPr>
+        <w:ind w:left="6480" w:hanging="360"/>
+      </w:pPr>
+      <w:rPr>
+        <w:rFonts w:ascii="Wingdings" w:hAnsi="Wingdings" w:hint="default"/>
+      </w:rPr>
+    </w:lvl>
+  </w:abstractNum>
+  <w:abstractNum w:abstractNumId="16" w15:restartNumberingAfterBreak="0">
     <w:nsid w:val="23174F8B"/>
     <w:multiLevelType w:val="hybridMultilevel"/>
     <w:tmpl w:val="A3E647CE"/>
@@ -8726,7 +10063,7 @@
       </w:rPr>
     </w:lvl>
   </w:abstractNum>
-  <w:abstractNum w:abstractNumId="16" w15:restartNumberingAfterBreak="0">
+  <w:abstractNum w:abstractNumId="17" w15:restartNumberingAfterBreak="0">
     <w:nsid w:val="235A732D"/>
     <w:multiLevelType w:val="hybridMultilevel"/>
     <w:tmpl w:val="EA5C484A"/>
@@ -8839,7 +10176,7 @@
       </w:rPr>
     </w:lvl>
   </w:abstractNum>
-  <w:abstractNum w:abstractNumId="17" w15:restartNumberingAfterBreak="0">
+  <w:abstractNum w:abstractNumId="18" w15:restartNumberingAfterBreak="0">
     <w:nsid w:val="251304FA"/>
     <w:multiLevelType w:val="hybridMultilevel"/>
     <w:tmpl w:val="24CAAA24"/>
@@ -8952,7 +10289,7 @@
       </w:pPr>
     </w:lvl>
   </w:abstractNum>
-  <w:abstractNum w:abstractNumId="18" w15:restartNumberingAfterBreak="0">
+  <w:abstractNum w:abstractNumId="19" w15:restartNumberingAfterBreak="0">
     <w:nsid w:val="25586D50"/>
     <w:multiLevelType w:val="hybridMultilevel"/>
     <w:tmpl w:val="AEA8071C"/>
@@ -9065,7 +10402,7 @@
       </w:rPr>
     </w:lvl>
   </w:abstractNum>
-  <w:abstractNum w:abstractNumId="19" w15:restartNumberingAfterBreak="0">
+  <w:abstractNum w:abstractNumId="20" w15:restartNumberingAfterBreak="0">
     <w:nsid w:val="280215F1"/>
     <w:multiLevelType w:val="hybridMultilevel"/>
     <w:tmpl w:val="E26255CA"/>
@@ -9178,7 +10515,7 @@
       </w:rPr>
     </w:lvl>
   </w:abstractNum>
-  <w:abstractNum w:abstractNumId="20" w15:restartNumberingAfterBreak="0">
+  <w:abstractNum w:abstractNumId="21" w15:restartNumberingAfterBreak="0">
     <w:nsid w:val="2A5B2921"/>
     <w:multiLevelType w:val="hybridMultilevel"/>
     <w:tmpl w:val="9B465F2C"/>
@@ -9291,7 +10628,7 @@
       </w:rPr>
     </w:lvl>
   </w:abstractNum>
-  <w:abstractNum w:abstractNumId="21" w15:restartNumberingAfterBreak="0">
+  <w:abstractNum w:abstractNumId="22" w15:restartNumberingAfterBreak="0">
     <w:nsid w:val="2A897723"/>
     <w:multiLevelType w:val="hybridMultilevel"/>
     <w:tmpl w:val="71729FB4"/>
@@ -9404,7 +10741,7 @@
       </w:rPr>
     </w:lvl>
   </w:abstractNum>
-  <w:abstractNum w:abstractNumId="22" w15:restartNumberingAfterBreak="0">
+  <w:abstractNum w:abstractNumId="23" w15:restartNumberingAfterBreak="0">
     <w:nsid w:val="2E287834"/>
     <w:multiLevelType w:val="hybridMultilevel"/>
     <w:tmpl w:val="5E24FCCC"/>
@@ -9517,7 +10854,7 @@
       </w:rPr>
     </w:lvl>
   </w:abstractNum>
-  <w:abstractNum w:abstractNumId="23" w15:restartNumberingAfterBreak="0">
+  <w:abstractNum w:abstractNumId="24" w15:restartNumberingAfterBreak="0">
     <w:nsid w:val="2E5B2100"/>
     <w:multiLevelType w:val="hybridMultilevel"/>
     <w:tmpl w:val="CBCAB8C6"/>
@@ -9630,7 +10967,7 @@
       </w:rPr>
     </w:lvl>
   </w:abstractNum>
-  <w:abstractNum w:abstractNumId="24" w15:restartNumberingAfterBreak="0">
+  <w:abstractNum w:abstractNumId="25" w15:restartNumberingAfterBreak="0">
     <w:nsid w:val="2E7E43AC"/>
     <w:multiLevelType w:val="hybridMultilevel"/>
     <w:tmpl w:val="C59EE70A"/>
@@ -9743,7 +11080,7 @@
       </w:rPr>
     </w:lvl>
   </w:abstractNum>
-  <w:abstractNum w:abstractNumId="25" w15:restartNumberingAfterBreak="0">
+  <w:abstractNum w:abstractNumId="26" w15:restartNumberingAfterBreak="0">
     <w:nsid w:val="2E826422"/>
     <w:multiLevelType w:val="hybridMultilevel"/>
     <w:tmpl w:val="4D926A16"/>
@@ -9856,7 +11193,7 @@
       </w:rPr>
     </w:lvl>
   </w:abstractNum>
-  <w:abstractNum w:abstractNumId="26" w15:restartNumberingAfterBreak="0">
+  <w:abstractNum w:abstractNumId="27" w15:restartNumberingAfterBreak="0">
     <w:nsid w:val="2F1151A3"/>
     <w:multiLevelType w:val="hybridMultilevel"/>
     <w:tmpl w:val="53929CE0"/>
@@ -9969,7 +11306,7 @@
       </w:rPr>
     </w:lvl>
   </w:abstractNum>
-  <w:abstractNum w:abstractNumId="27" w15:restartNumberingAfterBreak="0">
+  <w:abstractNum w:abstractNumId="28" w15:restartNumberingAfterBreak="0">
     <w:nsid w:val="30794607"/>
     <w:multiLevelType w:val="hybridMultilevel"/>
     <w:tmpl w:val="70669CEC"/>
@@ -10082,7 +11419,7 @@
       </w:rPr>
     </w:lvl>
   </w:abstractNum>
-  <w:abstractNum w:abstractNumId="28" w15:restartNumberingAfterBreak="0">
+  <w:abstractNum w:abstractNumId="29" w15:restartNumberingAfterBreak="0">
     <w:nsid w:val="31472335"/>
     <w:multiLevelType w:val="hybridMultilevel"/>
     <w:tmpl w:val="D6CAC034"/>
@@ -10195,7 +11532,7 @@
       </w:rPr>
     </w:lvl>
   </w:abstractNum>
-  <w:abstractNum w:abstractNumId="29" w15:restartNumberingAfterBreak="0">
+  <w:abstractNum w:abstractNumId="30" w15:restartNumberingAfterBreak="0">
     <w:nsid w:val="32051A4B"/>
     <w:multiLevelType w:val="hybridMultilevel"/>
     <w:tmpl w:val="C658AD02"/>
@@ -10308,7 +11645,7 @@
       </w:rPr>
     </w:lvl>
   </w:abstractNum>
-  <w:abstractNum w:abstractNumId="30" w15:restartNumberingAfterBreak="0">
+  <w:abstractNum w:abstractNumId="31" w15:restartNumberingAfterBreak="0">
     <w:nsid w:val="343505FB"/>
     <w:multiLevelType w:val="hybridMultilevel"/>
     <w:tmpl w:val="4A029034"/>
@@ -10421,7 +11758,120 @@
       </w:rPr>
     </w:lvl>
   </w:abstractNum>
-  <w:abstractNum w:abstractNumId="31" w15:restartNumberingAfterBreak="0">
+  <w:abstractNum w:abstractNumId="32" w15:restartNumberingAfterBreak="0">
+    <w:nsid w:val="37FA3BAE"/>
+    <w:multiLevelType w:val="hybridMultilevel"/>
+    <w:tmpl w:val="938C0BAC"/>
+    <w:lvl w:ilvl="0" w:tplc="04090001">
+      <w:start w:val="1"/>
+      <w:numFmt w:val="bullet"/>
+      <w:lvlText w:val=""/>
+      <w:lvlJc w:val="left"/>
+      <w:pPr>
+        <w:ind w:left="1080" w:hanging="360"/>
+      </w:pPr>
+      <w:rPr>
+        <w:rFonts w:ascii="Symbol" w:hAnsi="Symbol" w:hint="default"/>
+      </w:rPr>
+    </w:lvl>
+    <w:lvl w:ilvl="1" w:tplc="04090003" w:tentative="1">
+      <w:start w:val="1"/>
+      <w:numFmt w:val="bullet"/>
+      <w:lvlText w:val="o"/>
+      <w:lvlJc w:val="left"/>
+      <w:pPr>
+        <w:ind w:left="1800" w:hanging="360"/>
+      </w:pPr>
+      <w:rPr>
+        <w:rFonts w:ascii="Courier New" w:hAnsi="Courier New" w:cs="Courier New" w:hint="default"/>
+      </w:rPr>
+    </w:lvl>
+    <w:lvl w:ilvl="2" w:tplc="04090005" w:tentative="1">
+      <w:start w:val="1"/>
+      <w:numFmt w:val="bullet"/>
+      <w:lvlText w:val=""/>
+      <w:lvlJc w:val="left"/>
+      <w:pPr>
+        <w:ind w:left="2520" w:hanging="360"/>
+      </w:pPr>
+      <w:rPr>
+        <w:rFonts w:ascii="Wingdings" w:hAnsi="Wingdings" w:hint="default"/>
+      </w:rPr>
+    </w:lvl>
+    <w:lvl w:ilvl="3" w:tplc="04090001" w:tentative="1">
+      <w:start w:val="1"/>
+      <w:numFmt w:val="bullet"/>
+      <w:lvlText w:val=""/>
+      <w:lvlJc w:val="left"/>
+      <w:pPr>
+        <w:ind w:left="3240" w:hanging="360"/>
+      </w:pPr>
+      <w:rPr>
+        <w:rFonts w:ascii="Symbol" w:hAnsi="Symbol" w:hint="default"/>
+      </w:rPr>
+    </w:lvl>
+    <w:lvl w:ilvl="4" w:tplc="04090003" w:tentative="1">
+      <w:start w:val="1"/>
+      <w:numFmt w:val="bullet"/>
+      <w:lvlText w:val="o"/>
+      <w:lvlJc w:val="left"/>
+      <w:pPr>
+        <w:ind w:left="3960" w:hanging="360"/>
+      </w:pPr>
+      <w:rPr>
+        <w:rFonts w:ascii="Courier New" w:hAnsi="Courier New" w:cs="Courier New" w:hint="default"/>
+      </w:rPr>
+    </w:lvl>
+    <w:lvl w:ilvl="5" w:tplc="04090005" w:tentative="1">
+      <w:start w:val="1"/>
+      <w:numFmt w:val="bullet"/>
+      <w:lvlText w:val=""/>
+      <w:lvlJc w:val="left"/>
+      <w:pPr>
+        <w:ind w:left="4680" w:hanging="360"/>
+      </w:pPr>
+      <w:rPr>
+        <w:rFonts w:ascii="Wingdings" w:hAnsi="Wingdings" w:hint="default"/>
+      </w:rPr>
+    </w:lvl>
+    <w:lvl w:ilvl="6" w:tplc="04090001" w:tentative="1">
+      <w:start w:val="1"/>
+      <w:numFmt w:val="bullet"/>
+      <w:lvlText w:val=""/>
+      <w:lvlJc w:val="left"/>
+      <w:pPr>
+        <w:ind w:left="5400" w:hanging="360"/>
+      </w:pPr>
+      <w:rPr>
+        <w:rFonts w:ascii="Symbol" w:hAnsi="Symbol" w:hint="default"/>
+      </w:rPr>
+    </w:lvl>
+    <w:lvl w:ilvl="7" w:tplc="04090003" w:tentative="1">
+      <w:start w:val="1"/>
+      <w:numFmt w:val="bullet"/>
+      <w:lvlText w:val="o"/>
+      <w:lvlJc w:val="left"/>
+      <w:pPr>
+        <w:ind w:left="6120" w:hanging="360"/>
+      </w:pPr>
+      <w:rPr>
+        <w:rFonts w:ascii="Courier New" w:hAnsi="Courier New" w:cs="Courier New" w:hint="default"/>
+      </w:rPr>
+    </w:lvl>
+    <w:lvl w:ilvl="8" w:tplc="04090005" w:tentative="1">
+      <w:start w:val="1"/>
+      <w:numFmt w:val="bullet"/>
+      <w:lvlText w:val=""/>
+      <w:lvlJc w:val="left"/>
+      <w:pPr>
+        <w:ind w:left="6840" w:hanging="360"/>
+      </w:pPr>
+      <w:rPr>
+        <w:rFonts w:ascii="Wingdings" w:hAnsi="Wingdings" w:hint="default"/>
+      </w:rPr>
+    </w:lvl>
+  </w:abstractNum>
+  <w:abstractNum w:abstractNumId="33" w15:restartNumberingAfterBreak="0">
     <w:nsid w:val="3918049B"/>
     <w:multiLevelType w:val="hybridMultilevel"/>
     <w:tmpl w:val="9B7C519C"/>
@@ -10534,7 +11984,7 @@
       </w:rPr>
     </w:lvl>
   </w:abstractNum>
-  <w:abstractNum w:abstractNumId="32" w15:restartNumberingAfterBreak="0">
+  <w:abstractNum w:abstractNumId="34" w15:restartNumberingAfterBreak="0">
     <w:nsid w:val="3B334319"/>
     <w:multiLevelType w:val="hybridMultilevel"/>
     <w:tmpl w:val="BEDCAEFC"/>
@@ -10647,7 +12097,7 @@
       </w:rPr>
     </w:lvl>
   </w:abstractNum>
-  <w:abstractNum w:abstractNumId="33" w15:restartNumberingAfterBreak="0">
+  <w:abstractNum w:abstractNumId="35" w15:restartNumberingAfterBreak="0">
     <w:nsid w:val="3B376FB6"/>
     <w:multiLevelType w:val="hybridMultilevel"/>
     <w:tmpl w:val="BD10B1F4"/>
@@ -10760,7 +12210,7 @@
       </w:rPr>
     </w:lvl>
   </w:abstractNum>
-  <w:abstractNum w:abstractNumId="34" w15:restartNumberingAfterBreak="0">
+  <w:abstractNum w:abstractNumId="36" w15:restartNumberingAfterBreak="0">
     <w:nsid w:val="3CBB0960"/>
     <w:multiLevelType w:val="hybridMultilevel"/>
     <w:tmpl w:val="D5EEAD26"/>
@@ -10873,7 +12323,7 @@
       </w:rPr>
     </w:lvl>
   </w:abstractNum>
-  <w:abstractNum w:abstractNumId="35" w15:restartNumberingAfterBreak="0">
+  <w:abstractNum w:abstractNumId="37" w15:restartNumberingAfterBreak="0">
     <w:nsid w:val="3D0B1D31"/>
     <w:multiLevelType w:val="hybridMultilevel"/>
     <w:tmpl w:val="685ADD76"/>
@@ -10986,10 +12436,10 @@
       </w:rPr>
     </w:lvl>
   </w:abstractNum>
-  <w:abstractNum w:abstractNumId="36" w15:restartNumberingAfterBreak="0">
+  <w:abstractNum w:abstractNumId="38" w15:restartNumberingAfterBreak="0">
     <w:nsid w:val="3F09056C"/>
     <w:multiLevelType w:val="hybridMultilevel"/>
-    <w:tmpl w:val="BCE2D8B2"/>
+    <w:tmpl w:val="C0BCA144"/>
     <w:lvl w:ilvl="0" w:tplc="04090001">
       <w:start w:val="1"/>
       <w:numFmt w:val="bullet"/>
@@ -11099,7 +12549,7 @@
       </w:rPr>
     </w:lvl>
   </w:abstractNum>
-  <w:abstractNum w:abstractNumId="37" w15:restartNumberingAfterBreak="0">
+  <w:abstractNum w:abstractNumId="39" w15:restartNumberingAfterBreak="0">
     <w:nsid w:val="3F4A29EE"/>
     <w:multiLevelType w:val="hybridMultilevel"/>
     <w:tmpl w:val="BA3AB5F8"/>
@@ -11212,7 +12662,7 @@
       </w:rPr>
     </w:lvl>
   </w:abstractNum>
-  <w:abstractNum w:abstractNumId="38" w15:restartNumberingAfterBreak="0">
+  <w:abstractNum w:abstractNumId="40" w15:restartNumberingAfterBreak="0">
     <w:nsid w:val="42642C57"/>
     <w:multiLevelType w:val="hybridMultilevel"/>
     <w:tmpl w:val="85A47B0A"/>
@@ -11325,7 +12775,7 @@
       </w:rPr>
     </w:lvl>
   </w:abstractNum>
-  <w:abstractNum w:abstractNumId="39" w15:restartNumberingAfterBreak="0">
+  <w:abstractNum w:abstractNumId="41" w15:restartNumberingAfterBreak="0">
     <w:nsid w:val="42847A8F"/>
     <w:multiLevelType w:val="hybridMultilevel"/>
     <w:tmpl w:val="0BC0FEEE"/>
@@ -11438,7 +12888,7 @@
       </w:rPr>
     </w:lvl>
   </w:abstractNum>
-  <w:abstractNum w:abstractNumId="40" w15:restartNumberingAfterBreak="0">
+  <w:abstractNum w:abstractNumId="42" w15:restartNumberingAfterBreak="0">
     <w:nsid w:val="42947BF7"/>
     <w:multiLevelType w:val="hybridMultilevel"/>
     <w:tmpl w:val="A296CB7E"/>
@@ -11551,7 +13001,7 @@
       </w:rPr>
     </w:lvl>
   </w:abstractNum>
-  <w:abstractNum w:abstractNumId="41" w15:restartNumberingAfterBreak="0">
+  <w:abstractNum w:abstractNumId="43" w15:restartNumberingAfterBreak="0">
     <w:nsid w:val="44D025CC"/>
     <w:multiLevelType w:val="hybridMultilevel"/>
     <w:tmpl w:val="9D369E10"/>
@@ -11664,7 +13114,7 @@
       </w:rPr>
     </w:lvl>
   </w:abstractNum>
-  <w:abstractNum w:abstractNumId="42" w15:restartNumberingAfterBreak="0">
+  <w:abstractNum w:abstractNumId="44" w15:restartNumberingAfterBreak="0">
     <w:nsid w:val="450E6996"/>
     <w:multiLevelType w:val="hybridMultilevel"/>
     <w:tmpl w:val="3E18A032"/>
@@ -11777,7 +13227,7 @@
       </w:rPr>
     </w:lvl>
   </w:abstractNum>
-  <w:abstractNum w:abstractNumId="43" w15:restartNumberingAfterBreak="0">
+  <w:abstractNum w:abstractNumId="45" w15:restartNumberingAfterBreak="0">
     <w:nsid w:val="45EF128C"/>
     <w:multiLevelType w:val="hybridMultilevel"/>
     <w:tmpl w:val="66C0633A"/>
@@ -11890,7 +13340,7 @@
       </w:rPr>
     </w:lvl>
   </w:abstractNum>
-  <w:abstractNum w:abstractNumId="44" w15:restartNumberingAfterBreak="0">
+  <w:abstractNum w:abstractNumId="46" w15:restartNumberingAfterBreak="0">
     <w:nsid w:val="46F450A9"/>
     <w:multiLevelType w:val="hybridMultilevel"/>
     <w:tmpl w:val="5608CF64"/>
@@ -12003,7 +13453,7 @@
       </w:rPr>
     </w:lvl>
   </w:abstractNum>
-  <w:abstractNum w:abstractNumId="45" w15:restartNumberingAfterBreak="0">
+  <w:abstractNum w:abstractNumId="47" w15:restartNumberingAfterBreak="0">
     <w:nsid w:val="48F06741"/>
     <w:multiLevelType w:val="hybridMultilevel"/>
     <w:tmpl w:val="070EF950"/>
@@ -12116,7 +13566,7 @@
       </w:rPr>
     </w:lvl>
   </w:abstractNum>
-  <w:abstractNum w:abstractNumId="46" w15:restartNumberingAfterBreak="0">
+  <w:abstractNum w:abstractNumId="48" w15:restartNumberingAfterBreak="0">
     <w:nsid w:val="4B4D1A5A"/>
     <w:multiLevelType w:val="hybridMultilevel"/>
     <w:tmpl w:val="2368D82E"/>
@@ -12229,7 +13679,7 @@
       </w:rPr>
     </w:lvl>
   </w:abstractNum>
-  <w:abstractNum w:abstractNumId="47" w15:restartNumberingAfterBreak="0">
+  <w:abstractNum w:abstractNumId="49" w15:restartNumberingAfterBreak="0">
     <w:nsid w:val="4F386C76"/>
     <w:multiLevelType w:val="hybridMultilevel"/>
     <w:tmpl w:val="9604AA4C"/>
@@ -12342,7 +13792,7 @@
       </w:rPr>
     </w:lvl>
   </w:abstractNum>
-  <w:abstractNum w:abstractNumId="48" w15:restartNumberingAfterBreak="0">
+  <w:abstractNum w:abstractNumId="50" w15:restartNumberingAfterBreak="0">
     <w:nsid w:val="50B20FB1"/>
     <w:multiLevelType w:val="hybridMultilevel"/>
     <w:tmpl w:val="33906CB2"/>
@@ -12455,7 +13905,7 @@
       </w:rPr>
     </w:lvl>
   </w:abstractNum>
-  <w:abstractNum w:abstractNumId="49" w15:restartNumberingAfterBreak="0">
+  <w:abstractNum w:abstractNumId="51" w15:restartNumberingAfterBreak="0">
     <w:nsid w:val="51DA5A96"/>
     <w:multiLevelType w:val="hybridMultilevel"/>
     <w:tmpl w:val="FD0A14E0"/>
@@ -12568,7 +14018,7 @@
       </w:rPr>
     </w:lvl>
   </w:abstractNum>
-  <w:abstractNum w:abstractNumId="50" w15:restartNumberingAfterBreak="0">
+  <w:abstractNum w:abstractNumId="52" w15:restartNumberingAfterBreak="0">
     <w:nsid w:val="52862405"/>
     <w:multiLevelType w:val="hybridMultilevel"/>
     <w:tmpl w:val="0BBA542E"/>
@@ -12681,7 +14131,7 @@
       </w:rPr>
     </w:lvl>
   </w:abstractNum>
-  <w:abstractNum w:abstractNumId="51" w15:restartNumberingAfterBreak="0">
+  <w:abstractNum w:abstractNumId="53" w15:restartNumberingAfterBreak="0">
     <w:nsid w:val="58E178A9"/>
     <w:multiLevelType w:val="hybridMultilevel"/>
     <w:tmpl w:val="6A98B090"/>
@@ -12794,7 +14244,7 @@
       </w:rPr>
     </w:lvl>
   </w:abstractNum>
-  <w:abstractNum w:abstractNumId="52" w15:restartNumberingAfterBreak="0">
+  <w:abstractNum w:abstractNumId="54" w15:restartNumberingAfterBreak="0">
     <w:nsid w:val="5AEC6590"/>
     <w:multiLevelType w:val="hybridMultilevel"/>
     <w:tmpl w:val="F368A648"/>
@@ -12907,7 +14357,7 @@
       </w:rPr>
     </w:lvl>
   </w:abstractNum>
-  <w:abstractNum w:abstractNumId="53" w15:restartNumberingAfterBreak="0">
+  <w:abstractNum w:abstractNumId="55" w15:restartNumberingAfterBreak="0">
     <w:nsid w:val="5C1E23E0"/>
     <w:multiLevelType w:val="hybridMultilevel"/>
     <w:tmpl w:val="EF7AA5B6"/>
@@ -13020,7 +14470,7 @@
       </w:rPr>
     </w:lvl>
   </w:abstractNum>
-  <w:abstractNum w:abstractNumId="54" w15:restartNumberingAfterBreak="0">
+  <w:abstractNum w:abstractNumId="56" w15:restartNumberingAfterBreak="0">
     <w:nsid w:val="5DDD355E"/>
     <w:multiLevelType w:val="hybridMultilevel"/>
     <w:tmpl w:val="2CC4C78A"/>
@@ -13160,7 +14610,7 @@
       </w:rPr>
     </w:lvl>
   </w:abstractNum>
-  <w:abstractNum w:abstractNumId="55" w15:restartNumberingAfterBreak="0">
+  <w:abstractNum w:abstractNumId="57" w15:restartNumberingAfterBreak="0">
     <w:nsid w:val="5E122E5F"/>
     <w:multiLevelType w:val="hybridMultilevel"/>
     <w:tmpl w:val="595CA5DC"/>
@@ -13273,7 +14723,7 @@
       </w:rPr>
     </w:lvl>
   </w:abstractNum>
-  <w:abstractNum w:abstractNumId="56" w15:restartNumberingAfterBreak="0">
+  <w:abstractNum w:abstractNumId="58" w15:restartNumberingAfterBreak="0">
     <w:nsid w:val="5F256051"/>
     <w:multiLevelType w:val="hybridMultilevel"/>
     <w:tmpl w:val="8AFA2FD8"/>
@@ -13386,7 +14836,7 @@
       </w:rPr>
     </w:lvl>
   </w:abstractNum>
-  <w:abstractNum w:abstractNumId="57" w15:restartNumberingAfterBreak="0">
+  <w:abstractNum w:abstractNumId="59" w15:restartNumberingAfterBreak="0">
     <w:nsid w:val="61356834"/>
     <w:multiLevelType w:val="hybridMultilevel"/>
     <w:tmpl w:val="9B2EB1FE"/>
@@ -13499,7 +14949,7 @@
       </w:rPr>
     </w:lvl>
   </w:abstractNum>
-  <w:abstractNum w:abstractNumId="58" w15:restartNumberingAfterBreak="0">
+  <w:abstractNum w:abstractNumId="60" w15:restartNumberingAfterBreak="0">
     <w:nsid w:val="660055E8"/>
     <w:multiLevelType w:val="hybridMultilevel"/>
     <w:tmpl w:val="D11EEAC8"/>
@@ -13612,7 +15062,7 @@
       </w:rPr>
     </w:lvl>
   </w:abstractNum>
-  <w:abstractNum w:abstractNumId="59" w15:restartNumberingAfterBreak="0">
+  <w:abstractNum w:abstractNumId="61" w15:restartNumberingAfterBreak="0">
     <w:nsid w:val="69C62B1C"/>
     <w:multiLevelType w:val="hybridMultilevel"/>
     <w:tmpl w:val="FDA8B2F6"/>
@@ -13725,7 +15175,7 @@
       </w:rPr>
     </w:lvl>
   </w:abstractNum>
-  <w:abstractNum w:abstractNumId="60" w15:restartNumberingAfterBreak="0">
+  <w:abstractNum w:abstractNumId="62" w15:restartNumberingAfterBreak="0">
     <w:nsid w:val="6C2F2589"/>
     <w:multiLevelType w:val="hybridMultilevel"/>
     <w:tmpl w:val="85F0E708"/>
@@ -13838,7 +15288,7 @@
       </w:rPr>
     </w:lvl>
   </w:abstractNum>
-  <w:abstractNum w:abstractNumId="61" w15:restartNumberingAfterBreak="0">
+  <w:abstractNum w:abstractNumId="63" w15:restartNumberingAfterBreak="0">
     <w:nsid w:val="6CA6625B"/>
     <w:multiLevelType w:val="hybridMultilevel"/>
     <w:tmpl w:val="29923F68"/>
@@ -13951,7 +15401,7 @@
       </w:rPr>
     </w:lvl>
   </w:abstractNum>
-  <w:abstractNum w:abstractNumId="62" w15:restartNumberingAfterBreak="0">
+  <w:abstractNum w:abstractNumId="64" w15:restartNumberingAfterBreak="0">
     <w:nsid w:val="70FC446A"/>
     <w:multiLevelType w:val="hybridMultilevel"/>
     <w:tmpl w:val="A7E23E16"/>
@@ -14064,7 +15514,7 @@
       </w:rPr>
     </w:lvl>
   </w:abstractNum>
-  <w:abstractNum w:abstractNumId="63" w15:restartNumberingAfterBreak="0">
+  <w:abstractNum w:abstractNumId="65" w15:restartNumberingAfterBreak="0">
     <w:nsid w:val="71D96516"/>
     <w:multiLevelType w:val="hybridMultilevel"/>
     <w:tmpl w:val="89BEE552"/>
@@ -14150,7 +15600,7 @@
       </w:pPr>
     </w:lvl>
   </w:abstractNum>
-  <w:abstractNum w:abstractNumId="64" w15:restartNumberingAfterBreak="0">
+  <w:abstractNum w:abstractNumId="66" w15:restartNumberingAfterBreak="0">
     <w:nsid w:val="72BE22B3"/>
     <w:multiLevelType w:val="hybridMultilevel"/>
     <w:tmpl w:val="AFD4F528"/>
@@ -14263,7 +15713,7 @@
       </w:rPr>
     </w:lvl>
   </w:abstractNum>
-  <w:abstractNum w:abstractNumId="65" w15:restartNumberingAfterBreak="0">
+  <w:abstractNum w:abstractNumId="67" w15:restartNumberingAfterBreak="0">
     <w:nsid w:val="764465EC"/>
     <w:multiLevelType w:val="hybridMultilevel"/>
     <w:tmpl w:val="AF32B442"/>
@@ -14376,7 +15826,7 @@
       </w:rPr>
     </w:lvl>
   </w:abstractNum>
-  <w:abstractNum w:abstractNumId="66" w15:restartNumberingAfterBreak="0">
+  <w:abstractNum w:abstractNumId="68" w15:restartNumberingAfterBreak="0">
     <w:nsid w:val="7996476B"/>
     <w:multiLevelType w:val="hybridMultilevel"/>
     <w:tmpl w:val="992E015A"/>
@@ -14489,7 +15939,7 @@
       </w:rPr>
     </w:lvl>
   </w:abstractNum>
-  <w:abstractNum w:abstractNumId="67" w15:restartNumberingAfterBreak="0">
+  <w:abstractNum w:abstractNumId="69" w15:restartNumberingAfterBreak="0">
     <w:nsid w:val="7EB77700"/>
     <w:multiLevelType w:val="hybridMultilevel"/>
     <w:tmpl w:val="1346C0F0"/>
@@ -14602,7 +16052,7 @@
       </w:rPr>
     </w:lvl>
   </w:abstractNum>
-  <w:abstractNum w:abstractNumId="68" w15:restartNumberingAfterBreak="0">
+  <w:abstractNum w:abstractNumId="70" w15:restartNumberingAfterBreak="0">
     <w:nsid w:val="7FAB0DF1"/>
     <w:multiLevelType w:val="hybridMultilevel"/>
     <w:tmpl w:val="335465F8"/>
@@ -14716,76 +16166,76 @@
     </w:lvl>
   </w:abstractNum>
   <w:num w:numId="1">
-    <w:abstractNumId w:val="33"/>
+    <w:abstractNumId w:val="35"/>
   </w:num>
   <w:num w:numId="2">
     <w:abstractNumId w:val="3"/>
   </w:num>
   <w:num w:numId="3">
-    <w:abstractNumId w:val="50"/>
+    <w:abstractNumId w:val="52"/>
   </w:num>
   <w:num w:numId="4">
+    <w:abstractNumId w:val="51"/>
+  </w:num>
+  <w:num w:numId="5">
     <w:abstractNumId w:val="49"/>
   </w:num>
-  <w:num w:numId="5">
-    <w:abstractNumId w:val="47"/>
-  </w:num>
   <w:num w:numId="6">
-    <w:abstractNumId w:val="27"/>
+    <w:abstractNumId w:val="28"/>
   </w:num>
   <w:num w:numId="7">
     <w:abstractNumId w:val="8"/>
   </w:num>
   <w:num w:numId="8">
-    <w:abstractNumId w:val="21"/>
+    <w:abstractNumId w:val="22"/>
   </w:num>
   <w:num w:numId="9">
-    <w:abstractNumId w:val="36"/>
+    <w:abstractNumId w:val="38"/>
   </w:num>
   <w:num w:numId="10">
-    <w:abstractNumId w:val="54"/>
+    <w:abstractNumId w:val="56"/>
   </w:num>
   <w:num w:numId="11">
-    <w:abstractNumId w:val="16"/>
+    <w:abstractNumId w:val="17"/>
   </w:num>
   <w:num w:numId="12">
-    <w:abstractNumId w:val="35"/>
+    <w:abstractNumId w:val="37"/>
   </w:num>
   <w:num w:numId="13">
-    <w:abstractNumId w:val="23"/>
+    <w:abstractNumId w:val="24"/>
   </w:num>
   <w:num w:numId="14">
-    <w:abstractNumId w:val="65"/>
+    <w:abstractNumId w:val="67"/>
   </w:num>
   <w:num w:numId="15">
-    <w:abstractNumId w:val="68"/>
+    <w:abstractNumId w:val="70"/>
   </w:num>
   <w:num w:numId="16">
     <w:abstractNumId w:val="11"/>
   </w:num>
   <w:num w:numId="17">
-    <w:abstractNumId w:val="41"/>
+    <w:abstractNumId w:val="43"/>
   </w:num>
   <w:num w:numId="18">
     <w:abstractNumId w:val="2"/>
   </w:num>
   <w:num w:numId="19">
-    <w:abstractNumId w:val="18"/>
+    <w:abstractNumId w:val="19"/>
   </w:num>
   <w:num w:numId="20">
-    <w:abstractNumId w:val="58"/>
+    <w:abstractNumId w:val="60"/>
   </w:num>
   <w:num w:numId="21">
-    <w:abstractNumId w:val="48"/>
+    <w:abstractNumId w:val="50"/>
   </w:num>
   <w:num w:numId="22">
-    <w:abstractNumId w:val="26"/>
+    <w:abstractNumId w:val="27"/>
   </w:num>
   <w:num w:numId="23">
-    <w:abstractNumId w:val="15"/>
+    <w:abstractNumId w:val="16"/>
   </w:num>
   <w:num w:numId="24">
-    <w:abstractNumId w:val="62"/>
+    <w:abstractNumId w:val="64"/>
   </w:num>
   <w:num w:numId="25">
     <w:abstractNumId w:val="13"/>
@@ -14794,52 +16244,52 @@
     <w:abstractNumId w:val="9"/>
   </w:num>
   <w:num w:numId="27">
-    <w:abstractNumId w:val="63"/>
+    <w:abstractNumId w:val="65"/>
   </w:num>
   <w:num w:numId="28">
     <w:abstractNumId w:val="14"/>
   </w:num>
   <w:num w:numId="29">
-    <w:abstractNumId w:val="53"/>
+    <w:abstractNumId w:val="55"/>
   </w:num>
   <w:num w:numId="30">
-    <w:abstractNumId w:val="67"/>
+    <w:abstractNumId w:val="69"/>
   </w:num>
   <w:num w:numId="31">
-    <w:abstractNumId w:val="46"/>
+    <w:abstractNumId w:val="48"/>
   </w:num>
   <w:num w:numId="32">
-    <w:abstractNumId w:val="25"/>
+    <w:abstractNumId w:val="26"/>
   </w:num>
   <w:num w:numId="33">
     <w:abstractNumId w:val="7"/>
   </w:num>
   <w:num w:numId="34">
-    <w:abstractNumId w:val="51"/>
+    <w:abstractNumId w:val="53"/>
   </w:num>
   <w:num w:numId="35">
-    <w:abstractNumId w:val="22"/>
+    <w:abstractNumId w:val="23"/>
   </w:num>
   <w:num w:numId="36">
-    <w:abstractNumId w:val="44"/>
+    <w:abstractNumId w:val="46"/>
   </w:num>
   <w:num w:numId="37">
-    <w:abstractNumId w:val="37"/>
+    <w:abstractNumId w:val="39"/>
   </w:num>
   <w:num w:numId="38">
-    <w:abstractNumId w:val="45"/>
+    <w:abstractNumId w:val="47"/>
   </w:num>
   <w:num w:numId="39">
-    <w:abstractNumId w:val="31"/>
+    <w:abstractNumId w:val="33"/>
   </w:num>
   <w:num w:numId="40">
-    <w:abstractNumId w:val="28"/>
+    <w:abstractNumId w:val="29"/>
   </w:num>
   <w:num w:numId="41">
-    <w:abstractNumId w:val="57"/>
+    <w:abstractNumId w:val="59"/>
   </w:num>
   <w:num w:numId="42">
-    <w:abstractNumId w:val="43"/>
+    <w:abstractNumId w:val="45"/>
   </w:num>
   <w:num w:numId="43">
     <w:abstractNumId w:val="0"/>
@@ -14848,55 +16298,55 @@
     <w:abstractNumId w:val="6"/>
   </w:num>
   <w:num w:numId="45">
-    <w:abstractNumId w:val="61"/>
+    <w:abstractNumId w:val="63"/>
   </w:num>
   <w:num w:numId="46">
-    <w:abstractNumId w:val="39"/>
+    <w:abstractNumId w:val="41"/>
   </w:num>
   <w:num w:numId="47">
-    <w:abstractNumId w:val="38"/>
+    <w:abstractNumId w:val="40"/>
   </w:num>
   <w:num w:numId="48">
-    <w:abstractNumId w:val="19"/>
+    <w:abstractNumId w:val="20"/>
   </w:num>
   <w:num w:numId="49">
-    <w:abstractNumId w:val="32"/>
+    <w:abstractNumId w:val="34"/>
   </w:num>
   <w:num w:numId="50">
-    <w:abstractNumId w:val="66"/>
+    <w:abstractNumId w:val="68"/>
   </w:num>
   <w:num w:numId="51">
-    <w:abstractNumId w:val="20"/>
+    <w:abstractNumId w:val="21"/>
   </w:num>
   <w:num w:numId="52">
-    <w:abstractNumId w:val="30"/>
+    <w:abstractNumId w:val="31"/>
   </w:num>
   <w:num w:numId="53">
-    <w:abstractNumId w:val="64"/>
+    <w:abstractNumId w:val="66"/>
   </w:num>
   <w:num w:numId="54">
     <w:abstractNumId w:val="12"/>
   </w:num>
   <w:num w:numId="55">
-    <w:abstractNumId w:val="55"/>
+    <w:abstractNumId w:val="57"/>
   </w:num>
   <w:num w:numId="56">
     <w:abstractNumId w:val="1"/>
   </w:num>
   <w:num w:numId="57">
-    <w:abstractNumId w:val="40"/>
+    <w:abstractNumId w:val="42"/>
   </w:num>
   <w:num w:numId="58">
     <w:abstractNumId w:val="10"/>
   </w:num>
   <w:num w:numId="59">
-    <w:abstractNumId w:val="29"/>
+    <w:abstractNumId w:val="30"/>
   </w:num>
   <w:num w:numId="60">
-    <w:abstractNumId w:val="56"/>
+    <w:abstractNumId w:val="58"/>
   </w:num>
   <w:num w:numId="61">
-    <w:abstractNumId w:val="59"/>
+    <w:abstractNumId w:val="61"/>
   </w:num>
   <w:num w:numId="62">
     <w:abstractNumId w:val="5"/>
@@ -14905,37 +16355,46 @@
     <w:abstractNumId w:val="4"/>
   </w:num>
   <w:num w:numId="64">
-    <w:abstractNumId w:val="52"/>
+    <w:abstractNumId w:val="54"/>
   </w:num>
   <w:num w:numId="65">
-    <w:abstractNumId w:val="34"/>
+    <w:abstractNumId w:val="36"/>
   </w:num>
   <w:num w:numId="66">
-    <w:abstractNumId w:val="60"/>
+    <w:abstractNumId w:val="62"/>
   </w:num>
   <w:num w:numId="67">
-    <w:abstractNumId w:val="42"/>
+    <w:abstractNumId w:val="44"/>
   </w:num>
   <w:num w:numId="68">
-    <w:abstractNumId w:val="24"/>
+    <w:abstractNumId w:val="25"/>
   </w:num>
   <w:num w:numId="69">
-    <w:abstractNumId w:val="17"/>
+    <w:abstractNumId w:val="18"/>
+  </w:num>
+  <w:num w:numId="70">
+    <w:abstractNumId w:val="15"/>
+  </w:num>
+  <w:num w:numId="71">
+    <w:abstractNumId w:val="32"/>
   </w:num>
   <w:numIdMacAtCleanup w:val="69"/>
 </w:numbering>
 </file>
 
 <file path=word/people.xml><?xml version="1.0" encoding="utf-8"?>
-<w15:people xmlns:wpc="http://schemas.microsoft.com/office/word/2010/wordprocessingCanvas" xmlns:cx="http://schemas.microsoft.com/office/drawing/2014/chartex" xmlns:cx1="http://schemas.microsoft.com/office/drawing/2015/9/8/chartex" xmlns:cx2="http://schemas.microsoft.com/office/drawing/2015/10/21/chartex" xmlns:cx3="http://schemas.microsoft.com/office/drawing/2016/5/9/chartex" xmlns:cx4="http://schemas.microsoft.com/office/drawing/2016/5/10/chartex" xmlns:cx5="http://schemas.microsoft.com/office/drawing/2016/5/11/chartex" xmlns:cx6="http://schemas.microsoft.com/office/drawing/2016/5/12/chartex" xmlns:cx7="http://schemas.microsoft.com/office/drawing/2016/5/13/chartex" xmlns:cx8="http://schemas.microsoft.com/office/drawing/2016/5/14/chartex" xmlns:mc="http://schemas.openxmlformats.org/markup-compatibility/2006" xmlns:aink="http://schemas.microsoft.com/office/drawing/2016/ink" xmlns:am3d="http://schemas.microsoft.com/office/drawing/2017/model3d" xmlns:o="urn:schemas-microsoft-com:office:office" xmlns:r="http://schemas.openxmlformats.org/officeDocument/2006/relationships" xmlns:m="http://schemas.openxmlformats.org/officeDocument/2006/math" xmlns:v="urn:schemas-microsoft-com:vml" xmlns:wp14="http://schemas.microsoft.com/office/word/2010/wordprocessingDrawing" xmlns:wp="http://schemas.openxmlformats.org/drawingml/2006/wordprocessingDrawing" xmlns:w10="urn:schemas-microsoft-com:office:word" xmlns:w="http://schemas.openxmlformats.org/wordprocessingml/2006/main" xmlns:w14="http://schemas.microsoft.com/office/word/2010/wordml" xmlns:w15="http://schemas.microsoft.com/office/word/2012/wordml" xmlns:w16cid="http://schemas.microsoft.com/office/word/2016/wordml/cid" xmlns:w16se="http://schemas.microsoft.com/office/word/2015/wordml/symex" xmlns:wpg="http://schemas.microsoft.com/office/word/2010/wordprocessingGroup" xmlns:wpi="http://schemas.microsoft.com/office/word/2010/wordprocessingInk" xmlns:wne="http://schemas.microsoft.com/office/word/2006/wordml" xmlns:wps="http://schemas.microsoft.com/office/word/2010/wordprocessingShape" mc:Ignorable="w14 w15 w16se w16cid wp14">
+<w15:people xmlns:wpc="http://schemas.microsoft.com/office/word/2010/wordprocessingCanvas" xmlns:cx="http://schemas.microsoft.com/office/drawing/2014/chartex" xmlns:cx1="http://schemas.microsoft.com/office/drawing/2015/9/8/chartex" xmlns:mc="http://schemas.openxmlformats.org/markup-compatibility/2006" xmlns:o="urn:schemas-microsoft-com:office:office" xmlns:r="http://schemas.openxmlformats.org/officeDocument/2006/relationships" xmlns:m="http://schemas.openxmlformats.org/officeDocument/2006/math" xmlns:v="urn:schemas-microsoft-com:vml" xmlns:wp14="http://schemas.microsoft.com/office/word/2010/wordprocessingDrawing" xmlns:wp="http://schemas.openxmlformats.org/drawingml/2006/wordprocessingDrawing" xmlns:w10="urn:schemas-microsoft-com:office:word" xmlns:w="http://schemas.openxmlformats.org/wordprocessingml/2006/main" xmlns:w14="http://schemas.microsoft.com/office/word/2010/wordml" xmlns:w15="http://schemas.microsoft.com/office/word/2012/wordml" xmlns:w16se="http://schemas.microsoft.com/office/word/2015/wordml/symex" xmlns:wpg="http://schemas.microsoft.com/office/word/2010/wordprocessingGroup" xmlns:wpi="http://schemas.microsoft.com/office/word/2010/wordprocessingInk" xmlns:wne="http://schemas.microsoft.com/office/word/2006/wordml" xmlns:wps="http://schemas.microsoft.com/office/word/2010/wordprocessingShape" mc:Ignorable="w14 w15 w16se wp14">
   <w15:person w15:author="tobiasr">
     <w15:presenceInfo w15:providerId="AD" w15:userId="S::tobiasr@uw.edu::9f06b8a5-ced3-4388-8e96-0114cb320ed7"/>
+  </w15:person>
+  <w15:person w15:author="Rita Chupalov">
+    <w15:presenceInfo w15:providerId="None" w15:userId="Rita Chupalov"/>
   </w15:person>
 </w15:people>
 </file>
 
 <file path=word/styles.xml><?xml version="1.0" encoding="utf-8"?>
-<w:styles xmlns:mc="http://schemas.openxmlformats.org/markup-compatibility/2006" xmlns:r="http://schemas.openxmlformats.org/officeDocument/2006/relationships" xmlns:w="http://schemas.openxmlformats.org/wordprocessingml/2006/main" xmlns:w14="http://schemas.microsoft.com/office/word/2010/wordml" xmlns:w15="http://schemas.microsoft.com/office/word/2012/wordml" xmlns:w16cid="http://schemas.microsoft.com/office/word/2016/wordml/cid" xmlns:w16se="http://schemas.microsoft.com/office/word/2015/wordml/symex" mc:Ignorable="w14 w15 w16se w16cid">
+<w:styles xmlns:mc="http://schemas.openxmlformats.org/markup-compatibility/2006" xmlns:r="http://schemas.openxmlformats.org/officeDocument/2006/relationships" xmlns:w="http://schemas.openxmlformats.org/wordprocessingml/2006/main" xmlns:w14="http://schemas.microsoft.com/office/word/2010/wordml" xmlns:w15="http://schemas.microsoft.com/office/word/2012/wordml" xmlns:w16se="http://schemas.microsoft.com/office/word/2015/wordml/symex" mc:Ignorable="w14 w15 w16se">
   <w:docDefaults>
     <w:rPrDefault>
       <w:rPr>
@@ -14951,7 +16410,7 @@
       </w:pPr>
     </w:pPrDefault>
   </w:docDefaults>
-  <w:latentStyles w:defLockedState="0" w:defUIPriority="99" w:defSemiHidden="0" w:defUnhideWhenUsed="0" w:defQFormat="0" w:count="376">
+  <w:latentStyles w:defLockedState="0" w:defUIPriority="99" w:defSemiHidden="0" w:defUnhideWhenUsed="0" w:defQFormat="0" w:count="371">
     <w:lsdException w:name="Normal" w:uiPriority="0" w:qFormat="1"/>
     <w:lsdException w:name="heading 1" w:uiPriority="9" w:qFormat="1"/>
     <w:lsdException w:name="heading 2" w:semiHidden="1" w:uiPriority="9" w:unhideWhenUsed="1" w:qFormat="1"/>
@@ -15323,11 +16782,6 @@
     <w:lsdException w:name="List Table 5 Dark Accent 6" w:uiPriority="50"/>
     <w:lsdException w:name="List Table 6 Colorful Accent 6" w:uiPriority="51"/>
     <w:lsdException w:name="List Table 7 Colorful Accent 6" w:uiPriority="52"/>
-    <w:lsdException w:name="Mention" w:semiHidden="1" w:unhideWhenUsed="1"/>
-    <w:lsdException w:name="Smart Hyperlink" w:semiHidden="1" w:unhideWhenUsed="1"/>
-    <w:lsdException w:name="Hashtag" w:semiHidden="1" w:unhideWhenUsed="1"/>
-    <w:lsdException w:name="Unresolved Mention" w:semiHidden="1" w:unhideWhenUsed="1"/>
-    <w:lsdException w:name="Smart Link" w:semiHidden="1" w:unhideWhenUsed="1"/>
   </w:latentStyles>
   <w:style w:type="paragraph" w:default="1" w:styleId="Normal">
     <w:name w:val="Normal"/>
@@ -15436,7 +16890,6 @@
     <w:uiPriority w:val="1"/>
     <w:semiHidden/>
     <w:unhideWhenUsed/>
-    <w:rsid w:val="00DE6D84"/>
   </w:style>
   <w:style w:type="table" w:default="1" w:styleId="TableNormal">
     <w:name w:val="Normal Table"/>
@@ -15458,7 +16911,6 @@
     <w:uiPriority w:val="99"/>
     <w:semiHidden/>
     <w:unhideWhenUsed/>
-    <w:rsid w:val="00DE6D84"/>
   </w:style>
   <w:style w:type="character" w:styleId="Hyperlink">
     <w:name w:val="Hyperlink"/>
@@ -16068,7 +17520,7 @@
 </file>
 
 <file path=customXml/itemProps1.xml><?xml version="1.0" encoding="utf-8"?>
-<ds:datastoreItem xmlns:ds="http://schemas.openxmlformats.org/officeDocument/2006/customXml" ds:itemID="{58AECF0F-1033-41C1-9815-E0986EEB75BF}">
+<ds:datastoreItem xmlns:ds="http://schemas.openxmlformats.org/officeDocument/2006/customXml" ds:itemID="{22DFAA2D-9B30-40B2-84C4-C2E12E1A1BB0}">
   <ds:schemaRefs>
     <ds:schemaRef ds:uri="http://schemas.openxmlformats.org/officeDocument/2006/bibliography"/>
   </ds:schemaRefs>

</xml_diff>

<commit_message>
Skyline: Fix spacing paragraph in Skyline Audit Logging.docx
</commit_message>
<xml_diff>
--- a/pwiz_tools/Skyline/Documentation/Tutorials/Skyline Audit Logging.docx
+++ b/pwiz_tools/Skyline/Documentation/Tutorials/Skyline Audit Logging.docx
@@ -1,6 +1,6 @@
 
 <file path=word/document.xml><?xml version="1.0" encoding="utf-8"?>
-<w:document xmlns:wpc="http://schemas.microsoft.com/office/word/2010/wordprocessingCanvas" xmlns:cx="http://schemas.microsoft.com/office/drawing/2014/chartex" xmlns:cx1="http://schemas.microsoft.com/office/drawing/2015/9/8/chartex" xmlns:cx2="http://schemas.microsoft.com/office/drawing/2015/10/21/chartex" xmlns:cx3="http://schemas.microsoft.com/office/drawing/2016/5/9/chartex" xmlns:cx4="http://schemas.microsoft.com/office/drawing/2016/5/10/chartex" xmlns:cx5="http://schemas.microsoft.com/office/drawing/2016/5/11/chartex" xmlns:cx6="http://schemas.microsoft.com/office/drawing/2016/5/12/chartex" xmlns:cx7="http://schemas.microsoft.com/office/drawing/2016/5/13/chartex" xmlns:cx8="http://schemas.microsoft.com/office/drawing/2016/5/14/chartex" xmlns:mc="http://schemas.openxmlformats.org/markup-compatibility/2006" xmlns:aink="http://schemas.microsoft.com/office/drawing/2016/ink" xmlns:am3d="http://schemas.microsoft.com/office/drawing/2017/model3d" xmlns:o="urn:schemas-microsoft-com:office:office" xmlns:r="http://schemas.openxmlformats.org/officeDocument/2006/relationships" xmlns:m="http://schemas.openxmlformats.org/officeDocument/2006/math" xmlns:v="urn:schemas-microsoft-com:vml" xmlns:wp14="http://schemas.microsoft.com/office/word/2010/wordprocessingDrawing" xmlns:wp="http://schemas.openxmlformats.org/drawingml/2006/wordprocessingDrawing" xmlns:w10="urn:schemas-microsoft-com:office:word" xmlns:w="http://schemas.openxmlformats.org/wordprocessingml/2006/main" xmlns:w14="http://schemas.microsoft.com/office/word/2010/wordml" xmlns:w15="http://schemas.microsoft.com/office/word/2012/wordml" xmlns:w16cid="http://schemas.microsoft.com/office/word/2016/wordml/cid" xmlns:w16se="http://schemas.microsoft.com/office/word/2015/wordml/symex" xmlns:wpg="http://schemas.microsoft.com/office/word/2010/wordprocessingGroup" xmlns:wpi="http://schemas.microsoft.com/office/word/2010/wordprocessingInk" xmlns:wne="http://schemas.microsoft.com/office/word/2006/wordml" xmlns:wps="http://schemas.microsoft.com/office/word/2010/wordprocessingShape" mc:Ignorable="w14 w15 w16se w16cid wp14">
+<w:document xmlns:wpc="http://schemas.microsoft.com/office/word/2010/wordprocessingCanvas" xmlns:mc="http://schemas.openxmlformats.org/markup-compatibility/2006" xmlns:o="urn:schemas-microsoft-com:office:office" xmlns:r="http://schemas.openxmlformats.org/officeDocument/2006/relationships" xmlns:m="http://schemas.openxmlformats.org/officeDocument/2006/math" xmlns:v="urn:schemas-microsoft-com:vml" xmlns:wp14="http://schemas.microsoft.com/office/word/2010/wordprocessingDrawing" xmlns:wp="http://schemas.openxmlformats.org/drawingml/2006/wordprocessingDrawing" xmlns:w10="urn:schemas-microsoft-com:office:word" xmlns:w="http://schemas.openxmlformats.org/wordprocessingml/2006/main" xmlns:w14="http://schemas.microsoft.com/office/word/2010/wordml" xmlns:w15="http://schemas.microsoft.com/office/word/2012/wordml" xmlns:wpg="http://schemas.microsoft.com/office/word/2010/wordprocessingGroup" xmlns:wpi="http://schemas.microsoft.com/office/word/2010/wordprocessingInk" xmlns:wne="http://schemas.microsoft.com/office/word/2006/wordml" xmlns:wps="http://schemas.microsoft.com/office/word/2010/wordprocessingShape" mc:Ignorable="w14 w15 wp14">
   <w:body>
     <w:p>
       <w:pPr>
@@ -512,6 +512,7 @@
       <w:r>
         <w:t xml:space="preserve">. When prompted whether you want to save your changes, click </w:t>
       </w:r>
+      <w:proofErr w:type="gramStart"/>
       <w:r>
         <w:rPr>
           <w:b/>
@@ -519,6 +520,7 @@
         </w:rPr>
         <w:t>No</w:t>
       </w:r>
+      <w:proofErr w:type="gramEnd"/>
       <w:r>
         <w:t>.</w:t>
       </w:r>
@@ -929,6 +931,7 @@
       <w:r>
         <w:t xml:space="preserve">in the </w:t>
       </w:r>
+      <w:proofErr w:type="gramStart"/>
       <w:r>
         <w:rPr>
           <w:b/>
@@ -936,6 +939,7 @@
         </w:rPr>
         <w:t>From</w:t>
       </w:r>
+      <w:proofErr w:type="gramEnd"/>
       <w:r>
         <w:t xml:space="preserve"> dropdown list </w:t>
       </w:r>
@@ -1256,7 +1260,21 @@
         <w:rPr>
           <w:bCs/>
         </w:rPr>
-        <w:t>Label:13C(6)15N(2) (C-term K)</w:t>
+        <w:t>Label</w:t>
+      </w:r>
+      <w:proofErr w:type="gramStart"/>
+      <w:r>
+        <w:rPr>
+          <w:bCs/>
+        </w:rPr>
+        <w:t>:13C</w:t>
+      </w:r>
+      <w:proofErr w:type="gramEnd"/>
+      <w:r>
+        <w:rPr>
+          <w:bCs/>
+        </w:rPr>
+        <w:t>(6)15N(2) (C-term K)</w:t>
       </w:r>
       <w:r>
         <w:rPr>
@@ -1362,7 +1380,21 @@
         <w:rPr>
           <w:bCs/>
         </w:rPr>
-        <w:t>Label:13C(6)15N(2) (C-term K)</w:t>
+        <w:t>Label</w:t>
+      </w:r>
+      <w:proofErr w:type="gramStart"/>
+      <w:r>
+        <w:rPr>
+          <w:bCs/>
+        </w:rPr>
+        <w:t>:13C</w:t>
+      </w:r>
+      <w:proofErr w:type="gramEnd"/>
+      <w:r>
+        <w:rPr>
+          <w:bCs/>
+        </w:rPr>
+        <w:t>(6)15N(2) (C-term K)</w:t>
       </w:r>
       <w:r>
         <w:t>’</w:t>
@@ -1780,14 +1812,6 @@
       <w:r>
         <w:t>, in which case they would have to create it manually.</w:t>
       </w:r>
-    </w:p>
-    <w:p>
-      <w:pPr>
-        <w:rPr>
-          <w:b/>
-          <w:bCs/>
-        </w:rPr>
-      </w:pPr>
     </w:p>
     <w:p>
       <w:pPr>
@@ -1982,7 +2006,6 @@
     </w:p>
     <w:p>
       <w:r>
-        <w:lastRenderedPageBreak/>
         <w:t xml:space="preserve">You </w:t>
       </w:r>
       <w:r>
@@ -2016,6 +2039,7 @@
         </w:numPr>
       </w:pPr>
       <w:r>
+        <w:lastRenderedPageBreak/>
         <w:t xml:space="preserve">Click on the change to redo. </w:t>
       </w:r>
     </w:p>
@@ -2351,7 +2375,6 @@
         <w:t xml:space="preserve"> button.</w:t>
       </w:r>
     </w:p>
-    <w:p/>
     <w:p>
       <w:r>
         <w:t xml:space="preserve">The </w:t>
@@ -2384,7 +2407,6 @@
         <w:rPr>
           <w:noProof/>
         </w:rPr>
-        <w:lastRenderedPageBreak/>
         <w:drawing>
           <wp:inline distT="0" distB="0" distL="0" distR="0" wp14:anchorId="47745121" wp14:editId="118244C4">
             <wp:extent cx="2646680" cy="2116262"/>
@@ -2437,6 +2459,7 @@
     </w:p>
     <w:p>
       <w:r>
+        <w:lastRenderedPageBreak/>
         <w:t xml:space="preserve">Note that </w:t>
       </w:r>
       <w:r>
@@ -2595,7 +2618,6 @@
           <w:bCs/>
           <w:noProof/>
         </w:rPr>
-        <w:lastRenderedPageBreak/>
         <w:drawing>
           <wp:inline distT="0" distB="0" distL="0" distR="0" wp14:anchorId="79108D8A" wp14:editId="6E79C0A7">
             <wp:extent cx="2826708" cy="1859280"/>
@@ -2737,6 +2759,7 @@
         </w:numPr>
       </w:pPr>
       <w:r>
+        <w:lastRenderedPageBreak/>
         <w:t xml:space="preserve">On the </w:t>
       </w:r>
       <w:r>
@@ -3185,7 +3208,6 @@
         </w:rPr>
       </w:pPr>
       <w:r>
-        <w:lastRenderedPageBreak/>
         <w:t xml:space="preserve">A few moments later, the RAW files should be </w:t>
       </w:r>
       <w:r>
@@ -3302,6 +3324,7 @@
     </w:p>
     <w:p>
       <w:r>
+        <w:lastRenderedPageBreak/>
         <w:t xml:space="preserve">Note that </w:t>
       </w:r>
       <w:r>
@@ -3416,14 +3439,12 @@
     </w:p>
     <w:p>
       <w:r>
-        <w:lastRenderedPageBreak/>
         <w:t>The extra information for wizards like the import results wizard does not contain any additional information, but rather a neatly formatted and more concise version of what is in the audit log.</w:t>
       </w:r>
       <w:r>
         <w:t xml:space="preserve"> If you have any programming experience, this format might look familiar to you.</w:t>
       </w:r>
     </w:p>
-    <w:p/>
     <w:p>
       <w:pPr>
         <w:pStyle w:val="Heading1"/>
@@ -3432,7 +3453,6 @@
         <w:t>Generating a Calibration Curve</w:t>
       </w:r>
     </w:p>
-    <w:p/>
     <w:p>
       <w:pPr>
         <w:rPr>
@@ -3643,8 +3663,13 @@
       </w:r>
       <w:proofErr w:type="spellEnd"/>
       <w:r>
-        <w:t>/ul</w:t>
-      </w:r>
+        <w:t>/</w:t>
+      </w:r>
+      <w:proofErr w:type="spellStart"/>
+      <w:r>
+        <w:t>ul</w:t>
+      </w:r>
+      <w:proofErr w:type="spellEnd"/>
       <w:r>
         <w:t>”</w:t>
       </w:r>
@@ -3707,6 +3732,7 @@
         <w:rPr>
           <w:noProof/>
         </w:rPr>
+        <w:lastRenderedPageBreak/>
         <w:drawing>
           <wp:inline distT="0" distB="0" distL="0" distR="0" wp14:anchorId="5203BF80" wp14:editId="0E8625A1">
             <wp:extent cx="5938520" cy="2702560"/>
@@ -3830,14 +3856,6 @@
     </w:p>
     <w:p>
       <w:pPr>
-        <w:rPr>
-          <w:b/>
-          <w:bCs/>
-        </w:rPr>
-      </w:pPr>
-    </w:p>
-    <w:p>
-      <w:pPr>
         <w:pStyle w:val="Heading1"/>
       </w:pPr>
       <w:r>
@@ -3888,7 +3906,6 @@
         </w:numPr>
       </w:pPr>
       <w:r>
-        <w:lastRenderedPageBreak/>
         <w:t xml:space="preserve">On the </w:t>
       </w:r>
       <w:r>
@@ -3939,6 +3956,7 @@
       <w:r>
         <w:t xml:space="preserve"> dropdown list and choose </w:t>
       </w:r>
+      <w:proofErr w:type="gramStart"/>
       <w:r>
         <w:rPr>
           <w:b/>
@@ -3946,6 +3964,7 @@
         </w:rPr>
         <w:t>Replicates</w:t>
       </w:r>
+      <w:proofErr w:type="gramEnd"/>
       <w:r>
         <w:rPr>
           <w:bCs/>
@@ -4026,7 +4045,6 @@
         <w:t>Analyte Concentrations</w:t>
       </w:r>
     </w:p>
-    <w:p/>
     <w:tbl>
       <w:tblPr>
         <w:tblStyle w:val="TableGrid"/>
@@ -4041,9 +4059,12 @@
       <w:tr>
         <w:tc>
           <w:tcPr>
-            <w:tcW w:w="4675" w:type="dxa"/>
+            <w:tcW w:w="4505" w:type="dxa"/>
           </w:tcPr>
           <w:p>
+            <w:pPr>
+              <w:spacing w:after="0"/>
+            </w:pPr>
             <w:r>
               <w:t>Standard</w:t>
             </w:r>
@@ -4051,9 +4072,12 @@
         </w:tc>
         <w:tc>
           <w:tcPr>
-            <w:tcW w:w="4675" w:type="dxa"/>
+            <w:tcW w:w="4485" w:type="dxa"/>
           </w:tcPr>
           <w:p>
+            <w:pPr>
+              <w:spacing w:after="0"/>
+            </w:pPr>
             <w:r>
               <w:t>40</w:t>
             </w:r>
@@ -4063,9 +4087,12 @@
       <w:tr>
         <w:tc>
           <w:tcPr>
-            <w:tcW w:w="4675" w:type="dxa"/>
+            <w:tcW w:w="4505" w:type="dxa"/>
           </w:tcPr>
           <w:p>
+            <w:pPr>
+              <w:spacing w:after="0"/>
+            </w:pPr>
             <w:r>
               <w:t>Standard</w:t>
             </w:r>
@@ -4073,9 +4100,12 @@
         </w:tc>
         <w:tc>
           <w:tcPr>
-            <w:tcW w:w="4675" w:type="dxa"/>
+            <w:tcW w:w="4485" w:type="dxa"/>
           </w:tcPr>
           <w:p>
+            <w:pPr>
+              <w:spacing w:after="0"/>
+            </w:pPr>
             <w:r>
               <w:t>12.5</w:t>
             </w:r>
@@ -4085,9 +4115,12 @@
       <w:tr>
         <w:tc>
           <w:tcPr>
-            <w:tcW w:w="4675" w:type="dxa"/>
+            <w:tcW w:w="4505" w:type="dxa"/>
           </w:tcPr>
           <w:p>
+            <w:pPr>
+              <w:spacing w:after="0"/>
+            </w:pPr>
             <w:r>
               <w:t>Standard</w:t>
             </w:r>
@@ -4095,9 +4128,12 @@
         </w:tc>
         <w:tc>
           <w:tcPr>
-            <w:tcW w:w="4675" w:type="dxa"/>
+            <w:tcW w:w="4485" w:type="dxa"/>
           </w:tcPr>
           <w:p>
+            <w:pPr>
+              <w:spacing w:after="0"/>
+            </w:pPr>
             <w:r>
               <w:t>5</w:t>
             </w:r>
@@ -4107,9 +4143,12 @@
       <w:tr>
         <w:tc>
           <w:tcPr>
-            <w:tcW w:w="4675" w:type="dxa"/>
+            <w:tcW w:w="4505" w:type="dxa"/>
           </w:tcPr>
           <w:p>
+            <w:pPr>
+              <w:spacing w:after="0"/>
+            </w:pPr>
             <w:r>
               <w:t>Standard</w:t>
             </w:r>
@@ -4117,9 +4156,12 @@
         </w:tc>
         <w:tc>
           <w:tcPr>
-            <w:tcW w:w="4675" w:type="dxa"/>
+            <w:tcW w:w="4485" w:type="dxa"/>
           </w:tcPr>
           <w:p>
+            <w:pPr>
+              <w:spacing w:after="0"/>
+            </w:pPr>
             <w:r>
               <w:t>2.5</w:t>
             </w:r>
@@ -4129,9 +4171,12 @@
       <w:tr>
         <w:tc>
           <w:tcPr>
-            <w:tcW w:w="4675" w:type="dxa"/>
+            <w:tcW w:w="4505" w:type="dxa"/>
           </w:tcPr>
           <w:p>
+            <w:pPr>
+              <w:spacing w:after="0"/>
+            </w:pPr>
             <w:r>
               <w:t>Standard</w:t>
             </w:r>
@@ -4139,9 +4184,12 @@
         </w:tc>
         <w:tc>
           <w:tcPr>
-            <w:tcW w:w="4675" w:type="dxa"/>
+            <w:tcW w:w="4485" w:type="dxa"/>
           </w:tcPr>
           <w:p>
+            <w:pPr>
+              <w:spacing w:after="0"/>
+            </w:pPr>
             <w:r>
               <w:t>1</w:t>
             </w:r>
@@ -4151,9 +4199,12 @@
       <w:tr>
         <w:tc>
           <w:tcPr>
-            <w:tcW w:w="4675" w:type="dxa"/>
+            <w:tcW w:w="4505" w:type="dxa"/>
           </w:tcPr>
           <w:p>
+            <w:pPr>
+              <w:spacing w:after="0"/>
+            </w:pPr>
             <w:r>
               <w:t>Standard</w:t>
             </w:r>
@@ -4161,9 +4212,12 @@
         </w:tc>
         <w:tc>
           <w:tcPr>
-            <w:tcW w:w="4675" w:type="dxa"/>
+            <w:tcW w:w="4485" w:type="dxa"/>
           </w:tcPr>
           <w:p>
+            <w:pPr>
+              <w:spacing w:after="0"/>
+            </w:pPr>
             <w:r>
               <w:t>0.5</w:t>
             </w:r>
@@ -4173,9 +4227,12 @@
       <w:tr>
         <w:tc>
           <w:tcPr>
-            <w:tcW w:w="4675" w:type="dxa"/>
+            <w:tcW w:w="4505" w:type="dxa"/>
           </w:tcPr>
           <w:p>
+            <w:pPr>
+              <w:spacing w:after="0"/>
+            </w:pPr>
             <w:r>
               <w:t>Standard</w:t>
             </w:r>
@@ -4183,9 +4240,12 @@
         </w:tc>
         <w:tc>
           <w:tcPr>
-            <w:tcW w:w="4675" w:type="dxa"/>
+            <w:tcW w:w="4485" w:type="dxa"/>
           </w:tcPr>
           <w:p>
+            <w:pPr>
+              <w:spacing w:after="0"/>
+            </w:pPr>
             <w:r>
               <w:t>0.25</w:t>
             </w:r>
@@ -4195,9 +4255,12 @@
       <w:tr>
         <w:tc>
           <w:tcPr>
-            <w:tcW w:w="4675" w:type="dxa"/>
+            <w:tcW w:w="4505" w:type="dxa"/>
           </w:tcPr>
           <w:p>
+            <w:pPr>
+              <w:spacing w:after="0"/>
+            </w:pPr>
             <w:r>
               <w:t>Standard</w:t>
             </w:r>
@@ -4205,9 +4268,12 @@
         </w:tc>
         <w:tc>
           <w:tcPr>
-            <w:tcW w:w="4675" w:type="dxa"/>
+            <w:tcW w:w="4485" w:type="dxa"/>
           </w:tcPr>
           <w:p>
+            <w:pPr>
+              <w:spacing w:after="0"/>
+            </w:pPr>
             <w:r>
               <w:t>0.1</w:t>
             </w:r>
@@ -4251,12 +4317,12 @@
         <w:t>:</w:t>
       </w:r>
     </w:p>
-    <w:p/>
     <w:p>
       <w:r>
         <w:rPr>
           <w:noProof/>
         </w:rPr>
+        <w:lastRenderedPageBreak/>
         <w:drawing>
           <wp:inline distT="0" distB="0" distL="0" distR="0" wp14:anchorId="7C0F0602" wp14:editId="35BAD921">
             <wp:extent cx="2553591" cy="2138680"/>
@@ -4330,7 +4396,6 @@
         <w:rPr>
           <w:noProof/>
         </w:rPr>
-        <w:lastRenderedPageBreak/>
         <w:drawing>
           <wp:inline distT="0" distB="0" distL="0" distR="0" wp14:anchorId="4C6EC0ED" wp14:editId="7794858B">
             <wp:extent cx="4663440" cy="1865376"/>
@@ -4506,6 +4571,7 @@
         <w:rPr>
           <w:noProof/>
         </w:rPr>
+        <w:lastRenderedPageBreak/>
         <w:drawing>
           <wp:inline distT="0" distB="0" distL="0" distR="0" wp14:anchorId="3064817F" wp14:editId="180093FB">
             <wp:extent cx="3362960" cy="2212000"/>
@@ -4661,7 +4727,6 @@
         </w:numPr>
       </w:pPr>
       <w:r>
-        <w:lastRenderedPageBreak/>
         <w:t xml:space="preserve">On the </w:t>
       </w:r>
       <w:r>
@@ -4870,6 +4935,7 @@
         <w:rPr>
           <w:noProof/>
         </w:rPr>
+        <w:lastRenderedPageBreak/>
         <w:drawing>
           <wp:inline distT="0" distB="0" distL="0" distR="0" wp14:anchorId="34048CE0" wp14:editId="3150D6F3">
             <wp:extent cx="3723640" cy="2636515"/>
@@ -4959,7 +5025,6 @@
         <w:rPr>
           <w:noProof/>
         </w:rPr>
-        <w:lastRenderedPageBreak/>
         <w:drawing>
           <wp:inline distT="0" distB="0" distL="0" distR="0" wp14:anchorId="121CA997" wp14:editId="6D58676E">
             <wp:extent cx="4668520" cy="2380187"/>
@@ -5103,6 +5168,7 @@
         </w:numPr>
       </w:pPr>
       <w:r>
+        <w:lastRenderedPageBreak/>
         <w:t xml:space="preserve">Enter </w:t>
       </w:r>
       <w:r>
@@ -5200,14 +5266,6 @@
     </w:p>
     <w:p>
       <w:pPr>
-        <w:rPr>
-          <w:b/>
-          <w:bCs/>
-        </w:rPr>
-      </w:pPr>
-    </w:p>
-    <w:p>
-      <w:pPr>
         <w:pStyle w:val="Heading1"/>
       </w:pPr>
       <w:r>
@@ -5279,7 +5337,6 @@
         <w:rPr>
           <w:noProof/>
         </w:rPr>
-        <w:lastRenderedPageBreak/>
         <w:drawing>
           <wp:inline distT="0" distB="0" distL="0" distR="0" wp14:anchorId="6B6F730A" wp14:editId="23CDD0D8">
             <wp:extent cx="3418840" cy="2760808"/>
@@ -5477,6 +5534,7 @@
         <w:rPr>
           <w:noProof/>
         </w:rPr>
+        <w:lastRenderedPageBreak/>
         <w:drawing>
           <wp:inline distT="0" distB="0" distL="0" distR="0" wp14:anchorId="025135E9" wp14:editId="44F21A7B">
             <wp:extent cx="5933440" cy="675640"/>
@@ -5586,7 +5644,6 @@
         <w:t>.</w:t>
       </w:r>
     </w:p>
-    <w:p/>
     <w:p>
       <w:pPr>
         <w:pStyle w:val="Heading1"/>
@@ -5642,7 +5699,6 @@
     </w:p>
     <w:p>
       <w:r>
-        <w:lastRenderedPageBreak/>
         <w:t>There are three default reports you can select:</w:t>
       </w:r>
     </w:p>
@@ -5810,6 +5866,7 @@
     </w:p>
     <w:p>
       <w:r>
+        <w:lastRenderedPageBreak/>
         <w:t xml:space="preserve">Now the audit log only displays the Undo Redo messages and not the detail messages, </w:t>
       </w:r>
       <w:r>
@@ -5966,7 +6023,6 @@
         <w:t xml:space="preserve"> a reason.</w:t>
       </w:r>
     </w:p>
-    <w:p/>
     <w:p>
       <w:r>
         <w:t>Next,</w:t>
@@ -5993,7 +6049,6 @@
         </w:numPr>
       </w:pPr>
       <w:r>
-        <w:lastRenderedPageBreak/>
         <w:t xml:space="preserve">In the top left corner of the </w:t>
       </w:r>
       <w:r>
@@ -6223,7 +6278,6 @@
         <w:t xml:space="preserve"> button.</w:t>
       </w:r>
     </w:p>
-    <w:p/>
     <w:p>
       <w:r>
         <w:t xml:space="preserve">The </w:t>
@@ -6252,6 +6306,7 @@
         <w:rPr>
           <w:noProof/>
         </w:rPr>
+        <w:lastRenderedPageBreak/>
         <w:drawing>
           <wp:inline distT="0" distB="0" distL="0" distR="0" wp14:anchorId="56758721" wp14:editId="4D75782D">
             <wp:extent cx="5938520" cy="2092960"/>
@@ -6302,12 +6357,6 @@
         </w:drawing>
       </w:r>
     </w:p>
-    <w:p/>
-    <w:p/>
-    <w:p/>
-    <w:p/>
-    <w:p/>
-    <w:p/>
     <w:p>
       <w:r>
         <w:t>Below is list of all of the columns you can select and their meaning:</w:t>
@@ -6537,6 +6586,7 @@
     </w:p>
     <w:p>
       <w:r>
+        <w:lastRenderedPageBreak/>
         <w:t xml:space="preserve">If you did not use Panorama before the following dialog </w:t>
       </w:r>
       <w:r>
@@ -6594,7 +6644,6 @@
         </w:numPr>
       </w:pPr>
       <w:r>
-        <w:lastRenderedPageBreak/>
         <w:t xml:space="preserve">Click </w:t>
       </w:r>
       <w:r>
@@ -6804,30 +6853,25 @@
       <w:r>
         <w:t xml:space="preserve">Click </w:t>
       </w:r>
+      <w:proofErr w:type="gramStart"/>
       <w:r>
         <w:rPr>
           <w:b/>
         </w:rPr>
         <w:t>Yes</w:t>
       </w:r>
+      <w:proofErr w:type="gramEnd"/>
       <w:r>
         <w:t xml:space="preserve"> in the next dialog to open the uploaded document overview in your browser.</w:t>
       </w:r>
     </w:p>
     <w:p>
       <w:r>
+        <w:lastRenderedPageBreak/>
         <w:t xml:space="preserve">Skyline automatically </w:t>
       </w:r>
       <w:r>
-        <w:t xml:space="preserve">creates </w:t>
-      </w:r>
-      <w:proofErr w:type="spellStart"/>
-      <w:r>
-        <w:t>a</w:t>
-      </w:r>
-      <w:proofErr w:type="spellEnd"/>
-      <w:r>
-        <w:t xml:space="preserve"> zip folder containing</w:t>
+        <w:t>creates a zip folder containing</w:t>
       </w:r>
       <w:r>
         <w:t xml:space="preserve"> all the files associated with your document and uploads it </w:t>
@@ -6853,7 +6897,6 @@
         <w:rPr>
           <w:noProof/>
         </w:rPr>
-        <w:lastRenderedPageBreak/>
         <w:drawing>
           <wp:inline distT="0" distB="0" distL="0" distR="0" wp14:anchorId="661794B9" wp14:editId="54DE60CA">
             <wp:extent cx="5943600" cy="2668905"/>
@@ -7047,7 +7090,7 @@
         <w:autoSpaceDE w:val="0"/>
         <w:autoSpaceDN w:val="0"/>
         <w:adjustRightInd w:val="0"/>
-        <w:spacing w:after="0" w:line="240" w:lineRule="auto"/>
+        <w:spacing w:line="240" w:lineRule="auto"/>
       </w:pPr>
       <w:r>
         <w:t>Now you should see the following page:</w:t>
@@ -7119,6 +7162,7 @@
         <w:ind w:left="360"/>
       </w:pPr>
       <w:r>
+        <w:lastRenderedPageBreak/>
         <w:t xml:space="preserve">This is an audit log viewer very similar to the Audit Log grid in Skyline. </w:t>
       </w:r>
       <w:r>
@@ -7154,11 +7198,7 @@
         <w:t xml:space="preserve">you </w:t>
       </w:r>
       <w:r>
-        <w:t xml:space="preserve">to select, create, and customize </w:t>
-      </w:r>
-      <w:r>
-        <w:lastRenderedPageBreak/>
-        <w:t xml:space="preserve">grid views. By </w:t>
+        <w:t xml:space="preserve">to select, create, and customize grid views. By </w:t>
       </w:r>
       <w:r>
         <w:t>default,</w:t>
@@ -7230,15 +7270,7 @@
         <w:rPr>
           <w:b/>
         </w:rPr>
-        <w:t>AllMessages</w:t>
-      </w:r>
-      <w:bookmarkStart w:id="0" w:name="_GoBack"/>
-      <w:bookmarkEnd w:id="0"/>
-      <w:r>
-        <w:rPr>
-          <w:b/>
-        </w:rPr>
-        <w:t>View</w:t>
+        <w:t>AllMessagesView</w:t>
       </w:r>
       <w:proofErr w:type="spellEnd"/>
       <w:r>
@@ -7367,6 +7399,8 @@
       <w:r>
         <w:t>Conclusion</w:t>
       </w:r>
+      <w:bookmarkStart w:id="0" w:name="_GoBack"/>
+      <w:bookmarkEnd w:id="0"/>
     </w:p>
     <w:p>
       <w:r>
@@ -7391,7 +7425,11 @@
         <w:t>is fully customizable</w:t>
       </w:r>
       <w:r>
-        <w:t xml:space="preserve">. It is a powerful tool to reproduce the state of a document from scratch and can be useful </w:t>
+        <w:t xml:space="preserve">. It is a powerful tool to reproduce the state of a document from </w:t>
+      </w:r>
+      <w:r>
+        <w:lastRenderedPageBreak/>
+        <w:t xml:space="preserve">scratch and can be useful </w:t>
       </w:r>
       <w:r>
         <w:t>when working on the same document with collaborators</w:t>
@@ -7415,7 +7453,7 @@
 </file>
 
 <file path=word/endnotes.xml><?xml version="1.0" encoding="utf-8"?>
-<w:endnotes xmlns:wpc="http://schemas.microsoft.com/office/word/2010/wordprocessingCanvas" xmlns:cx="http://schemas.microsoft.com/office/drawing/2014/chartex" xmlns:cx1="http://schemas.microsoft.com/office/drawing/2015/9/8/chartex" xmlns:cx2="http://schemas.microsoft.com/office/drawing/2015/10/21/chartex" xmlns:cx3="http://schemas.microsoft.com/office/drawing/2016/5/9/chartex" xmlns:cx4="http://schemas.microsoft.com/office/drawing/2016/5/10/chartex" xmlns:cx5="http://schemas.microsoft.com/office/drawing/2016/5/11/chartex" xmlns:cx6="http://schemas.microsoft.com/office/drawing/2016/5/12/chartex" xmlns:cx7="http://schemas.microsoft.com/office/drawing/2016/5/13/chartex" xmlns:cx8="http://schemas.microsoft.com/office/drawing/2016/5/14/chartex" xmlns:mc="http://schemas.openxmlformats.org/markup-compatibility/2006" xmlns:aink="http://schemas.microsoft.com/office/drawing/2016/ink" xmlns:am3d="http://schemas.microsoft.com/office/drawing/2017/model3d" xmlns:o="urn:schemas-microsoft-com:office:office" xmlns:r="http://schemas.openxmlformats.org/officeDocument/2006/relationships" xmlns:m="http://schemas.openxmlformats.org/officeDocument/2006/math" xmlns:v="urn:schemas-microsoft-com:vml" xmlns:wp14="http://schemas.microsoft.com/office/word/2010/wordprocessingDrawing" xmlns:wp="http://schemas.openxmlformats.org/drawingml/2006/wordprocessingDrawing" xmlns:w10="urn:schemas-microsoft-com:office:word" xmlns:w="http://schemas.openxmlformats.org/wordprocessingml/2006/main" xmlns:w14="http://schemas.microsoft.com/office/word/2010/wordml" xmlns:w15="http://schemas.microsoft.com/office/word/2012/wordml" xmlns:w16cid="http://schemas.microsoft.com/office/word/2016/wordml/cid" xmlns:w16se="http://schemas.microsoft.com/office/word/2015/wordml/symex" xmlns:wpg="http://schemas.microsoft.com/office/word/2010/wordprocessingGroup" xmlns:wpi="http://schemas.microsoft.com/office/word/2010/wordprocessingInk" xmlns:wne="http://schemas.microsoft.com/office/word/2006/wordml" xmlns:wps="http://schemas.microsoft.com/office/word/2010/wordprocessingShape" mc:Ignorable="w14 w15 w16se w16cid wp14">
+<w:endnotes xmlns:wpc="http://schemas.microsoft.com/office/word/2010/wordprocessingCanvas" xmlns:mc="http://schemas.openxmlformats.org/markup-compatibility/2006" xmlns:o="urn:schemas-microsoft-com:office:office" xmlns:r="http://schemas.openxmlformats.org/officeDocument/2006/relationships" xmlns:m="http://schemas.openxmlformats.org/officeDocument/2006/math" xmlns:v="urn:schemas-microsoft-com:vml" xmlns:wp14="http://schemas.microsoft.com/office/word/2010/wordprocessingDrawing" xmlns:wp="http://schemas.openxmlformats.org/drawingml/2006/wordprocessingDrawing" xmlns:w10="urn:schemas-microsoft-com:office:word" xmlns:w="http://schemas.openxmlformats.org/wordprocessingml/2006/main" xmlns:w14="http://schemas.microsoft.com/office/word/2010/wordml" xmlns:w15="http://schemas.microsoft.com/office/word/2012/wordml" xmlns:wpg="http://schemas.microsoft.com/office/word/2010/wordprocessingGroup" xmlns:wpi="http://schemas.microsoft.com/office/word/2010/wordprocessingInk" xmlns:wne="http://schemas.microsoft.com/office/word/2006/wordml" xmlns:wps="http://schemas.microsoft.com/office/word/2010/wordprocessingShape" mc:Ignorable="w14 w15 wp14">
   <w:endnote w:type="separator" w:id="-1">
     <w:p>
       <w:pPr>
@@ -7440,7 +7478,7 @@
 </file>
 
 <file path=word/footer1.xml><?xml version="1.0" encoding="utf-8"?>
-<w:ftr xmlns:wpc="http://schemas.microsoft.com/office/word/2010/wordprocessingCanvas" xmlns:cx="http://schemas.microsoft.com/office/drawing/2014/chartex" xmlns:cx1="http://schemas.microsoft.com/office/drawing/2015/9/8/chartex" xmlns:cx2="http://schemas.microsoft.com/office/drawing/2015/10/21/chartex" xmlns:cx3="http://schemas.microsoft.com/office/drawing/2016/5/9/chartex" xmlns:cx4="http://schemas.microsoft.com/office/drawing/2016/5/10/chartex" xmlns:cx5="http://schemas.microsoft.com/office/drawing/2016/5/11/chartex" xmlns:cx6="http://schemas.microsoft.com/office/drawing/2016/5/12/chartex" xmlns:cx7="http://schemas.microsoft.com/office/drawing/2016/5/13/chartex" xmlns:cx8="http://schemas.microsoft.com/office/drawing/2016/5/14/chartex" xmlns:mc="http://schemas.openxmlformats.org/markup-compatibility/2006" xmlns:aink="http://schemas.microsoft.com/office/drawing/2016/ink" xmlns:am3d="http://schemas.microsoft.com/office/drawing/2017/model3d" xmlns:o="urn:schemas-microsoft-com:office:office" xmlns:r="http://schemas.openxmlformats.org/officeDocument/2006/relationships" xmlns:m="http://schemas.openxmlformats.org/officeDocument/2006/math" xmlns:v="urn:schemas-microsoft-com:vml" xmlns:wp14="http://schemas.microsoft.com/office/word/2010/wordprocessingDrawing" xmlns:wp="http://schemas.openxmlformats.org/drawingml/2006/wordprocessingDrawing" xmlns:w10="urn:schemas-microsoft-com:office:word" xmlns:w="http://schemas.openxmlformats.org/wordprocessingml/2006/main" xmlns:w14="http://schemas.microsoft.com/office/word/2010/wordml" xmlns:w15="http://schemas.microsoft.com/office/word/2012/wordml" xmlns:w16cid="http://schemas.microsoft.com/office/word/2016/wordml/cid" xmlns:w16se="http://schemas.microsoft.com/office/word/2015/wordml/symex" xmlns:wpg="http://schemas.microsoft.com/office/word/2010/wordprocessingGroup" xmlns:wpi="http://schemas.microsoft.com/office/word/2010/wordprocessingInk" xmlns:wne="http://schemas.microsoft.com/office/word/2006/wordml" xmlns:wps="http://schemas.microsoft.com/office/word/2010/wordprocessingShape" mc:Ignorable="w14 w15 w16se w16cid wp14">
+<w:ftr xmlns:wpc="http://schemas.microsoft.com/office/word/2010/wordprocessingCanvas" xmlns:mc="http://schemas.openxmlformats.org/markup-compatibility/2006" xmlns:o="urn:schemas-microsoft-com:office:office" xmlns:r="http://schemas.openxmlformats.org/officeDocument/2006/relationships" xmlns:m="http://schemas.openxmlformats.org/officeDocument/2006/math" xmlns:v="urn:schemas-microsoft-com:vml" xmlns:wp14="http://schemas.microsoft.com/office/word/2010/wordprocessingDrawing" xmlns:wp="http://schemas.openxmlformats.org/drawingml/2006/wordprocessingDrawing" xmlns:w10="urn:schemas-microsoft-com:office:word" xmlns:w="http://schemas.openxmlformats.org/wordprocessingml/2006/main" xmlns:w14="http://schemas.microsoft.com/office/word/2010/wordml" xmlns:w15="http://schemas.microsoft.com/office/word/2012/wordml" xmlns:wpg="http://schemas.microsoft.com/office/word/2010/wordprocessingGroup" xmlns:wpi="http://schemas.microsoft.com/office/word/2010/wordprocessingInk" xmlns:wne="http://schemas.microsoft.com/office/word/2006/wordml" xmlns:wps="http://schemas.microsoft.com/office/word/2010/wordprocessingShape" mc:Ignorable="w14 w15 wp14">
   <w:sdt>
     <w:sdtPr>
       <w:id w:val="25292306"/>
@@ -7473,7 +7511,7 @@
           <w:rPr>
             <w:noProof/>
           </w:rPr>
-          <w:t>18</w:t>
+          <w:t>4</w:t>
         </w:r>
         <w:r>
           <w:rPr>
@@ -7493,7 +7531,7 @@
 </file>
 
 <file path=word/footnotes.xml><?xml version="1.0" encoding="utf-8"?>
-<w:footnotes xmlns:wpc="http://schemas.microsoft.com/office/word/2010/wordprocessingCanvas" xmlns:cx="http://schemas.microsoft.com/office/drawing/2014/chartex" xmlns:cx1="http://schemas.microsoft.com/office/drawing/2015/9/8/chartex" xmlns:cx2="http://schemas.microsoft.com/office/drawing/2015/10/21/chartex" xmlns:cx3="http://schemas.microsoft.com/office/drawing/2016/5/9/chartex" xmlns:cx4="http://schemas.microsoft.com/office/drawing/2016/5/10/chartex" xmlns:cx5="http://schemas.microsoft.com/office/drawing/2016/5/11/chartex" xmlns:cx6="http://schemas.microsoft.com/office/drawing/2016/5/12/chartex" xmlns:cx7="http://schemas.microsoft.com/office/drawing/2016/5/13/chartex" xmlns:cx8="http://schemas.microsoft.com/office/drawing/2016/5/14/chartex" xmlns:mc="http://schemas.openxmlformats.org/markup-compatibility/2006" xmlns:aink="http://schemas.microsoft.com/office/drawing/2016/ink" xmlns:am3d="http://schemas.microsoft.com/office/drawing/2017/model3d" xmlns:o="urn:schemas-microsoft-com:office:office" xmlns:r="http://schemas.openxmlformats.org/officeDocument/2006/relationships" xmlns:m="http://schemas.openxmlformats.org/officeDocument/2006/math" xmlns:v="urn:schemas-microsoft-com:vml" xmlns:wp14="http://schemas.microsoft.com/office/word/2010/wordprocessingDrawing" xmlns:wp="http://schemas.openxmlformats.org/drawingml/2006/wordprocessingDrawing" xmlns:w10="urn:schemas-microsoft-com:office:word" xmlns:w="http://schemas.openxmlformats.org/wordprocessingml/2006/main" xmlns:w14="http://schemas.microsoft.com/office/word/2010/wordml" xmlns:w15="http://schemas.microsoft.com/office/word/2012/wordml" xmlns:w16cid="http://schemas.microsoft.com/office/word/2016/wordml/cid" xmlns:w16se="http://schemas.microsoft.com/office/word/2015/wordml/symex" xmlns:wpg="http://schemas.microsoft.com/office/word/2010/wordprocessingGroup" xmlns:wpi="http://schemas.microsoft.com/office/word/2010/wordprocessingInk" xmlns:wne="http://schemas.microsoft.com/office/word/2006/wordml" xmlns:wps="http://schemas.microsoft.com/office/word/2010/wordprocessingShape" mc:Ignorable="w14 w15 w16se w16cid wp14">
+<w:footnotes xmlns:wpc="http://schemas.microsoft.com/office/word/2010/wordprocessingCanvas" xmlns:mc="http://schemas.openxmlformats.org/markup-compatibility/2006" xmlns:o="urn:schemas-microsoft-com:office:office" xmlns:r="http://schemas.openxmlformats.org/officeDocument/2006/relationships" xmlns:m="http://schemas.openxmlformats.org/officeDocument/2006/math" xmlns:v="urn:schemas-microsoft-com:vml" xmlns:wp14="http://schemas.microsoft.com/office/word/2010/wordprocessingDrawing" xmlns:wp="http://schemas.openxmlformats.org/drawingml/2006/wordprocessingDrawing" xmlns:w10="urn:schemas-microsoft-com:office:word" xmlns:w="http://schemas.openxmlformats.org/wordprocessingml/2006/main" xmlns:w14="http://schemas.microsoft.com/office/word/2010/wordml" xmlns:w15="http://schemas.microsoft.com/office/word/2012/wordml" xmlns:wpg="http://schemas.microsoft.com/office/word/2010/wordprocessingGroup" xmlns:wpi="http://schemas.microsoft.com/office/word/2010/wordprocessingInk" xmlns:wne="http://schemas.microsoft.com/office/word/2006/wordml" xmlns:wps="http://schemas.microsoft.com/office/word/2010/wordprocessingShape" mc:Ignorable="w14 w15 wp14">
   <w:footnote w:type="separator" w:id="-1">
     <w:p>
       <w:pPr>
@@ -7518,7 +7556,7 @@
 </file>
 
 <file path=word/numbering.xml><?xml version="1.0" encoding="utf-8"?>
-<w:numbering xmlns:wpc="http://schemas.microsoft.com/office/word/2010/wordprocessingCanvas" xmlns:cx="http://schemas.microsoft.com/office/drawing/2014/chartex" xmlns:cx1="http://schemas.microsoft.com/office/drawing/2015/9/8/chartex" xmlns:cx2="http://schemas.microsoft.com/office/drawing/2015/10/21/chartex" xmlns:cx3="http://schemas.microsoft.com/office/drawing/2016/5/9/chartex" xmlns:cx4="http://schemas.microsoft.com/office/drawing/2016/5/10/chartex" xmlns:cx5="http://schemas.microsoft.com/office/drawing/2016/5/11/chartex" xmlns:cx6="http://schemas.microsoft.com/office/drawing/2016/5/12/chartex" xmlns:cx7="http://schemas.microsoft.com/office/drawing/2016/5/13/chartex" xmlns:cx8="http://schemas.microsoft.com/office/drawing/2016/5/14/chartex" xmlns:mc="http://schemas.openxmlformats.org/markup-compatibility/2006" xmlns:aink="http://schemas.microsoft.com/office/drawing/2016/ink" xmlns:am3d="http://schemas.microsoft.com/office/drawing/2017/model3d" xmlns:o="urn:schemas-microsoft-com:office:office" xmlns:r="http://schemas.openxmlformats.org/officeDocument/2006/relationships" xmlns:m="http://schemas.openxmlformats.org/officeDocument/2006/math" xmlns:v="urn:schemas-microsoft-com:vml" xmlns:wp14="http://schemas.microsoft.com/office/word/2010/wordprocessingDrawing" xmlns:wp="http://schemas.openxmlformats.org/drawingml/2006/wordprocessingDrawing" xmlns:w10="urn:schemas-microsoft-com:office:word" xmlns:w="http://schemas.openxmlformats.org/wordprocessingml/2006/main" xmlns:w14="http://schemas.microsoft.com/office/word/2010/wordml" xmlns:w15="http://schemas.microsoft.com/office/word/2012/wordml" xmlns:w16cid="http://schemas.microsoft.com/office/word/2016/wordml/cid" xmlns:w16se="http://schemas.microsoft.com/office/word/2015/wordml/symex" xmlns:wpg="http://schemas.microsoft.com/office/word/2010/wordprocessingGroup" xmlns:wpi="http://schemas.microsoft.com/office/word/2010/wordprocessingInk" xmlns:wne="http://schemas.microsoft.com/office/word/2006/wordml" xmlns:wps="http://schemas.microsoft.com/office/word/2010/wordprocessingShape" mc:Ignorable="w14 w15 w16se w16cid wp14">
+<w:numbering xmlns:wpc="http://schemas.microsoft.com/office/word/2010/wordprocessingCanvas" xmlns:mc="http://schemas.openxmlformats.org/markup-compatibility/2006" xmlns:o="urn:schemas-microsoft-com:office:office" xmlns:r="http://schemas.openxmlformats.org/officeDocument/2006/relationships" xmlns:m="http://schemas.openxmlformats.org/officeDocument/2006/math" xmlns:v="urn:schemas-microsoft-com:vml" xmlns:wp14="http://schemas.microsoft.com/office/word/2010/wordprocessingDrawing" xmlns:wp="http://schemas.openxmlformats.org/drawingml/2006/wordprocessingDrawing" xmlns:w10="urn:schemas-microsoft-com:office:word" xmlns:w="http://schemas.openxmlformats.org/wordprocessingml/2006/main" xmlns:w14="http://schemas.microsoft.com/office/word/2010/wordml" xmlns:w15="http://schemas.microsoft.com/office/word/2012/wordml" xmlns:wpg="http://schemas.microsoft.com/office/word/2010/wordprocessingGroup" xmlns:wpi="http://schemas.microsoft.com/office/word/2010/wordprocessingInk" xmlns:wne="http://schemas.microsoft.com/office/word/2006/wordml" xmlns:wps="http://schemas.microsoft.com/office/word/2010/wordprocessingShape" mc:Ignorable="w14 w15 wp14">
   <w:abstractNum w:abstractNumId="0" w15:restartNumberingAfterBreak="0">
     <w:nsid w:val="05055029"/>
     <w:multiLevelType w:val="hybridMultilevel"/>
@@ -15733,7 +15771,7 @@
 </file>
 
 <file path=word/styles.xml><?xml version="1.0" encoding="utf-8"?>
-<w:styles xmlns:mc="http://schemas.openxmlformats.org/markup-compatibility/2006" xmlns:r="http://schemas.openxmlformats.org/officeDocument/2006/relationships" xmlns:w="http://schemas.openxmlformats.org/wordprocessingml/2006/main" xmlns:w14="http://schemas.microsoft.com/office/word/2010/wordml" xmlns:w15="http://schemas.microsoft.com/office/word/2012/wordml" xmlns:w16cid="http://schemas.microsoft.com/office/word/2016/wordml/cid" xmlns:w16se="http://schemas.microsoft.com/office/word/2015/wordml/symex" mc:Ignorable="w14 w15 w16se w16cid">
+<w:styles xmlns:mc="http://schemas.openxmlformats.org/markup-compatibility/2006" xmlns:r="http://schemas.openxmlformats.org/officeDocument/2006/relationships" xmlns:w="http://schemas.openxmlformats.org/wordprocessingml/2006/main" xmlns:w14="http://schemas.microsoft.com/office/word/2010/wordml" xmlns:w15="http://schemas.microsoft.com/office/word/2012/wordml" mc:Ignorable="w14 w15">
   <w:docDefaults>
     <w:rPrDefault>
       <w:rPr>
@@ -15749,7 +15787,7 @@
       </w:pPr>
     </w:pPrDefault>
   </w:docDefaults>
-  <w:latentStyles w:defLockedState="0" w:defUIPriority="99" w:defSemiHidden="0" w:defUnhideWhenUsed="0" w:defQFormat="0" w:count="376">
+  <w:latentStyles w:defLockedState="0" w:defUIPriority="99" w:defSemiHidden="0" w:defUnhideWhenUsed="0" w:defQFormat="0" w:count="371">
     <w:lsdException w:name="Normal" w:uiPriority="0" w:qFormat="1"/>
     <w:lsdException w:name="heading 1" w:uiPriority="9" w:qFormat="1"/>
     <w:lsdException w:name="heading 2" w:semiHidden="1" w:uiPriority="9" w:unhideWhenUsed="1" w:qFormat="1"/>
@@ -15855,6 +15893,7 @@
     <w:lsdException w:name="HTML Sample" w:semiHidden="1" w:unhideWhenUsed="1"/>
     <w:lsdException w:name="HTML Typewriter" w:semiHidden="1" w:unhideWhenUsed="1"/>
     <w:lsdException w:name="HTML Variable" w:semiHidden="1" w:unhideWhenUsed="1"/>
+    <w:lsdException w:name="Normal Table" w:semiHidden="1" w:unhideWhenUsed="1"/>
     <w:lsdException w:name="annotation subject" w:semiHidden="1" w:unhideWhenUsed="1"/>
     <w:lsdException w:name="No List" w:semiHidden="1" w:unhideWhenUsed="1"/>
     <w:lsdException w:name="Outline List 1" w:semiHidden="1" w:unhideWhenUsed="1"/>
@@ -15897,8 +15936,11 @@
     <w:lsdException w:name="Table Contemporary" w:semiHidden="1" w:unhideWhenUsed="1"/>
     <w:lsdException w:name="Table Elegant" w:semiHidden="1" w:unhideWhenUsed="1"/>
     <w:lsdException w:name="Table Professional" w:semiHidden="1" w:unhideWhenUsed="1"/>
+    <w:lsdException w:name="Table Subtle 1" w:semiHidden="1" w:unhideWhenUsed="1"/>
     <w:lsdException w:name="Table Subtle 2" w:semiHidden="1" w:unhideWhenUsed="1"/>
     <w:lsdException w:name="Table Web 1" w:semiHidden="1" w:unhideWhenUsed="1"/>
+    <w:lsdException w:name="Table Web 2" w:semiHidden="1" w:unhideWhenUsed="1"/>
+    <w:lsdException w:name="Table Web 3" w:semiHidden="1" w:unhideWhenUsed="1"/>
     <w:lsdException w:name="Balloon Text" w:semiHidden="1" w:unhideWhenUsed="1"/>
     <w:lsdException w:name="Table Grid" w:uiPriority="39"/>
     <w:lsdException w:name="Table Theme" w:semiHidden="1" w:unhideWhenUsed="1"/>
@@ -16117,11 +16159,6 @@
     <w:lsdException w:name="List Table 5 Dark Accent 6" w:uiPriority="50"/>
     <w:lsdException w:name="List Table 6 Colorful Accent 6" w:uiPriority="51"/>
     <w:lsdException w:name="List Table 7 Colorful Accent 6" w:uiPriority="52"/>
-    <w:lsdException w:name="Mention" w:semiHidden="1" w:unhideWhenUsed="1"/>
-    <w:lsdException w:name="Smart Hyperlink" w:semiHidden="1" w:unhideWhenUsed="1"/>
-    <w:lsdException w:name="Hashtag" w:semiHidden="1" w:unhideWhenUsed="1"/>
-    <w:lsdException w:name="Unresolved Mention" w:semiHidden="1" w:unhideWhenUsed="1"/>
-    <w:lsdException w:name="Smart Link" w:semiHidden="1" w:unhideWhenUsed="1"/>
   </w:latentStyles>
   <w:style w:type="paragraph" w:default="1" w:styleId="Normal">
     <w:name w:val="Normal"/>
@@ -16860,7 +16897,7 @@
 </file>
 
 <file path=customXml/itemProps1.xml><?xml version="1.0" encoding="utf-8"?>
-<ds:datastoreItem xmlns:ds="http://schemas.openxmlformats.org/officeDocument/2006/customXml" ds:itemID="{D52A6CE1-6624-4BAB-A0D8-96386242E383}">
+<ds:datastoreItem xmlns:ds="http://schemas.openxmlformats.org/officeDocument/2006/customXml" ds:itemID="{2929E8BB-6893-4D2A-A369-66102CE7236B}">
   <ds:schemaRefs>
     <ds:schemaRef ds:uri="http://schemas.openxmlformats.org/officeDocument/2006/bibliography"/>
   </ds:schemaRefs>

</xml_diff>

<commit_message>
Fixed headings to template standards
</commit_message>
<xml_diff>
--- a/pwiz_tools/Skyline/Documentation/Tutorials/Skyline Audit Logging.docx
+++ b/pwiz_tools/Skyline/Documentation/Tutorials/Skyline Audit Logging.docx
@@ -15,226 +15,226 @@
         <w:pStyle w:val="Heading1"/>
       </w:pPr>
       <w:r>
-        <w:t>Introduction</w:t>
-      </w:r>
-    </w:p>
-    <w:p>
-      <w:r>
-        <w:t xml:space="preserve">This tutorial covers how to use the Skyline audit log. The audit logging system keeps track of all document modifications and displays them in an interactive grid, similar to the Document </w:t>
-      </w:r>
-      <w:r>
-        <w:t>G</w:t>
-      </w:r>
-      <w:r>
-        <w:t>rid.</w:t>
-      </w:r>
-      <w:r>
-        <w:t xml:space="preserve"> </w:t>
-      </w:r>
-      <w:r>
-        <w:t>I</w:t>
-      </w:r>
-      <w:r>
-        <w:t xml:space="preserve">t benefits from </w:t>
-      </w:r>
-      <w:r>
-        <w:t>all</w:t>
-      </w:r>
-      <w:r>
-        <w:t xml:space="preserve"> the features of the Document </w:t>
-      </w:r>
-      <w:r>
-        <w:t>G</w:t>
-      </w:r>
-      <w:r>
-        <w:t xml:space="preserve">rid, such as creating </w:t>
-      </w:r>
-      <w:r>
-        <w:t>r</w:t>
-      </w:r>
-      <w:r>
-        <w:t>eport</w:t>
-      </w:r>
-      <w:r>
-        <w:t xml:space="preserve"> template</w:t>
-      </w:r>
-      <w:r>
-        <w:t xml:space="preserve">s, sorting by columns and editing cells, for example </w:t>
-      </w:r>
-      <w:r>
-        <w:t>for</w:t>
-      </w:r>
-      <w:r>
-        <w:t xml:space="preserve"> </w:t>
-      </w:r>
-      <w:r>
-        <w:t xml:space="preserve">adding a </w:t>
-      </w:r>
-      <w:r>
-        <w:t xml:space="preserve">Reason </w:t>
-      </w:r>
-      <w:r>
-        <w:t xml:space="preserve">to a </w:t>
-      </w:r>
-      <w:r>
-        <w:t>log entry</w:t>
-      </w:r>
-      <w:r>
-        <w:t>.</w:t>
-      </w:r>
-      <w:r>
-        <w:t xml:space="preserve"> </w:t>
-      </w:r>
-      <w:r>
-        <w:t xml:space="preserve">One of the design goals of the audit log was to give </w:t>
-      </w:r>
-      <w:r>
-        <w:t>anyone the</w:t>
-      </w:r>
-      <w:r>
-        <w:t xml:space="preserve"> ability to reconstruct the state of a document</w:t>
-      </w:r>
-      <w:r>
-        <w:t>,</w:t>
-      </w:r>
-      <w:r>
-        <w:t xml:space="preserve"> given </w:t>
-      </w:r>
-      <w:r>
-        <w:t xml:space="preserve">only </w:t>
-      </w:r>
-      <w:r>
-        <w:t>the audit log and the original data</w:t>
-      </w:r>
-      <w:r>
-        <w:t>. This makes it</w:t>
-      </w:r>
-      <w:r>
-        <w:t xml:space="preserve"> an invaluable tool for </w:t>
-      </w:r>
-      <w:r>
-        <w:t xml:space="preserve">a </w:t>
-      </w:r>
-      <w:r>
-        <w:t xml:space="preserve">Skyline user. </w:t>
-      </w:r>
-      <w:r>
-        <w:t xml:space="preserve">As </w:t>
-      </w:r>
-      <w:r>
-        <w:t xml:space="preserve">you </w:t>
-      </w:r>
-      <w:r>
-        <w:t xml:space="preserve">will see, the audit </w:t>
-      </w:r>
-      <w:r>
-        <w:t>log</w:t>
-      </w:r>
-      <w:r>
-        <w:t xml:space="preserve"> also makes the “Undo</w:t>
-      </w:r>
-      <w:r>
-        <w:t>-</w:t>
-      </w:r>
-      <w:r>
-        <w:t>Redo” feature more usable by providing more specific change messages and allowing you to undo changes in the audit log</w:t>
-      </w:r>
-      <w:r>
-        <w:t xml:space="preserve"> grid</w:t>
-      </w:r>
-      <w:r>
-        <w:t xml:space="preserve"> itself. </w:t>
-      </w:r>
-      <w:r>
-        <w:t xml:space="preserve">To demonstrate </w:t>
-      </w:r>
-      <w:r>
-        <w:t>important benefits of the audit log</w:t>
-      </w:r>
-      <w:r>
-        <w:t>,</w:t>
-      </w:r>
-      <w:r>
-        <w:t xml:space="preserve"> </w:t>
-      </w:r>
-      <w:r>
-        <w:t>this tutorial is based on the</w:t>
-      </w:r>
-      <w:r>
-        <w:t xml:space="preserve"> Absolute Quantification Tutorial, in which </w:t>
-      </w:r>
-      <w:r>
-        <w:t xml:space="preserve">the absolute abundance of a target </w:t>
-      </w:r>
-      <w:r>
-        <w:t xml:space="preserve">peptide is determined </w:t>
-      </w:r>
-      <w:r>
-        <w:t>using Selected Reaction Monitoring (SRM) mass spectrometry by creating an external calibration curve with an internal standard heavy labeled</w:t>
-      </w:r>
-      <w:r>
-        <w:t xml:space="preserve"> reference</w:t>
-      </w:r>
-      <w:r>
-        <w:t xml:space="preserve"> peptide. </w:t>
-      </w:r>
-      <w:r>
-        <w:t>Th</w:t>
-      </w:r>
-      <w:r>
-        <w:t>is</w:t>
-      </w:r>
-      <w:r>
-        <w:t xml:space="preserve"> tutorial will be mostly focused on how to configure the audit log, how your actions are logged and how to </w:t>
-      </w:r>
-      <w:r>
-        <w:t>read and work with the audit log.</w:t>
-      </w:r>
-      <w:r>
-        <w:t xml:space="preserve"> </w:t>
-      </w:r>
-      <w:r>
-        <w:t>If</w:t>
-      </w:r>
-      <w:r>
-        <w:t xml:space="preserve"> </w:t>
-      </w:r>
-      <w:r>
-        <w:t>you find you want</w:t>
-      </w:r>
-      <w:r>
-        <w:t xml:space="preserve"> to learn </w:t>
-      </w:r>
-      <w:r>
-        <w:t xml:space="preserve">more </w:t>
-      </w:r>
-      <w:r>
-        <w:t xml:space="preserve">about </w:t>
-      </w:r>
-      <w:r>
-        <w:t>a</w:t>
-      </w:r>
-      <w:r>
-        <w:t xml:space="preserve">bsolute </w:t>
-      </w:r>
-      <w:r>
-        <w:t>q</w:t>
-      </w:r>
-      <w:r>
-        <w:t>uantification, you should refer to the Absolute Quantification Tutorial directly, which covers the topic in more detail.</w:t>
-      </w:r>
-    </w:p>
-    <w:p>
-      <w:pPr>
-        <w:pStyle w:val="Heading1"/>
-      </w:pPr>
-      <w:r>
-        <w:t>Getting St</w:t>
+        <w:t>Introd</w:t>
       </w:r>
       <w:bookmarkStart w:id="0" w:name="_GoBack"/>
       <w:bookmarkEnd w:id="0"/>
       <w:r>
-        <w:t>arted</w:t>
+        <w:t>uction</w:t>
+      </w:r>
+    </w:p>
+    <w:p>
+      <w:r>
+        <w:t xml:space="preserve">This tutorial covers how to use the Skyline audit log. The audit logging system keeps track of all document modifications and displays them in an interactive grid, similar to the Document </w:t>
+      </w:r>
+      <w:r>
+        <w:t>G</w:t>
+      </w:r>
+      <w:r>
+        <w:t>rid.</w:t>
+      </w:r>
+      <w:r>
+        <w:t xml:space="preserve"> </w:t>
+      </w:r>
+      <w:r>
+        <w:t>I</w:t>
+      </w:r>
+      <w:r>
+        <w:t xml:space="preserve">t benefits from </w:t>
+      </w:r>
+      <w:r>
+        <w:t>all</w:t>
+      </w:r>
+      <w:r>
+        <w:t xml:space="preserve"> the features of the Document </w:t>
+      </w:r>
+      <w:r>
+        <w:t>G</w:t>
+      </w:r>
+      <w:r>
+        <w:t xml:space="preserve">rid, such as creating </w:t>
+      </w:r>
+      <w:r>
+        <w:t>r</w:t>
+      </w:r>
+      <w:r>
+        <w:t>eport</w:t>
+      </w:r>
+      <w:r>
+        <w:t xml:space="preserve"> template</w:t>
+      </w:r>
+      <w:r>
+        <w:t xml:space="preserve">s, sorting by columns and editing cells, for example </w:t>
+      </w:r>
+      <w:r>
+        <w:t>for</w:t>
+      </w:r>
+      <w:r>
+        <w:t xml:space="preserve"> </w:t>
+      </w:r>
+      <w:r>
+        <w:t xml:space="preserve">adding a </w:t>
+      </w:r>
+      <w:r>
+        <w:t xml:space="preserve">Reason </w:t>
+      </w:r>
+      <w:r>
+        <w:t xml:space="preserve">to a </w:t>
+      </w:r>
+      <w:r>
+        <w:t>log entry</w:t>
+      </w:r>
+      <w:r>
+        <w:t>.</w:t>
+      </w:r>
+      <w:r>
+        <w:t xml:space="preserve"> </w:t>
+      </w:r>
+      <w:r>
+        <w:t xml:space="preserve">One of the design goals of the audit log was to give </w:t>
+      </w:r>
+      <w:r>
+        <w:t>anyone the</w:t>
+      </w:r>
+      <w:r>
+        <w:t xml:space="preserve"> ability to reconstruct the state of a document</w:t>
+      </w:r>
+      <w:r>
+        <w:t>,</w:t>
+      </w:r>
+      <w:r>
+        <w:t xml:space="preserve"> given </w:t>
+      </w:r>
+      <w:r>
+        <w:t xml:space="preserve">only </w:t>
+      </w:r>
+      <w:r>
+        <w:t>the audit log and the original data</w:t>
+      </w:r>
+      <w:r>
+        <w:t>. This makes it</w:t>
+      </w:r>
+      <w:r>
+        <w:t xml:space="preserve"> an invaluable tool for </w:t>
+      </w:r>
+      <w:r>
+        <w:t xml:space="preserve">a </w:t>
+      </w:r>
+      <w:r>
+        <w:t xml:space="preserve">Skyline user. </w:t>
+      </w:r>
+      <w:r>
+        <w:t xml:space="preserve">As </w:t>
+      </w:r>
+      <w:r>
+        <w:t xml:space="preserve">you </w:t>
+      </w:r>
+      <w:r>
+        <w:t xml:space="preserve">will see, the audit </w:t>
+      </w:r>
+      <w:r>
+        <w:t>log</w:t>
+      </w:r>
+      <w:r>
+        <w:t xml:space="preserve"> also makes the “Undo</w:t>
+      </w:r>
+      <w:r>
+        <w:t>-</w:t>
+      </w:r>
+      <w:r>
+        <w:t>Redo” feature more usable by providing more specific change messages and allowing you to undo changes in the audit log</w:t>
+      </w:r>
+      <w:r>
+        <w:t xml:space="preserve"> grid</w:t>
+      </w:r>
+      <w:r>
+        <w:t xml:space="preserve"> itself. </w:t>
+      </w:r>
+      <w:r>
+        <w:t xml:space="preserve">To demonstrate </w:t>
+      </w:r>
+      <w:r>
+        <w:t>important benefits of the audit log</w:t>
+      </w:r>
+      <w:r>
+        <w:t>,</w:t>
+      </w:r>
+      <w:r>
+        <w:t xml:space="preserve"> </w:t>
+      </w:r>
+      <w:r>
+        <w:t>this tutorial is based on the</w:t>
+      </w:r>
+      <w:r>
+        <w:t xml:space="preserve"> Absolute Quantification Tutorial, in which </w:t>
+      </w:r>
+      <w:r>
+        <w:t xml:space="preserve">the absolute abundance of a target </w:t>
+      </w:r>
+      <w:r>
+        <w:t xml:space="preserve">peptide is determined </w:t>
+      </w:r>
+      <w:r>
+        <w:t>using Selected Reaction Monitoring (SRM) mass spectrometry by creating an external calibration curve with an internal standard heavy labeled</w:t>
+      </w:r>
+      <w:r>
+        <w:t xml:space="preserve"> reference</w:t>
+      </w:r>
+      <w:r>
+        <w:t xml:space="preserve"> peptide. </w:t>
+      </w:r>
+      <w:r>
+        <w:t>Th</w:t>
+      </w:r>
+      <w:r>
+        <w:t>is</w:t>
+      </w:r>
+      <w:r>
+        <w:t xml:space="preserve"> tutorial will be mostly focused on how to configure the audit log, how your actions are logged and how to </w:t>
+      </w:r>
+      <w:r>
+        <w:t>read and work with the audit log.</w:t>
+      </w:r>
+      <w:r>
+        <w:t xml:space="preserve"> </w:t>
+      </w:r>
+      <w:r>
+        <w:t>If</w:t>
+      </w:r>
+      <w:r>
+        <w:t xml:space="preserve"> </w:t>
+      </w:r>
+      <w:r>
+        <w:t>you find you want</w:t>
+      </w:r>
+      <w:r>
+        <w:t xml:space="preserve"> to learn </w:t>
+      </w:r>
+      <w:r>
+        <w:t xml:space="preserve">more </w:t>
+      </w:r>
+      <w:r>
+        <w:t xml:space="preserve">about </w:t>
+      </w:r>
+      <w:r>
+        <w:t>a</w:t>
+      </w:r>
+      <w:r>
+        <w:t xml:space="preserve">bsolute </w:t>
+      </w:r>
+      <w:r>
+        <w:t>q</w:t>
+      </w:r>
+      <w:r>
+        <w:t>uantification, you should refer to the Absolute Quantification Tutorial directly, which covers the topic in more detail.</w:t>
+      </w:r>
+    </w:p>
+    <w:p>
+      <w:pPr>
+        <w:pStyle w:val="Heading1"/>
+      </w:pPr>
+      <w:r>
+        <w:t>Getting Started</w:t>
       </w:r>
     </w:p>
     <w:p>
@@ -16153,7 +16153,7 @@
   <w:style w:type="paragraph" w:default="1" w:styleId="Normal">
     <w:name w:val="Normal"/>
     <w:qFormat/>
-    <w:rsid w:val="0083373E"/>
+    <w:rsid w:val="00DB0707"/>
     <w:pPr>
       <w:spacing w:after="200" w:line="276" w:lineRule="auto"/>
     </w:pPr>
@@ -16165,7 +16165,7 @@
     <w:link w:val="Heading1Char"/>
     <w:uiPriority w:val="9"/>
     <w:qFormat/>
-    <w:rsid w:val="0083373E"/>
+    <w:rsid w:val="00DB0707"/>
     <w:pPr>
       <w:keepNext/>
       <w:keepLines/>
@@ -16189,7 +16189,7 @@
     <w:uiPriority w:val="9"/>
     <w:unhideWhenUsed/>
     <w:qFormat/>
-    <w:rsid w:val="0083373E"/>
+    <w:rsid w:val="00DB0707"/>
     <w:pPr>
       <w:keepNext/>
       <w:keepLines/>
@@ -16213,7 +16213,7 @@
     <w:uiPriority w:val="9"/>
     <w:unhideWhenUsed/>
     <w:qFormat/>
-    <w:rsid w:val="0083373E"/>
+    <w:rsid w:val="00DB0707"/>
     <w:pPr>
       <w:keepNext/>
       <w:keepLines/>
@@ -16236,7 +16236,7 @@
     <w:semiHidden/>
     <w:unhideWhenUsed/>
     <w:qFormat/>
-    <w:rsid w:val="0083373E"/>
+    <w:rsid w:val="00DB0707"/>
     <w:pPr>
       <w:keepNext/>
       <w:keepLines/>
@@ -16257,7 +16257,7 @@
     <w:uiPriority w:val="1"/>
     <w:semiHidden/>
     <w:unhideWhenUsed/>
-    <w:rsid w:val="0083373E"/>
+    <w:rsid w:val="00DB0707"/>
   </w:style>
   <w:style w:type="table" w:default="1" w:styleId="TableNormal">
     <w:name w:val="Normal Table"/>
@@ -16279,14 +16279,14 @@
     <w:uiPriority w:val="99"/>
     <w:semiHidden/>
     <w:unhideWhenUsed/>
-    <w:rsid w:val="0083373E"/>
+    <w:rsid w:val="00DB0707"/>
   </w:style>
   <w:style w:type="character" w:styleId="Hyperlink">
     <w:name w:val="Hyperlink"/>
     <w:basedOn w:val="DefaultParagraphFont"/>
     <w:uiPriority w:val="99"/>
     <w:unhideWhenUsed/>
-    <w:rsid w:val="0083373E"/>
+    <w:rsid w:val="00DB0707"/>
     <w:rPr>
       <w:color w:val="0563C1" w:themeColor="hyperlink"/>
       <w:u w:val="single"/>
@@ -16310,7 +16310,7 @@
     <w:uiPriority w:val="99"/>
     <w:semiHidden/>
     <w:unhideWhenUsed/>
-    <w:rsid w:val="0083373E"/>
+    <w:rsid w:val="00DB0707"/>
     <w:rPr>
       <w:color w:val="954F72" w:themeColor="followedHyperlink"/>
       <w:u w:val="single"/>
@@ -16321,7 +16321,7 @@
     <w:basedOn w:val="Normal"/>
     <w:uiPriority w:val="34"/>
     <w:qFormat/>
-    <w:rsid w:val="0083373E"/>
+    <w:rsid w:val="00DB0707"/>
     <w:pPr>
       <w:ind w:left="720"/>
       <w:contextualSpacing/>
@@ -16352,7 +16352,7 @@
     <w:uiPriority w:val="99"/>
     <w:semiHidden/>
     <w:unhideWhenUsed/>
-    <w:rsid w:val="0083373E"/>
+    <w:rsid w:val="00DB0707"/>
     <w:rPr>
       <w:sz w:val="16"/>
       <w:szCs w:val="16"/>
@@ -16365,7 +16365,7 @@
     <w:uiPriority w:val="99"/>
     <w:semiHidden/>
     <w:unhideWhenUsed/>
-    <w:rsid w:val="0083373E"/>
+    <w:rsid w:val="00DB0707"/>
     <w:pPr>
       <w:spacing w:line="240" w:lineRule="auto"/>
     </w:pPr>
@@ -16380,7 +16380,7 @@
     <w:link w:val="CommentText"/>
     <w:uiPriority w:val="99"/>
     <w:semiHidden/>
-    <w:rsid w:val="0083373E"/>
+    <w:rsid w:val="00DB0707"/>
     <w:rPr>
       <w:sz w:val="20"/>
       <w:szCs w:val="20"/>
@@ -16394,7 +16394,7 @@
     <w:uiPriority w:val="99"/>
     <w:semiHidden/>
     <w:unhideWhenUsed/>
-    <w:rsid w:val="0083373E"/>
+    <w:rsid w:val="00DB0707"/>
     <w:rPr>
       <w:b/>
       <w:bCs/>
@@ -16406,7 +16406,7 @@
     <w:link w:val="CommentSubject"/>
     <w:uiPriority w:val="99"/>
     <w:semiHidden/>
-    <w:rsid w:val="0083373E"/>
+    <w:rsid w:val="00DB0707"/>
     <w:rPr>
       <w:b/>
       <w:bCs/>
@@ -16421,7 +16421,7 @@
     <w:uiPriority w:val="99"/>
     <w:semiHidden/>
     <w:unhideWhenUsed/>
-    <w:rsid w:val="0083373E"/>
+    <w:rsid w:val="00DB0707"/>
     <w:pPr>
       <w:spacing w:after="0" w:line="240" w:lineRule="auto"/>
     </w:pPr>
@@ -16437,7 +16437,7 @@
     <w:link w:val="BalloonText"/>
     <w:uiPriority w:val="99"/>
     <w:semiHidden/>
-    <w:rsid w:val="0083373E"/>
+    <w:rsid w:val="00DB0707"/>
     <w:rPr>
       <w:rFonts w:ascii="Tahoma" w:hAnsi="Tahoma" w:cs="Tahoma"/>
       <w:sz w:val="16"/>
@@ -16449,7 +16449,7 @@
     <w:basedOn w:val="DefaultParagraphFont"/>
     <w:link w:val="Heading1"/>
     <w:uiPriority w:val="9"/>
-    <w:rsid w:val="0083373E"/>
+    <w:rsid w:val="00DB0707"/>
     <w:rPr>
       <w:rFonts w:ascii="Cambria" w:eastAsiaTheme="majorEastAsia" w:hAnsi="Cambria" w:cstheme="majorBidi"/>
       <w:b/>
@@ -16464,7 +16464,7 @@
     <w:basedOn w:val="DefaultParagraphFont"/>
     <w:link w:val="Heading2"/>
     <w:uiPriority w:val="9"/>
-    <w:rsid w:val="0083373E"/>
+    <w:rsid w:val="00DB0707"/>
     <w:rPr>
       <w:rFonts w:asciiTheme="majorHAnsi" w:eastAsiaTheme="majorEastAsia" w:hAnsiTheme="majorHAnsi" w:cstheme="majorBidi"/>
       <w:b/>
@@ -16479,7 +16479,7 @@
     <w:basedOn w:val="DefaultParagraphFont"/>
     <w:link w:val="Heading3"/>
     <w:uiPriority w:val="9"/>
-    <w:rsid w:val="0083373E"/>
+    <w:rsid w:val="00DB0707"/>
     <w:rPr>
       <w:rFonts w:asciiTheme="majorHAnsi" w:eastAsiaTheme="majorEastAsia" w:hAnsiTheme="majorHAnsi" w:cstheme="majorBidi"/>
       <w:b/>
@@ -16493,7 +16493,7 @@
     <w:link w:val="Heading4"/>
     <w:uiPriority w:val="9"/>
     <w:semiHidden/>
-    <w:rsid w:val="0083373E"/>
+    <w:rsid w:val="00DB0707"/>
     <w:rPr>
       <w:rFonts w:asciiTheme="majorHAnsi" w:eastAsiaTheme="majorEastAsia" w:hAnsiTheme="majorHAnsi" w:cstheme="majorBidi"/>
       <w:b/>
@@ -16510,7 +16510,7 @@
     <w:link w:val="TitleChar"/>
     <w:uiPriority w:val="10"/>
     <w:qFormat/>
-    <w:rsid w:val="0083373E"/>
+    <w:rsid w:val="00DB0707"/>
     <w:pPr>
       <w:pBdr>
         <w:bottom w:val="single" w:sz="8" w:space="4" w:color="4472C4" w:themeColor="accent1"/>
@@ -16532,7 +16532,7 @@
     <w:basedOn w:val="DefaultParagraphFont"/>
     <w:link w:val="Title"/>
     <w:uiPriority w:val="10"/>
-    <w:rsid w:val="0083373E"/>
+    <w:rsid w:val="00DB0707"/>
     <w:rPr>
       <w:rFonts w:ascii="Cambria" w:eastAsiaTheme="majorEastAsia" w:hAnsi="Cambria" w:cstheme="majorBidi"/>
       <w:color w:val="2F5496" w:themeColor="accent1" w:themeShade="BF"/>
@@ -16548,7 +16548,7 @@
     <w:link w:val="HeaderChar"/>
     <w:uiPriority w:val="99"/>
     <w:unhideWhenUsed/>
-    <w:rsid w:val="0083373E"/>
+    <w:rsid w:val="00DB0707"/>
     <w:pPr>
       <w:tabs>
         <w:tab w:val="center" w:pos="4680"/>
@@ -16562,7 +16562,7 @@
     <w:basedOn w:val="DefaultParagraphFont"/>
     <w:link w:val="Header"/>
     <w:uiPriority w:val="99"/>
-    <w:rsid w:val="0083373E"/>
+    <w:rsid w:val="00DB0707"/>
   </w:style>
   <w:style w:type="paragraph" w:styleId="Footer">
     <w:name w:val="footer"/>
@@ -16570,7 +16570,7 @@
     <w:link w:val="FooterChar"/>
     <w:uiPriority w:val="99"/>
     <w:unhideWhenUsed/>
-    <w:rsid w:val="0083373E"/>
+    <w:rsid w:val="00DB0707"/>
     <w:pPr>
       <w:tabs>
         <w:tab w:val="center" w:pos="4680"/>
@@ -16584,7 +16584,7 @@
     <w:basedOn w:val="DefaultParagraphFont"/>
     <w:link w:val="Footer"/>
     <w:uiPriority w:val="99"/>
-    <w:rsid w:val="0083373E"/>
+    <w:rsid w:val="00DB0707"/>
   </w:style>
 </w:styles>
 </file>
@@ -16889,7 +16889,7 @@
 </file>
 
 <file path=customXml/itemProps1.xml><?xml version="1.0" encoding="utf-8"?>
-<ds:datastoreItem xmlns:ds="http://schemas.openxmlformats.org/officeDocument/2006/customXml" ds:itemID="{3F527410-EE8D-4481-BC7F-73A08218AB3C}">
+<ds:datastoreItem xmlns:ds="http://schemas.openxmlformats.org/officeDocument/2006/customXml" ds:itemID="{C0DFC8B1-AB0B-4714-81BF-DB34860027B5}">
   <ds:schemaRefs>
     <ds:schemaRef ds:uri="http://schemas.openxmlformats.org/officeDocument/2006/bibliography"/>
   </ds:schemaRefs>

</xml_diff>

<commit_message>
Skyline/work/20191210 nat br tutorials (#785)
Fix headings in audit log tutorial.
</commit_message>
<xml_diff>
--- a/pwiz_tools/Skyline/Documentation/Tutorials/Skyline Audit Logging.docx
+++ b/pwiz_tools/Skyline/Documentation/Tutorials/Skyline Audit Logging.docx
@@ -1,6 +1,6 @@
 
 <file path=word/document.xml><?xml version="1.0" encoding="utf-8"?>
-<w:document xmlns:wpc="http://schemas.microsoft.com/office/word/2010/wordprocessingCanvas" xmlns:mc="http://schemas.openxmlformats.org/markup-compatibility/2006" xmlns:o="urn:schemas-microsoft-com:office:office" xmlns:r="http://schemas.openxmlformats.org/officeDocument/2006/relationships" xmlns:m="http://schemas.openxmlformats.org/officeDocument/2006/math" xmlns:v="urn:schemas-microsoft-com:vml" xmlns:wp14="http://schemas.microsoft.com/office/word/2010/wordprocessingDrawing" xmlns:wp="http://schemas.openxmlformats.org/drawingml/2006/wordprocessingDrawing" xmlns:w10="urn:schemas-microsoft-com:office:word" xmlns:w="http://schemas.openxmlformats.org/wordprocessingml/2006/main" xmlns:w14="http://schemas.microsoft.com/office/word/2010/wordml" xmlns:w15="http://schemas.microsoft.com/office/word/2012/wordml" xmlns:wpg="http://schemas.microsoft.com/office/word/2010/wordprocessingGroup" xmlns:wpi="http://schemas.microsoft.com/office/word/2010/wordprocessingInk" xmlns:wne="http://schemas.microsoft.com/office/word/2006/wordml" xmlns:wps="http://schemas.microsoft.com/office/word/2010/wordprocessingShape" mc:Ignorable="w14 w15 wp14">
+<w:document xmlns:wpc="http://schemas.microsoft.com/office/word/2010/wordprocessingCanvas" xmlns:cx="http://schemas.microsoft.com/office/drawing/2014/chartex" xmlns:cx1="http://schemas.microsoft.com/office/drawing/2015/9/8/chartex" xmlns:cx2="http://schemas.microsoft.com/office/drawing/2015/10/21/chartex" xmlns:cx3="http://schemas.microsoft.com/office/drawing/2016/5/9/chartex" xmlns:cx4="http://schemas.microsoft.com/office/drawing/2016/5/10/chartex" xmlns:cx5="http://schemas.microsoft.com/office/drawing/2016/5/11/chartex" xmlns:cx6="http://schemas.microsoft.com/office/drawing/2016/5/12/chartex" xmlns:cx7="http://schemas.microsoft.com/office/drawing/2016/5/13/chartex" xmlns:cx8="http://schemas.microsoft.com/office/drawing/2016/5/14/chartex" xmlns:mc="http://schemas.openxmlformats.org/markup-compatibility/2006" xmlns:aink="http://schemas.microsoft.com/office/drawing/2016/ink" xmlns:am3d="http://schemas.microsoft.com/office/drawing/2017/model3d" xmlns:o="urn:schemas-microsoft-com:office:office" xmlns:r="http://schemas.openxmlformats.org/officeDocument/2006/relationships" xmlns:m="http://schemas.openxmlformats.org/officeDocument/2006/math" xmlns:v="urn:schemas-microsoft-com:vml" xmlns:wp14="http://schemas.microsoft.com/office/word/2010/wordprocessingDrawing" xmlns:wp="http://schemas.openxmlformats.org/drawingml/2006/wordprocessingDrawing" xmlns:w10="urn:schemas-microsoft-com:office:word" xmlns:w="http://schemas.openxmlformats.org/wordprocessingml/2006/main" xmlns:w14="http://schemas.microsoft.com/office/word/2010/wordml" xmlns:w15="http://schemas.microsoft.com/office/word/2012/wordml" xmlns:w16cid="http://schemas.microsoft.com/office/word/2016/wordml/cid" xmlns:w16se="http://schemas.microsoft.com/office/word/2015/wordml/symex" xmlns:wpg="http://schemas.microsoft.com/office/word/2010/wordprocessingGroup" xmlns:wpi="http://schemas.microsoft.com/office/word/2010/wordprocessingInk" xmlns:wne="http://schemas.microsoft.com/office/word/2006/wordml" xmlns:wps="http://schemas.microsoft.com/office/word/2010/wordprocessingShape" mc:Ignorable="w14 w15 w16se w16cid wp14">
   <w:body>
     <w:p>
       <w:pPr>
@@ -15,7 +15,12 @@
         <w:pStyle w:val="Heading1"/>
       </w:pPr>
       <w:r>
-        <w:t>Introduction</w:t>
+        <w:t>Introd</w:t>
+      </w:r>
+      <w:bookmarkStart w:id="0" w:name="_GoBack"/>
+      <w:bookmarkEnd w:id="0"/>
+      <w:r>
+        <w:t>uction</w:t>
       </w:r>
     </w:p>
     <w:p>
@@ -512,7 +517,6 @@
       <w:r>
         <w:t xml:space="preserve">. When prompted whether you want to save your changes, click </w:t>
       </w:r>
-      <w:proofErr w:type="gramStart"/>
       <w:r>
         <w:rPr>
           <w:b/>
@@ -520,7 +524,6 @@
         </w:rPr>
         <w:t>No</w:t>
       </w:r>
-      <w:proofErr w:type="gramEnd"/>
       <w:r>
         <w:t>.</w:t>
       </w:r>
@@ -1060,6 +1063,7 @@
     </w:p>
     <w:p>
       <w:r>
+        <w:lastRenderedPageBreak/>
         <w:t>After you</w:t>
       </w:r>
       <w:r>
@@ -1260,21 +1264,21 @@
         <w:rPr>
           <w:bCs/>
         </w:rPr>
-        <w:t>Label</w:t>
+        <w:t>Label:13C(6)15</w:t>
       </w:r>
       <w:proofErr w:type="gramStart"/>
       <w:r>
         <w:rPr>
           <w:bCs/>
         </w:rPr>
-        <w:t>:13C</w:t>
+        <w:t>N(</w:t>
       </w:r>
       <w:proofErr w:type="gramEnd"/>
       <w:r>
         <w:rPr>
           <w:bCs/>
         </w:rPr>
-        <w:t>(6)15N(2) (C-term K)</w:t>
+        <w:t>2) (C-term K)</w:t>
       </w:r>
       <w:r>
         <w:rPr>
@@ -1380,21 +1384,21 @@
         <w:rPr>
           <w:bCs/>
         </w:rPr>
-        <w:t>Label</w:t>
+        <w:t>Label:13C(6)15</w:t>
       </w:r>
       <w:proofErr w:type="gramStart"/>
       <w:r>
         <w:rPr>
           <w:bCs/>
         </w:rPr>
-        <w:t>:13C</w:t>
+        <w:t>N(</w:t>
       </w:r>
       <w:proofErr w:type="gramEnd"/>
       <w:r>
         <w:rPr>
           <w:bCs/>
         </w:rPr>
-        <w:t>(6)15N(2) (C-term K)</w:t>
+        <w:t>2) (C-term K)</w:t>
       </w:r>
       <w:r>
         <w:t>’</w:t>
@@ -3663,13 +3667,8 @@
       </w:r>
       <w:proofErr w:type="spellEnd"/>
       <w:r>
-        <w:t>/</w:t>
-      </w:r>
-      <w:proofErr w:type="spellStart"/>
-      <w:r>
-        <w:t>ul</w:t>
-      </w:r>
-      <w:proofErr w:type="spellEnd"/>
+        <w:t>/ul</w:t>
+      </w:r>
       <w:r>
         <w:t>”</w:t>
       </w:r>
@@ -3956,7 +3955,6 @@
       <w:r>
         <w:t xml:space="preserve"> dropdown list and choose </w:t>
       </w:r>
-      <w:proofErr w:type="gramStart"/>
       <w:r>
         <w:rPr>
           <w:b/>
@@ -3964,7 +3962,6 @@
         </w:rPr>
         <w:t>Replicates</w:t>
       </w:r>
-      <w:proofErr w:type="gramEnd"/>
       <w:r>
         <w:rPr>
           <w:bCs/>
@@ -6523,15 +6520,7 @@
     </w:p>
     <w:p>
       <w:r>
-        <w:t xml:space="preserve">To proceed with the rest of the tutorial you need an account established on </w:t>
-      </w:r>
-      <w:proofErr w:type="spellStart"/>
-      <w:r>
-        <w:t>PanoramaWeb</w:t>
-      </w:r>
-      <w:proofErr w:type="spellEnd"/>
-      <w:r>
-        <w:t xml:space="preserve"> or run your own instance of Panorama.</w:t>
+        <w:t>To proceed with the rest of the tutorial you need an account established on PanoramaWeb or run your own instance of Panorama.</w:t>
       </w:r>
     </w:p>
     <w:p>
@@ -6853,14 +6842,12 @@
       <w:r>
         <w:t xml:space="preserve">Click </w:t>
       </w:r>
-      <w:proofErr w:type="gramStart"/>
       <w:r>
         <w:rPr>
           <w:b/>
         </w:rPr>
         <w:t>Yes</w:t>
       </w:r>
-      <w:proofErr w:type="gramEnd"/>
       <w:r>
         <w:t xml:space="preserve"> in the next dialog to open the uploaded document overview in your browser.</w:t>
       </w:r>
@@ -7399,8 +7386,6 @@
       <w:r>
         <w:t>Conclusion</w:t>
       </w:r>
-      <w:bookmarkStart w:id="0" w:name="_GoBack"/>
-      <w:bookmarkEnd w:id="0"/>
     </w:p>
     <w:p>
       <w:r>
@@ -7453,7 +7438,7 @@
 </file>
 
 <file path=word/endnotes.xml><?xml version="1.0" encoding="utf-8"?>
-<w:endnotes xmlns:wpc="http://schemas.microsoft.com/office/word/2010/wordprocessingCanvas" xmlns:mc="http://schemas.openxmlformats.org/markup-compatibility/2006" xmlns:o="urn:schemas-microsoft-com:office:office" xmlns:r="http://schemas.openxmlformats.org/officeDocument/2006/relationships" xmlns:m="http://schemas.openxmlformats.org/officeDocument/2006/math" xmlns:v="urn:schemas-microsoft-com:vml" xmlns:wp14="http://schemas.microsoft.com/office/word/2010/wordprocessingDrawing" xmlns:wp="http://schemas.openxmlformats.org/drawingml/2006/wordprocessingDrawing" xmlns:w10="urn:schemas-microsoft-com:office:word" xmlns:w="http://schemas.openxmlformats.org/wordprocessingml/2006/main" xmlns:w14="http://schemas.microsoft.com/office/word/2010/wordml" xmlns:w15="http://schemas.microsoft.com/office/word/2012/wordml" xmlns:wpg="http://schemas.microsoft.com/office/word/2010/wordprocessingGroup" xmlns:wpi="http://schemas.microsoft.com/office/word/2010/wordprocessingInk" xmlns:wne="http://schemas.microsoft.com/office/word/2006/wordml" xmlns:wps="http://schemas.microsoft.com/office/word/2010/wordprocessingShape" mc:Ignorable="w14 w15 wp14">
+<w:endnotes xmlns:wpc="http://schemas.microsoft.com/office/word/2010/wordprocessingCanvas" xmlns:cx="http://schemas.microsoft.com/office/drawing/2014/chartex" xmlns:cx1="http://schemas.microsoft.com/office/drawing/2015/9/8/chartex" xmlns:cx2="http://schemas.microsoft.com/office/drawing/2015/10/21/chartex" xmlns:cx3="http://schemas.microsoft.com/office/drawing/2016/5/9/chartex" xmlns:cx4="http://schemas.microsoft.com/office/drawing/2016/5/10/chartex" xmlns:cx5="http://schemas.microsoft.com/office/drawing/2016/5/11/chartex" xmlns:cx6="http://schemas.microsoft.com/office/drawing/2016/5/12/chartex" xmlns:cx7="http://schemas.microsoft.com/office/drawing/2016/5/13/chartex" xmlns:cx8="http://schemas.microsoft.com/office/drawing/2016/5/14/chartex" xmlns:mc="http://schemas.openxmlformats.org/markup-compatibility/2006" xmlns:aink="http://schemas.microsoft.com/office/drawing/2016/ink" xmlns:am3d="http://schemas.microsoft.com/office/drawing/2017/model3d" xmlns:o="urn:schemas-microsoft-com:office:office" xmlns:r="http://schemas.openxmlformats.org/officeDocument/2006/relationships" xmlns:m="http://schemas.openxmlformats.org/officeDocument/2006/math" xmlns:v="urn:schemas-microsoft-com:vml" xmlns:wp14="http://schemas.microsoft.com/office/word/2010/wordprocessingDrawing" xmlns:wp="http://schemas.openxmlformats.org/drawingml/2006/wordprocessingDrawing" xmlns:w10="urn:schemas-microsoft-com:office:word" xmlns:w="http://schemas.openxmlformats.org/wordprocessingml/2006/main" xmlns:w14="http://schemas.microsoft.com/office/word/2010/wordml" xmlns:w15="http://schemas.microsoft.com/office/word/2012/wordml" xmlns:w16cid="http://schemas.microsoft.com/office/word/2016/wordml/cid" xmlns:w16se="http://schemas.microsoft.com/office/word/2015/wordml/symex" xmlns:wpg="http://schemas.microsoft.com/office/word/2010/wordprocessingGroup" xmlns:wpi="http://schemas.microsoft.com/office/word/2010/wordprocessingInk" xmlns:wne="http://schemas.microsoft.com/office/word/2006/wordml" xmlns:wps="http://schemas.microsoft.com/office/word/2010/wordprocessingShape" mc:Ignorable="w14 w15 w16se w16cid wp14">
   <w:endnote w:type="separator" w:id="-1">
     <w:p>
       <w:pPr>
@@ -7478,7 +7463,7 @@
 </file>
 
 <file path=word/footer1.xml><?xml version="1.0" encoding="utf-8"?>
-<w:ftr xmlns:wpc="http://schemas.microsoft.com/office/word/2010/wordprocessingCanvas" xmlns:mc="http://schemas.openxmlformats.org/markup-compatibility/2006" xmlns:o="urn:schemas-microsoft-com:office:office" xmlns:r="http://schemas.openxmlformats.org/officeDocument/2006/relationships" xmlns:m="http://schemas.openxmlformats.org/officeDocument/2006/math" xmlns:v="urn:schemas-microsoft-com:vml" xmlns:wp14="http://schemas.microsoft.com/office/word/2010/wordprocessingDrawing" xmlns:wp="http://schemas.openxmlformats.org/drawingml/2006/wordprocessingDrawing" xmlns:w10="urn:schemas-microsoft-com:office:word" xmlns:w="http://schemas.openxmlformats.org/wordprocessingml/2006/main" xmlns:w14="http://schemas.microsoft.com/office/word/2010/wordml" xmlns:w15="http://schemas.microsoft.com/office/word/2012/wordml" xmlns:wpg="http://schemas.microsoft.com/office/word/2010/wordprocessingGroup" xmlns:wpi="http://schemas.microsoft.com/office/word/2010/wordprocessingInk" xmlns:wne="http://schemas.microsoft.com/office/word/2006/wordml" xmlns:wps="http://schemas.microsoft.com/office/word/2010/wordprocessingShape" mc:Ignorable="w14 w15 wp14">
+<w:ftr xmlns:wpc="http://schemas.microsoft.com/office/word/2010/wordprocessingCanvas" xmlns:cx="http://schemas.microsoft.com/office/drawing/2014/chartex" xmlns:cx1="http://schemas.microsoft.com/office/drawing/2015/9/8/chartex" xmlns:cx2="http://schemas.microsoft.com/office/drawing/2015/10/21/chartex" xmlns:cx3="http://schemas.microsoft.com/office/drawing/2016/5/9/chartex" xmlns:cx4="http://schemas.microsoft.com/office/drawing/2016/5/10/chartex" xmlns:cx5="http://schemas.microsoft.com/office/drawing/2016/5/11/chartex" xmlns:cx6="http://schemas.microsoft.com/office/drawing/2016/5/12/chartex" xmlns:cx7="http://schemas.microsoft.com/office/drawing/2016/5/13/chartex" xmlns:cx8="http://schemas.microsoft.com/office/drawing/2016/5/14/chartex" xmlns:mc="http://schemas.openxmlformats.org/markup-compatibility/2006" xmlns:aink="http://schemas.microsoft.com/office/drawing/2016/ink" xmlns:am3d="http://schemas.microsoft.com/office/drawing/2017/model3d" xmlns:o="urn:schemas-microsoft-com:office:office" xmlns:r="http://schemas.openxmlformats.org/officeDocument/2006/relationships" xmlns:m="http://schemas.openxmlformats.org/officeDocument/2006/math" xmlns:v="urn:schemas-microsoft-com:vml" xmlns:wp14="http://schemas.microsoft.com/office/word/2010/wordprocessingDrawing" xmlns:wp="http://schemas.openxmlformats.org/drawingml/2006/wordprocessingDrawing" xmlns:w10="urn:schemas-microsoft-com:office:word" xmlns:w="http://schemas.openxmlformats.org/wordprocessingml/2006/main" xmlns:w14="http://schemas.microsoft.com/office/word/2010/wordml" xmlns:w15="http://schemas.microsoft.com/office/word/2012/wordml" xmlns:w16cid="http://schemas.microsoft.com/office/word/2016/wordml/cid" xmlns:w16se="http://schemas.microsoft.com/office/word/2015/wordml/symex" xmlns:wpg="http://schemas.microsoft.com/office/word/2010/wordprocessingGroup" xmlns:wpi="http://schemas.microsoft.com/office/word/2010/wordprocessingInk" xmlns:wne="http://schemas.microsoft.com/office/word/2006/wordml" xmlns:wps="http://schemas.microsoft.com/office/word/2010/wordprocessingShape" mc:Ignorable="w14 w15 w16se w16cid wp14">
   <w:sdt>
     <w:sdtPr>
       <w:id w:val="25292306"/>
@@ -7531,7 +7516,7 @@
 </file>
 
 <file path=word/footnotes.xml><?xml version="1.0" encoding="utf-8"?>
-<w:footnotes xmlns:wpc="http://schemas.microsoft.com/office/word/2010/wordprocessingCanvas" xmlns:mc="http://schemas.openxmlformats.org/markup-compatibility/2006" xmlns:o="urn:schemas-microsoft-com:office:office" xmlns:r="http://schemas.openxmlformats.org/officeDocument/2006/relationships" xmlns:m="http://schemas.openxmlformats.org/officeDocument/2006/math" xmlns:v="urn:schemas-microsoft-com:vml" xmlns:wp14="http://schemas.microsoft.com/office/word/2010/wordprocessingDrawing" xmlns:wp="http://schemas.openxmlformats.org/drawingml/2006/wordprocessingDrawing" xmlns:w10="urn:schemas-microsoft-com:office:word" xmlns:w="http://schemas.openxmlformats.org/wordprocessingml/2006/main" xmlns:w14="http://schemas.microsoft.com/office/word/2010/wordml" xmlns:w15="http://schemas.microsoft.com/office/word/2012/wordml" xmlns:wpg="http://schemas.microsoft.com/office/word/2010/wordprocessingGroup" xmlns:wpi="http://schemas.microsoft.com/office/word/2010/wordprocessingInk" xmlns:wne="http://schemas.microsoft.com/office/word/2006/wordml" xmlns:wps="http://schemas.microsoft.com/office/word/2010/wordprocessingShape" mc:Ignorable="w14 w15 wp14">
+<w:footnotes xmlns:wpc="http://schemas.microsoft.com/office/word/2010/wordprocessingCanvas" xmlns:cx="http://schemas.microsoft.com/office/drawing/2014/chartex" xmlns:cx1="http://schemas.microsoft.com/office/drawing/2015/9/8/chartex" xmlns:cx2="http://schemas.microsoft.com/office/drawing/2015/10/21/chartex" xmlns:cx3="http://schemas.microsoft.com/office/drawing/2016/5/9/chartex" xmlns:cx4="http://schemas.microsoft.com/office/drawing/2016/5/10/chartex" xmlns:cx5="http://schemas.microsoft.com/office/drawing/2016/5/11/chartex" xmlns:cx6="http://schemas.microsoft.com/office/drawing/2016/5/12/chartex" xmlns:cx7="http://schemas.microsoft.com/office/drawing/2016/5/13/chartex" xmlns:cx8="http://schemas.microsoft.com/office/drawing/2016/5/14/chartex" xmlns:mc="http://schemas.openxmlformats.org/markup-compatibility/2006" xmlns:aink="http://schemas.microsoft.com/office/drawing/2016/ink" xmlns:am3d="http://schemas.microsoft.com/office/drawing/2017/model3d" xmlns:o="urn:schemas-microsoft-com:office:office" xmlns:r="http://schemas.openxmlformats.org/officeDocument/2006/relationships" xmlns:m="http://schemas.openxmlformats.org/officeDocument/2006/math" xmlns:v="urn:schemas-microsoft-com:vml" xmlns:wp14="http://schemas.microsoft.com/office/word/2010/wordprocessingDrawing" xmlns:wp="http://schemas.openxmlformats.org/drawingml/2006/wordprocessingDrawing" xmlns:w10="urn:schemas-microsoft-com:office:word" xmlns:w="http://schemas.openxmlformats.org/wordprocessingml/2006/main" xmlns:w14="http://schemas.microsoft.com/office/word/2010/wordml" xmlns:w15="http://schemas.microsoft.com/office/word/2012/wordml" xmlns:w16cid="http://schemas.microsoft.com/office/word/2016/wordml/cid" xmlns:w16se="http://schemas.microsoft.com/office/word/2015/wordml/symex" xmlns:wpg="http://schemas.microsoft.com/office/word/2010/wordprocessingGroup" xmlns:wpi="http://schemas.microsoft.com/office/word/2010/wordprocessingInk" xmlns:wne="http://schemas.microsoft.com/office/word/2006/wordml" xmlns:wps="http://schemas.microsoft.com/office/word/2010/wordprocessingShape" mc:Ignorable="w14 w15 w16se w16cid wp14">
   <w:footnote w:type="separator" w:id="-1">
     <w:p>
       <w:pPr>
@@ -7556,7 +7541,7 @@
 </file>
 
 <file path=word/numbering.xml><?xml version="1.0" encoding="utf-8"?>
-<w:numbering xmlns:wpc="http://schemas.microsoft.com/office/word/2010/wordprocessingCanvas" xmlns:mc="http://schemas.openxmlformats.org/markup-compatibility/2006" xmlns:o="urn:schemas-microsoft-com:office:office" xmlns:r="http://schemas.openxmlformats.org/officeDocument/2006/relationships" xmlns:m="http://schemas.openxmlformats.org/officeDocument/2006/math" xmlns:v="urn:schemas-microsoft-com:vml" xmlns:wp14="http://schemas.microsoft.com/office/word/2010/wordprocessingDrawing" xmlns:wp="http://schemas.openxmlformats.org/drawingml/2006/wordprocessingDrawing" xmlns:w10="urn:schemas-microsoft-com:office:word" xmlns:w="http://schemas.openxmlformats.org/wordprocessingml/2006/main" xmlns:w14="http://schemas.microsoft.com/office/word/2010/wordml" xmlns:w15="http://schemas.microsoft.com/office/word/2012/wordml" xmlns:wpg="http://schemas.microsoft.com/office/word/2010/wordprocessingGroup" xmlns:wpi="http://schemas.microsoft.com/office/word/2010/wordprocessingInk" xmlns:wne="http://schemas.microsoft.com/office/word/2006/wordml" xmlns:wps="http://schemas.microsoft.com/office/word/2010/wordprocessingShape" mc:Ignorable="w14 w15 wp14">
+<w:numbering xmlns:wpc="http://schemas.microsoft.com/office/word/2010/wordprocessingCanvas" xmlns:cx="http://schemas.microsoft.com/office/drawing/2014/chartex" xmlns:cx1="http://schemas.microsoft.com/office/drawing/2015/9/8/chartex" xmlns:cx2="http://schemas.microsoft.com/office/drawing/2015/10/21/chartex" xmlns:cx3="http://schemas.microsoft.com/office/drawing/2016/5/9/chartex" xmlns:cx4="http://schemas.microsoft.com/office/drawing/2016/5/10/chartex" xmlns:cx5="http://schemas.microsoft.com/office/drawing/2016/5/11/chartex" xmlns:cx6="http://schemas.microsoft.com/office/drawing/2016/5/12/chartex" xmlns:cx7="http://schemas.microsoft.com/office/drawing/2016/5/13/chartex" xmlns:cx8="http://schemas.microsoft.com/office/drawing/2016/5/14/chartex" xmlns:mc="http://schemas.openxmlformats.org/markup-compatibility/2006" xmlns:aink="http://schemas.microsoft.com/office/drawing/2016/ink" xmlns:am3d="http://schemas.microsoft.com/office/drawing/2017/model3d" xmlns:o="urn:schemas-microsoft-com:office:office" xmlns:r="http://schemas.openxmlformats.org/officeDocument/2006/relationships" xmlns:m="http://schemas.openxmlformats.org/officeDocument/2006/math" xmlns:v="urn:schemas-microsoft-com:vml" xmlns:wp14="http://schemas.microsoft.com/office/word/2010/wordprocessingDrawing" xmlns:wp="http://schemas.openxmlformats.org/drawingml/2006/wordprocessingDrawing" xmlns:w10="urn:schemas-microsoft-com:office:word" xmlns:w="http://schemas.openxmlformats.org/wordprocessingml/2006/main" xmlns:w14="http://schemas.microsoft.com/office/word/2010/wordml" xmlns:w15="http://schemas.microsoft.com/office/word/2012/wordml" xmlns:w16cid="http://schemas.microsoft.com/office/word/2016/wordml/cid" xmlns:w16se="http://schemas.microsoft.com/office/word/2015/wordml/symex" xmlns:wpg="http://schemas.microsoft.com/office/word/2010/wordprocessingGroup" xmlns:wpi="http://schemas.microsoft.com/office/word/2010/wordprocessingInk" xmlns:wne="http://schemas.microsoft.com/office/word/2006/wordml" xmlns:wps="http://schemas.microsoft.com/office/word/2010/wordprocessingShape" mc:Ignorable="w14 w15 w16se w16cid wp14">
   <w:abstractNum w:abstractNumId="0" w15:restartNumberingAfterBreak="0">
     <w:nsid w:val="05055029"/>
     <w:multiLevelType w:val="hybridMultilevel"/>
@@ -15771,7 +15756,7 @@
 </file>
 
 <file path=word/styles.xml><?xml version="1.0" encoding="utf-8"?>
-<w:styles xmlns:mc="http://schemas.openxmlformats.org/markup-compatibility/2006" xmlns:r="http://schemas.openxmlformats.org/officeDocument/2006/relationships" xmlns:w="http://schemas.openxmlformats.org/wordprocessingml/2006/main" xmlns:w14="http://schemas.microsoft.com/office/word/2010/wordml" xmlns:w15="http://schemas.microsoft.com/office/word/2012/wordml" mc:Ignorable="w14 w15">
+<w:styles xmlns:mc="http://schemas.openxmlformats.org/markup-compatibility/2006" xmlns:r="http://schemas.openxmlformats.org/officeDocument/2006/relationships" xmlns:w="http://schemas.openxmlformats.org/wordprocessingml/2006/main" xmlns:w14="http://schemas.microsoft.com/office/word/2010/wordml" xmlns:w15="http://schemas.microsoft.com/office/word/2012/wordml" xmlns:w16cid="http://schemas.microsoft.com/office/word/2016/wordml/cid" xmlns:w16se="http://schemas.microsoft.com/office/word/2015/wordml/symex" mc:Ignorable="w14 w15 w16se w16cid">
   <w:docDefaults>
     <w:rPrDefault>
       <w:rPr>
@@ -15787,7 +15772,7 @@
       </w:pPr>
     </w:pPrDefault>
   </w:docDefaults>
-  <w:latentStyles w:defLockedState="0" w:defUIPriority="99" w:defSemiHidden="0" w:defUnhideWhenUsed="0" w:defQFormat="0" w:count="371">
+  <w:latentStyles w:defLockedState="0" w:defUIPriority="99" w:defSemiHidden="0" w:defUnhideWhenUsed="0" w:defQFormat="0" w:count="376">
     <w:lsdException w:name="Normal" w:uiPriority="0" w:qFormat="1"/>
     <w:lsdException w:name="heading 1" w:uiPriority="9" w:qFormat="1"/>
     <w:lsdException w:name="heading 2" w:semiHidden="1" w:uiPriority="9" w:unhideWhenUsed="1" w:qFormat="1"/>
@@ -16159,11 +16144,16 @@
     <w:lsdException w:name="List Table 5 Dark Accent 6" w:uiPriority="50"/>
     <w:lsdException w:name="List Table 6 Colorful Accent 6" w:uiPriority="51"/>
     <w:lsdException w:name="List Table 7 Colorful Accent 6" w:uiPriority="52"/>
+    <w:lsdException w:name="Mention" w:semiHidden="1" w:unhideWhenUsed="1"/>
+    <w:lsdException w:name="Smart Hyperlink" w:semiHidden="1" w:unhideWhenUsed="1"/>
+    <w:lsdException w:name="Hashtag" w:semiHidden="1" w:unhideWhenUsed="1"/>
+    <w:lsdException w:name="Unresolved Mention" w:semiHidden="1" w:unhideWhenUsed="1"/>
+    <w:lsdException w:name="Smart Link" w:semiHidden="1" w:unhideWhenUsed="1"/>
   </w:latentStyles>
   <w:style w:type="paragraph" w:default="1" w:styleId="Normal">
     <w:name w:val="Normal"/>
     <w:qFormat/>
-    <w:rsid w:val="00DE6D84"/>
+    <w:rsid w:val="00DB0707"/>
     <w:pPr>
       <w:spacing w:after="200" w:line="276" w:lineRule="auto"/>
     </w:pPr>
@@ -16175,7 +16165,7 @@
     <w:link w:val="Heading1Char"/>
     <w:uiPriority w:val="9"/>
     <w:qFormat/>
-    <w:rsid w:val="00DE6D84"/>
+    <w:rsid w:val="00DB0707"/>
     <w:pPr>
       <w:keepNext/>
       <w:keepLines/>
@@ -16183,7 +16173,7 @@
       <w:outlineLvl w:val="0"/>
     </w:pPr>
     <w:rPr>
-      <w:rFonts w:asciiTheme="majorHAnsi" w:eastAsiaTheme="majorEastAsia" w:hAnsiTheme="majorHAnsi" w:cstheme="majorBidi"/>
+      <w:rFonts w:ascii="Cambria" w:eastAsiaTheme="majorEastAsia" w:hAnsi="Cambria" w:cstheme="majorBidi"/>
       <w:b/>
       <w:bCs/>
       <w:color w:val="2F5496" w:themeColor="accent1" w:themeShade="BF"/>
@@ -16199,7 +16189,7 @@
     <w:uiPriority w:val="9"/>
     <w:unhideWhenUsed/>
     <w:qFormat/>
-    <w:rsid w:val="00DE6D84"/>
+    <w:rsid w:val="00DB0707"/>
     <w:pPr>
       <w:keepNext/>
       <w:keepLines/>
@@ -16223,7 +16213,7 @@
     <w:uiPriority w:val="9"/>
     <w:unhideWhenUsed/>
     <w:qFormat/>
-    <w:rsid w:val="00DE6D84"/>
+    <w:rsid w:val="00DB0707"/>
     <w:pPr>
       <w:keepNext/>
       <w:keepLines/>
@@ -16246,7 +16236,7 @@
     <w:semiHidden/>
     <w:unhideWhenUsed/>
     <w:qFormat/>
-    <w:rsid w:val="00DE6D84"/>
+    <w:rsid w:val="00DB0707"/>
     <w:pPr>
       <w:keepNext/>
       <w:keepLines/>
@@ -16267,6 +16257,7 @@
     <w:uiPriority w:val="1"/>
     <w:semiHidden/>
     <w:unhideWhenUsed/>
+    <w:rsid w:val="00DB0707"/>
   </w:style>
   <w:style w:type="table" w:default="1" w:styleId="TableNormal">
     <w:name w:val="Normal Table"/>
@@ -16288,13 +16279,14 @@
     <w:uiPriority w:val="99"/>
     <w:semiHidden/>
     <w:unhideWhenUsed/>
+    <w:rsid w:val="00DB0707"/>
   </w:style>
   <w:style w:type="character" w:styleId="Hyperlink">
     <w:name w:val="Hyperlink"/>
     <w:basedOn w:val="DefaultParagraphFont"/>
     <w:uiPriority w:val="99"/>
     <w:unhideWhenUsed/>
-    <w:rsid w:val="00DE6D84"/>
+    <w:rsid w:val="00DB0707"/>
     <w:rPr>
       <w:color w:val="0563C1" w:themeColor="hyperlink"/>
       <w:u w:val="single"/>
@@ -16318,7 +16310,7 @@
     <w:uiPriority w:val="99"/>
     <w:semiHidden/>
     <w:unhideWhenUsed/>
-    <w:rsid w:val="00DE6D84"/>
+    <w:rsid w:val="00DB0707"/>
     <w:rPr>
       <w:color w:val="954F72" w:themeColor="followedHyperlink"/>
       <w:u w:val="single"/>
@@ -16329,7 +16321,7 @@
     <w:basedOn w:val="Normal"/>
     <w:uiPriority w:val="34"/>
     <w:qFormat/>
-    <w:rsid w:val="00DE6D84"/>
+    <w:rsid w:val="00DB0707"/>
     <w:pPr>
       <w:ind w:left="720"/>
       <w:contextualSpacing/>
@@ -16360,7 +16352,7 @@
     <w:uiPriority w:val="99"/>
     <w:semiHidden/>
     <w:unhideWhenUsed/>
-    <w:rsid w:val="00DE6D84"/>
+    <w:rsid w:val="00DB0707"/>
     <w:rPr>
       <w:sz w:val="16"/>
       <w:szCs w:val="16"/>
@@ -16373,7 +16365,7 @@
     <w:uiPriority w:val="99"/>
     <w:semiHidden/>
     <w:unhideWhenUsed/>
-    <w:rsid w:val="00DE6D84"/>
+    <w:rsid w:val="00DB0707"/>
     <w:pPr>
       <w:spacing w:line="240" w:lineRule="auto"/>
     </w:pPr>
@@ -16388,7 +16380,7 @@
     <w:link w:val="CommentText"/>
     <w:uiPriority w:val="99"/>
     <w:semiHidden/>
-    <w:rsid w:val="00DE6D84"/>
+    <w:rsid w:val="00DB0707"/>
     <w:rPr>
       <w:sz w:val="20"/>
       <w:szCs w:val="20"/>
@@ -16402,7 +16394,7 @@
     <w:uiPriority w:val="99"/>
     <w:semiHidden/>
     <w:unhideWhenUsed/>
-    <w:rsid w:val="00DE6D84"/>
+    <w:rsid w:val="00DB0707"/>
     <w:rPr>
       <w:b/>
       <w:bCs/>
@@ -16414,7 +16406,7 @@
     <w:link w:val="CommentSubject"/>
     <w:uiPriority w:val="99"/>
     <w:semiHidden/>
-    <w:rsid w:val="00DE6D84"/>
+    <w:rsid w:val="00DB0707"/>
     <w:rPr>
       <w:b/>
       <w:bCs/>
@@ -16429,7 +16421,7 @@
     <w:uiPriority w:val="99"/>
     <w:semiHidden/>
     <w:unhideWhenUsed/>
-    <w:rsid w:val="00DE6D84"/>
+    <w:rsid w:val="00DB0707"/>
     <w:pPr>
       <w:spacing w:after="0" w:line="240" w:lineRule="auto"/>
     </w:pPr>
@@ -16445,7 +16437,7 @@
     <w:link w:val="BalloonText"/>
     <w:uiPriority w:val="99"/>
     <w:semiHidden/>
-    <w:rsid w:val="00DE6D84"/>
+    <w:rsid w:val="00DB0707"/>
     <w:rPr>
       <w:rFonts w:ascii="Tahoma" w:hAnsi="Tahoma" w:cs="Tahoma"/>
       <w:sz w:val="16"/>
@@ -16457,9 +16449,9 @@
     <w:basedOn w:val="DefaultParagraphFont"/>
     <w:link w:val="Heading1"/>
     <w:uiPriority w:val="9"/>
-    <w:rsid w:val="00DE6D84"/>
+    <w:rsid w:val="00DB0707"/>
     <w:rPr>
-      <w:rFonts w:asciiTheme="majorHAnsi" w:eastAsiaTheme="majorEastAsia" w:hAnsiTheme="majorHAnsi" w:cstheme="majorBidi"/>
+      <w:rFonts w:ascii="Cambria" w:eastAsiaTheme="majorEastAsia" w:hAnsi="Cambria" w:cstheme="majorBidi"/>
       <w:b/>
       <w:bCs/>
       <w:color w:val="2F5496" w:themeColor="accent1" w:themeShade="BF"/>
@@ -16472,7 +16464,7 @@
     <w:basedOn w:val="DefaultParagraphFont"/>
     <w:link w:val="Heading2"/>
     <w:uiPriority w:val="9"/>
-    <w:rsid w:val="00DE6D84"/>
+    <w:rsid w:val="00DB0707"/>
     <w:rPr>
       <w:rFonts w:asciiTheme="majorHAnsi" w:eastAsiaTheme="majorEastAsia" w:hAnsiTheme="majorHAnsi" w:cstheme="majorBidi"/>
       <w:b/>
@@ -16487,7 +16479,7 @@
     <w:basedOn w:val="DefaultParagraphFont"/>
     <w:link w:val="Heading3"/>
     <w:uiPriority w:val="9"/>
-    <w:rsid w:val="00DE6D84"/>
+    <w:rsid w:val="00DB0707"/>
     <w:rPr>
       <w:rFonts w:asciiTheme="majorHAnsi" w:eastAsiaTheme="majorEastAsia" w:hAnsiTheme="majorHAnsi" w:cstheme="majorBidi"/>
       <w:b/>
@@ -16501,7 +16493,7 @@
     <w:link w:val="Heading4"/>
     <w:uiPriority w:val="9"/>
     <w:semiHidden/>
-    <w:rsid w:val="00DE6D84"/>
+    <w:rsid w:val="00DB0707"/>
     <w:rPr>
       <w:rFonts w:asciiTheme="majorHAnsi" w:eastAsiaTheme="majorEastAsia" w:hAnsiTheme="majorHAnsi" w:cstheme="majorBidi"/>
       <w:b/>
@@ -16518,7 +16510,7 @@
     <w:link w:val="TitleChar"/>
     <w:uiPriority w:val="10"/>
     <w:qFormat/>
-    <w:rsid w:val="00DE6D84"/>
+    <w:rsid w:val="00DB0707"/>
     <w:pPr>
       <w:pBdr>
         <w:bottom w:val="single" w:sz="8" w:space="4" w:color="4472C4" w:themeColor="accent1"/>
@@ -16527,8 +16519,8 @@
       <w:contextualSpacing/>
     </w:pPr>
     <w:rPr>
-      <w:rFonts w:asciiTheme="majorHAnsi" w:eastAsiaTheme="majorEastAsia" w:hAnsiTheme="majorHAnsi" w:cstheme="majorBidi"/>
-      <w:color w:val="323E4F" w:themeColor="text2" w:themeShade="BF"/>
+      <w:rFonts w:ascii="Cambria" w:eastAsiaTheme="majorEastAsia" w:hAnsi="Cambria" w:cstheme="majorBidi"/>
+      <w:color w:val="2F5496" w:themeColor="accent1" w:themeShade="BF"/>
       <w:spacing w:val="5"/>
       <w:kern w:val="28"/>
       <w:sz w:val="52"/>
@@ -16540,10 +16532,10 @@
     <w:basedOn w:val="DefaultParagraphFont"/>
     <w:link w:val="Title"/>
     <w:uiPriority w:val="10"/>
-    <w:rsid w:val="00DE6D84"/>
+    <w:rsid w:val="00DB0707"/>
     <w:rPr>
-      <w:rFonts w:asciiTheme="majorHAnsi" w:eastAsiaTheme="majorEastAsia" w:hAnsiTheme="majorHAnsi" w:cstheme="majorBidi"/>
-      <w:color w:val="323E4F" w:themeColor="text2" w:themeShade="BF"/>
+      <w:rFonts w:ascii="Cambria" w:eastAsiaTheme="majorEastAsia" w:hAnsi="Cambria" w:cstheme="majorBidi"/>
+      <w:color w:val="2F5496" w:themeColor="accent1" w:themeShade="BF"/>
       <w:spacing w:val="5"/>
       <w:kern w:val="28"/>
       <w:sz w:val="52"/>
@@ -16556,7 +16548,7 @@
     <w:link w:val="HeaderChar"/>
     <w:uiPriority w:val="99"/>
     <w:unhideWhenUsed/>
-    <w:rsid w:val="00DE6D84"/>
+    <w:rsid w:val="00DB0707"/>
     <w:pPr>
       <w:tabs>
         <w:tab w:val="center" w:pos="4680"/>
@@ -16570,7 +16562,7 @@
     <w:basedOn w:val="DefaultParagraphFont"/>
     <w:link w:val="Header"/>
     <w:uiPriority w:val="99"/>
-    <w:rsid w:val="00DE6D84"/>
+    <w:rsid w:val="00DB0707"/>
   </w:style>
   <w:style w:type="paragraph" w:styleId="Footer">
     <w:name w:val="footer"/>
@@ -16578,7 +16570,7 @@
     <w:link w:val="FooterChar"/>
     <w:uiPriority w:val="99"/>
     <w:unhideWhenUsed/>
-    <w:rsid w:val="00DE6D84"/>
+    <w:rsid w:val="00DB0707"/>
     <w:pPr>
       <w:tabs>
         <w:tab w:val="center" w:pos="4680"/>
@@ -16592,7 +16584,7 @@
     <w:basedOn w:val="DefaultParagraphFont"/>
     <w:link w:val="Footer"/>
     <w:uiPriority w:val="99"/>
-    <w:rsid w:val="00DE6D84"/>
+    <w:rsid w:val="00DB0707"/>
   </w:style>
 </w:styles>
 </file>
@@ -16897,7 +16889,7 @@
 </file>
 
 <file path=customXml/itemProps1.xml><?xml version="1.0" encoding="utf-8"?>
-<ds:datastoreItem xmlns:ds="http://schemas.openxmlformats.org/officeDocument/2006/customXml" ds:itemID="{2929E8BB-6893-4D2A-A369-66102CE7236B}">
+<ds:datastoreItem xmlns:ds="http://schemas.openxmlformats.org/officeDocument/2006/customXml" ds:itemID="{C0DFC8B1-AB0B-4714-81BF-DB34860027B5}">
   <ds:schemaRefs>
     <ds:schemaRef ds:uri="http://schemas.openxmlformats.org/officeDocument/2006/bibliography"/>
   </ds:schemaRefs>

</xml_diff>

<commit_message>
Full version of the tutorial test including the browser part.
</commit_message>
<xml_diff>
--- a/pwiz_tools/Skyline/Documentation/Tutorials/Skyline Audit Logging.docx
+++ b/pwiz_tools/Skyline/Documentation/Tutorials/Skyline Audit Logging.docx
@@ -1,6 +1,6 @@
 
 <file path=word/document.xml><?xml version="1.0" encoding="utf-8"?>
-<w:document xmlns:wpc="http://schemas.microsoft.com/office/word/2010/wordprocessingCanvas" xmlns:cx="http://schemas.microsoft.com/office/drawing/2014/chartex" xmlns:cx1="http://schemas.microsoft.com/office/drawing/2015/9/8/chartex" xmlns:cx2="http://schemas.microsoft.com/office/drawing/2015/10/21/chartex" xmlns:cx3="http://schemas.microsoft.com/office/drawing/2016/5/9/chartex" xmlns:cx4="http://schemas.microsoft.com/office/drawing/2016/5/10/chartex" xmlns:cx5="http://schemas.microsoft.com/office/drawing/2016/5/11/chartex" xmlns:cx6="http://schemas.microsoft.com/office/drawing/2016/5/12/chartex" xmlns:cx7="http://schemas.microsoft.com/office/drawing/2016/5/13/chartex" xmlns:cx8="http://schemas.microsoft.com/office/drawing/2016/5/14/chartex" xmlns:mc="http://schemas.openxmlformats.org/markup-compatibility/2006" xmlns:aink="http://schemas.microsoft.com/office/drawing/2016/ink" xmlns:am3d="http://schemas.microsoft.com/office/drawing/2017/model3d" xmlns:o="urn:schemas-microsoft-com:office:office" xmlns:r="http://schemas.openxmlformats.org/officeDocument/2006/relationships" xmlns:m="http://schemas.openxmlformats.org/officeDocument/2006/math" xmlns:v="urn:schemas-microsoft-com:vml" xmlns:wp14="http://schemas.microsoft.com/office/word/2010/wordprocessingDrawing" xmlns:wp="http://schemas.openxmlformats.org/drawingml/2006/wordprocessingDrawing" xmlns:w10="urn:schemas-microsoft-com:office:word" xmlns:w="http://schemas.openxmlformats.org/wordprocessingml/2006/main" xmlns:w14="http://schemas.microsoft.com/office/word/2010/wordml" xmlns:w15="http://schemas.microsoft.com/office/word/2012/wordml" xmlns:w16cid="http://schemas.microsoft.com/office/word/2016/wordml/cid" xmlns:w16se="http://schemas.microsoft.com/office/word/2015/wordml/symex" xmlns:wpg="http://schemas.microsoft.com/office/word/2010/wordprocessingGroup" xmlns:wpi="http://schemas.microsoft.com/office/word/2010/wordprocessingInk" xmlns:wne="http://schemas.microsoft.com/office/word/2006/wordml" xmlns:wps="http://schemas.microsoft.com/office/word/2010/wordprocessingShape" mc:Ignorable="w14 w15 w16se w16cid wp14">
+<w:document xmlns:wpc="http://schemas.microsoft.com/office/word/2010/wordprocessingCanvas" xmlns:cx="http://schemas.microsoft.com/office/drawing/2014/chartex" xmlns:cx1="http://schemas.microsoft.com/office/drawing/2015/9/8/chartex" xmlns:mc="http://schemas.openxmlformats.org/markup-compatibility/2006" xmlns:o="urn:schemas-microsoft-com:office:office" xmlns:r="http://schemas.openxmlformats.org/officeDocument/2006/relationships" xmlns:m="http://schemas.openxmlformats.org/officeDocument/2006/math" xmlns:v="urn:schemas-microsoft-com:vml" xmlns:wp14="http://schemas.microsoft.com/office/word/2010/wordprocessingDrawing" xmlns:wp="http://schemas.openxmlformats.org/drawingml/2006/wordprocessingDrawing" xmlns:w10="urn:schemas-microsoft-com:office:word" xmlns:w="http://schemas.openxmlformats.org/wordprocessingml/2006/main" xmlns:w14="http://schemas.microsoft.com/office/word/2010/wordml" xmlns:w15="http://schemas.microsoft.com/office/word/2012/wordml" xmlns:w16se="http://schemas.microsoft.com/office/word/2015/wordml/symex" xmlns:wpg="http://schemas.microsoft.com/office/word/2010/wordprocessingGroup" xmlns:wpi="http://schemas.microsoft.com/office/word/2010/wordprocessingInk" xmlns:wne="http://schemas.microsoft.com/office/word/2006/wordml" xmlns:wps="http://schemas.microsoft.com/office/word/2010/wordprocessingShape" mc:Ignorable="w14 w15 w16se wp14">
   <w:body>
     <w:p>
       <w:pPr>
@@ -2792,15 +2792,7 @@
         </w:numPr>
       </w:pPr>
       <w:r>
-        <w:t xml:space="preserve">Navigate to the </w:t>
-      </w:r>
-      <w:proofErr w:type="spellStart"/>
-      <w:r>
-        <w:t>AbsoluteQuant</w:t>
-      </w:r>
-      <w:proofErr w:type="spellEnd"/>
-      <w:r>
-        <w:t xml:space="preserve"> folder created earlier</w:t>
+        <w:t>Navigate to the AbsoluteQuant folder created earlier</w:t>
       </w:r>
       <w:r>
         <w:t>.</w:t>
@@ -2823,14 +2815,12 @@
       <w:r>
         <w:t>“</w:t>
       </w:r>
-      <w:proofErr w:type="spellStart"/>
       <w:r>
         <w:rPr>
           <w:bCs/>
         </w:rPr>
         <w:t>AbsoluteQuantDocument</w:t>
       </w:r>
-      <w:proofErr w:type="spellEnd"/>
       <w:r>
         <w:rPr>
           <w:bCs/>
@@ -2874,36 +2864,18 @@
         <w:t>Explorer</w:t>
       </w:r>
       <w:r>
-        <w:t xml:space="preserve">, navigate to </w:t>
-      </w:r>
-      <w:proofErr w:type="spellStart"/>
-      <w:r>
-        <w:t>AbsoluteQuant</w:t>
-      </w:r>
-      <w:proofErr w:type="spellEnd"/>
-      <w:r>
-        <w:t xml:space="preserve"> folder in which you just saved the document. You should see a file called</w:t>
-      </w:r>
-      <w:r>
-        <w:rPr>
-          <w:b/>
-          <w:bCs/>
-        </w:rPr>
-        <w:t xml:space="preserve"> </w:t>
-      </w:r>
-      <w:proofErr w:type="spellStart"/>
-      <w:r>
-        <w:rPr>
-          <w:b/>
-          <w:bCs/>
-        </w:rPr>
-        <w:t>AbsoluteQuantDocument.skyl</w:t>
-      </w:r>
-      <w:proofErr w:type="spellEnd"/>
+        <w:t>, navigate to AbsoluteQuant folder in which you just saved the document. You should see a file called</w:t>
+      </w:r>
+      <w:r>
+        <w:rPr>
+          <w:b/>
+          <w:bCs/>
+        </w:rPr>
+        <w:t xml:space="preserve"> AbsoluteQuantDocument.skyl</w:t>
+      </w:r>
       <w:r>
         <w:t xml:space="preserve"> (along with </w:t>
       </w:r>
-      <w:proofErr w:type="spellStart"/>
       <w:r>
         <w:rPr>
           <w:b/>
@@ -2911,17 +2883,8 @@
         </w:rPr>
         <w:t>AbsoluteQuantDocument.sky</w:t>
       </w:r>
-      <w:proofErr w:type="spellEnd"/>
-      <w:r>
-        <w:t xml:space="preserve"> and .</w:t>
-      </w:r>
-      <w:proofErr w:type="spellStart"/>
-      <w:r>
-        <w:t>sky.view</w:t>
-      </w:r>
-      <w:proofErr w:type="spellEnd"/>
-      <w:r>
-        <w:t>)</w:t>
+      <w:r>
+        <w:t xml:space="preserve"> and .sky.view)</w:t>
       </w:r>
       <w:r>
         <w:t>.</w:t>
@@ -2933,15 +2896,7 @@
         <w:t xml:space="preserve"> This</w:t>
       </w:r>
       <w:r>
-        <w:t xml:space="preserve"> .</w:t>
-      </w:r>
-      <w:proofErr w:type="spellStart"/>
-      <w:r>
-        <w:t>skyl</w:t>
-      </w:r>
-      <w:proofErr w:type="spellEnd"/>
-      <w:r>
-        <w:t xml:space="preserve"> file</w:t>
+        <w:t xml:space="preserve"> .skyl file</w:t>
       </w:r>
       <w:r>
         <w:t xml:space="preserve"> is the audit log. If you open it</w:t>
@@ -3111,15 +3066,7 @@
         <w:t xml:space="preserve">Import Results Files </w:t>
       </w:r>
       <w:r>
-        <w:t xml:space="preserve">form, navigate to the </w:t>
-      </w:r>
-      <w:proofErr w:type="spellStart"/>
-      <w:r>
-        <w:t>AbsoluteQuant</w:t>
-      </w:r>
-      <w:proofErr w:type="spellEnd"/>
-      <w:r>
-        <w:t xml:space="preserve"> folder and select </w:t>
+        <w:t xml:space="preserve">form, navigate to the AbsoluteQuant folder and select </w:t>
       </w:r>
       <w:r>
         <w:t>all raw files</w:t>
@@ -3637,13 +3584,8 @@
       <w:r>
         <w:t>“</w:t>
       </w:r>
-      <w:proofErr w:type="spellStart"/>
-      <w:r>
-        <w:t>fmol</w:t>
-      </w:r>
-      <w:proofErr w:type="spellEnd"/>
-      <w:r>
-        <w:t>/ul</w:t>
+      <w:r>
+        <w:t>fmol/ul</w:t>
       </w:r>
       <w:r>
         <w:t>”</w:t>
@@ -5350,7 +5292,13 @@
         <w:t xml:space="preserve">line, which indicates that </w:t>
       </w:r>
       <w:r>
-        <w:t>they below the</w:t>
+        <w:t xml:space="preserve">they </w:t>
+      </w:r>
+      <w:r>
+        <w:t xml:space="preserve">are </w:t>
+      </w:r>
+      <w:r>
+        <w:t>below the</w:t>
       </w:r>
       <w:r>
         <w:t xml:space="preserve"> limit of detection</w:t>
@@ -6474,15 +6422,7 @@
     </w:p>
     <w:p>
       <w:r>
-        <w:t xml:space="preserve">To proceed with the rest of the tutorial you need an account established on </w:t>
-      </w:r>
-      <w:proofErr w:type="spellStart"/>
-      <w:r>
-        <w:t>PanoramaWeb</w:t>
-      </w:r>
-      <w:proofErr w:type="spellEnd"/>
-      <w:r>
-        <w:t xml:space="preserve"> or run your own instance of Panorama.</w:t>
+        <w:t>To proceed with the rest of the tutorial you need an account established on PanoramaWeb or run your own instance of Panorama.</w:t>
       </w:r>
     </w:p>
     <w:p>
@@ -6684,6 +6624,8 @@
           </wp:inline>
         </w:drawing>
       </w:r>
+      <w:bookmarkStart w:id="0" w:name="_GoBack"/>
+      <w:bookmarkEnd w:id="0"/>
     </w:p>
     <w:p>
       <w:r>
@@ -6819,15 +6761,7 @@
         <w:t xml:space="preserve">Skyline automatically </w:t>
       </w:r>
       <w:r>
-        <w:t xml:space="preserve">creates </w:t>
-      </w:r>
-      <w:proofErr w:type="spellStart"/>
-      <w:r>
-        <w:t>a</w:t>
-      </w:r>
-      <w:proofErr w:type="spellEnd"/>
-      <w:r>
-        <w:t xml:space="preserve"> zip folder containing</w:t>
+        <w:t>creates a zip folder containing</w:t>
       </w:r>
       <w:r>
         <w:t xml:space="preserve"> all the files associated with your document and uploads it </w:t>
@@ -7131,15 +7065,7 @@
         <w:t xml:space="preserve"> </w:t>
       </w:r>
       <w:r>
-        <w:t xml:space="preserve">it shows </w:t>
-      </w:r>
-      <w:proofErr w:type="spellStart"/>
-      <w:r>
-        <w:t>UndoRedo</w:t>
-      </w:r>
-      <w:proofErr w:type="spellEnd"/>
-      <w:r>
-        <w:t xml:space="preserve"> messages only </w:t>
+        <w:t xml:space="preserve">it shows UndoRedo messages only </w:t>
       </w:r>
       <w:r>
         <w:t xml:space="preserve">by default, </w:t>
@@ -7175,14 +7101,12 @@
       <w:r>
         <w:t xml:space="preserve"> view and </w:t>
       </w:r>
-      <w:proofErr w:type="spellStart"/>
       <w:r>
         <w:rPr>
           <w:b/>
         </w:rPr>
         <w:t>AllMessagesView</w:t>
       </w:r>
-      <w:proofErr w:type="spellEnd"/>
       <w:r>
         <w:t>, but you are free to create your own.</w:t>
       </w:r>
@@ -7223,24 +7147,8 @@
         <w:rPr>
           <w:b/>
         </w:rPr>
-        <w:t xml:space="preserve"> </w:t>
-      </w:r>
-      <w:proofErr w:type="spellStart"/>
-      <w:r>
-        <w:rPr>
-          <w:b/>
-        </w:rPr>
-        <w:t>AllMessages</w:t>
-      </w:r>
-      <w:bookmarkStart w:id="0" w:name="_GoBack"/>
-      <w:bookmarkEnd w:id="0"/>
-      <w:r>
-        <w:rPr>
-          <w:b/>
-        </w:rPr>
-        <w:t>View</w:t>
-      </w:r>
-      <w:proofErr w:type="spellEnd"/>
+        <w:t xml:space="preserve"> AllMessagesView</w:t>
+      </w:r>
       <w:r>
         <w:t xml:space="preserve"> from the drop-down menu. </w:t>
       </w:r>
@@ -7415,7 +7323,7 @@
 </file>
 
 <file path=word/endnotes.xml><?xml version="1.0" encoding="utf-8"?>
-<w:endnotes xmlns:wpc="http://schemas.microsoft.com/office/word/2010/wordprocessingCanvas" xmlns:cx="http://schemas.microsoft.com/office/drawing/2014/chartex" xmlns:cx1="http://schemas.microsoft.com/office/drawing/2015/9/8/chartex" xmlns:cx2="http://schemas.microsoft.com/office/drawing/2015/10/21/chartex" xmlns:cx3="http://schemas.microsoft.com/office/drawing/2016/5/9/chartex" xmlns:cx4="http://schemas.microsoft.com/office/drawing/2016/5/10/chartex" xmlns:cx5="http://schemas.microsoft.com/office/drawing/2016/5/11/chartex" xmlns:cx6="http://schemas.microsoft.com/office/drawing/2016/5/12/chartex" xmlns:cx7="http://schemas.microsoft.com/office/drawing/2016/5/13/chartex" xmlns:cx8="http://schemas.microsoft.com/office/drawing/2016/5/14/chartex" xmlns:mc="http://schemas.openxmlformats.org/markup-compatibility/2006" xmlns:aink="http://schemas.microsoft.com/office/drawing/2016/ink" xmlns:am3d="http://schemas.microsoft.com/office/drawing/2017/model3d" xmlns:o="urn:schemas-microsoft-com:office:office" xmlns:r="http://schemas.openxmlformats.org/officeDocument/2006/relationships" xmlns:m="http://schemas.openxmlformats.org/officeDocument/2006/math" xmlns:v="urn:schemas-microsoft-com:vml" xmlns:wp14="http://schemas.microsoft.com/office/word/2010/wordprocessingDrawing" xmlns:wp="http://schemas.openxmlformats.org/drawingml/2006/wordprocessingDrawing" xmlns:w10="urn:schemas-microsoft-com:office:word" xmlns:w="http://schemas.openxmlformats.org/wordprocessingml/2006/main" xmlns:w14="http://schemas.microsoft.com/office/word/2010/wordml" xmlns:w15="http://schemas.microsoft.com/office/word/2012/wordml" xmlns:w16cid="http://schemas.microsoft.com/office/word/2016/wordml/cid" xmlns:w16se="http://schemas.microsoft.com/office/word/2015/wordml/symex" xmlns:wpg="http://schemas.microsoft.com/office/word/2010/wordprocessingGroup" xmlns:wpi="http://schemas.microsoft.com/office/word/2010/wordprocessingInk" xmlns:wne="http://schemas.microsoft.com/office/word/2006/wordml" xmlns:wps="http://schemas.microsoft.com/office/word/2010/wordprocessingShape" mc:Ignorable="w14 w15 w16se w16cid wp14">
+<w:endnotes xmlns:wpc="http://schemas.microsoft.com/office/word/2010/wordprocessingCanvas" xmlns:cx="http://schemas.microsoft.com/office/drawing/2014/chartex" xmlns:cx1="http://schemas.microsoft.com/office/drawing/2015/9/8/chartex" xmlns:mc="http://schemas.openxmlformats.org/markup-compatibility/2006" xmlns:o="urn:schemas-microsoft-com:office:office" xmlns:r="http://schemas.openxmlformats.org/officeDocument/2006/relationships" xmlns:m="http://schemas.openxmlformats.org/officeDocument/2006/math" xmlns:v="urn:schemas-microsoft-com:vml" xmlns:wp14="http://schemas.microsoft.com/office/word/2010/wordprocessingDrawing" xmlns:wp="http://schemas.openxmlformats.org/drawingml/2006/wordprocessingDrawing" xmlns:w10="urn:schemas-microsoft-com:office:word" xmlns:w="http://schemas.openxmlformats.org/wordprocessingml/2006/main" xmlns:w14="http://schemas.microsoft.com/office/word/2010/wordml" xmlns:w15="http://schemas.microsoft.com/office/word/2012/wordml" xmlns:w16se="http://schemas.microsoft.com/office/word/2015/wordml/symex" xmlns:wpg="http://schemas.microsoft.com/office/word/2010/wordprocessingGroup" xmlns:wpi="http://schemas.microsoft.com/office/word/2010/wordprocessingInk" xmlns:wne="http://schemas.microsoft.com/office/word/2006/wordml" xmlns:wps="http://schemas.microsoft.com/office/word/2010/wordprocessingShape" mc:Ignorable="w14 w15 w16se wp14">
   <w:endnote w:type="separator" w:id="-1">
     <w:p>
       <w:pPr>
@@ -7440,7 +7348,7 @@
 </file>
 
 <file path=word/footer1.xml><?xml version="1.0" encoding="utf-8"?>
-<w:ftr xmlns:wpc="http://schemas.microsoft.com/office/word/2010/wordprocessingCanvas" xmlns:cx="http://schemas.microsoft.com/office/drawing/2014/chartex" xmlns:cx1="http://schemas.microsoft.com/office/drawing/2015/9/8/chartex" xmlns:cx2="http://schemas.microsoft.com/office/drawing/2015/10/21/chartex" xmlns:cx3="http://schemas.microsoft.com/office/drawing/2016/5/9/chartex" xmlns:cx4="http://schemas.microsoft.com/office/drawing/2016/5/10/chartex" xmlns:cx5="http://schemas.microsoft.com/office/drawing/2016/5/11/chartex" xmlns:cx6="http://schemas.microsoft.com/office/drawing/2016/5/12/chartex" xmlns:cx7="http://schemas.microsoft.com/office/drawing/2016/5/13/chartex" xmlns:cx8="http://schemas.microsoft.com/office/drawing/2016/5/14/chartex" xmlns:mc="http://schemas.openxmlformats.org/markup-compatibility/2006" xmlns:aink="http://schemas.microsoft.com/office/drawing/2016/ink" xmlns:am3d="http://schemas.microsoft.com/office/drawing/2017/model3d" xmlns:o="urn:schemas-microsoft-com:office:office" xmlns:r="http://schemas.openxmlformats.org/officeDocument/2006/relationships" xmlns:m="http://schemas.openxmlformats.org/officeDocument/2006/math" xmlns:v="urn:schemas-microsoft-com:vml" xmlns:wp14="http://schemas.microsoft.com/office/word/2010/wordprocessingDrawing" xmlns:wp="http://schemas.openxmlformats.org/drawingml/2006/wordprocessingDrawing" xmlns:w10="urn:schemas-microsoft-com:office:word" xmlns:w="http://schemas.openxmlformats.org/wordprocessingml/2006/main" xmlns:w14="http://schemas.microsoft.com/office/word/2010/wordml" xmlns:w15="http://schemas.microsoft.com/office/word/2012/wordml" xmlns:w16cid="http://schemas.microsoft.com/office/word/2016/wordml/cid" xmlns:w16se="http://schemas.microsoft.com/office/word/2015/wordml/symex" xmlns:wpg="http://schemas.microsoft.com/office/word/2010/wordprocessingGroup" xmlns:wpi="http://schemas.microsoft.com/office/word/2010/wordprocessingInk" xmlns:wne="http://schemas.microsoft.com/office/word/2006/wordml" xmlns:wps="http://schemas.microsoft.com/office/word/2010/wordprocessingShape" mc:Ignorable="w14 w15 w16se w16cid wp14">
+<w:ftr xmlns:wpc="http://schemas.microsoft.com/office/word/2010/wordprocessingCanvas" xmlns:cx="http://schemas.microsoft.com/office/drawing/2014/chartex" xmlns:cx1="http://schemas.microsoft.com/office/drawing/2015/9/8/chartex" xmlns:mc="http://schemas.openxmlformats.org/markup-compatibility/2006" xmlns:o="urn:schemas-microsoft-com:office:office" xmlns:r="http://schemas.openxmlformats.org/officeDocument/2006/relationships" xmlns:m="http://schemas.openxmlformats.org/officeDocument/2006/math" xmlns:v="urn:schemas-microsoft-com:vml" xmlns:wp14="http://schemas.microsoft.com/office/word/2010/wordprocessingDrawing" xmlns:wp="http://schemas.openxmlformats.org/drawingml/2006/wordprocessingDrawing" xmlns:w10="urn:schemas-microsoft-com:office:word" xmlns:w="http://schemas.openxmlformats.org/wordprocessingml/2006/main" xmlns:w14="http://schemas.microsoft.com/office/word/2010/wordml" xmlns:w15="http://schemas.microsoft.com/office/word/2012/wordml" xmlns:w16se="http://schemas.microsoft.com/office/word/2015/wordml/symex" xmlns:wpg="http://schemas.microsoft.com/office/word/2010/wordprocessingGroup" xmlns:wpi="http://schemas.microsoft.com/office/word/2010/wordprocessingInk" xmlns:wne="http://schemas.microsoft.com/office/word/2006/wordml" xmlns:wps="http://schemas.microsoft.com/office/word/2010/wordprocessingShape" mc:Ignorable="w14 w15 w16se wp14">
   <w:sdt>
     <w:sdtPr>
       <w:id w:val="25292306"/>
@@ -7493,7 +7401,7 @@
 </file>
 
 <file path=word/footnotes.xml><?xml version="1.0" encoding="utf-8"?>
-<w:footnotes xmlns:wpc="http://schemas.microsoft.com/office/word/2010/wordprocessingCanvas" xmlns:cx="http://schemas.microsoft.com/office/drawing/2014/chartex" xmlns:cx1="http://schemas.microsoft.com/office/drawing/2015/9/8/chartex" xmlns:cx2="http://schemas.microsoft.com/office/drawing/2015/10/21/chartex" xmlns:cx3="http://schemas.microsoft.com/office/drawing/2016/5/9/chartex" xmlns:cx4="http://schemas.microsoft.com/office/drawing/2016/5/10/chartex" xmlns:cx5="http://schemas.microsoft.com/office/drawing/2016/5/11/chartex" xmlns:cx6="http://schemas.microsoft.com/office/drawing/2016/5/12/chartex" xmlns:cx7="http://schemas.microsoft.com/office/drawing/2016/5/13/chartex" xmlns:cx8="http://schemas.microsoft.com/office/drawing/2016/5/14/chartex" xmlns:mc="http://schemas.openxmlformats.org/markup-compatibility/2006" xmlns:aink="http://schemas.microsoft.com/office/drawing/2016/ink" xmlns:am3d="http://schemas.microsoft.com/office/drawing/2017/model3d" xmlns:o="urn:schemas-microsoft-com:office:office" xmlns:r="http://schemas.openxmlformats.org/officeDocument/2006/relationships" xmlns:m="http://schemas.openxmlformats.org/officeDocument/2006/math" xmlns:v="urn:schemas-microsoft-com:vml" xmlns:wp14="http://schemas.microsoft.com/office/word/2010/wordprocessingDrawing" xmlns:wp="http://schemas.openxmlformats.org/drawingml/2006/wordprocessingDrawing" xmlns:w10="urn:schemas-microsoft-com:office:word" xmlns:w="http://schemas.openxmlformats.org/wordprocessingml/2006/main" xmlns:w14="http://schemas.microsoft.com/office/word/2010/wordml" xmlns:w15="http://schemas.microsoft.com/office/word/2012/wordml" xmlns:w16cid="http://schemas.microsoft.com/office/word/2016/wordml/cid" xmlns:w16se="http://schemas.microsoft.com/office/word/2015/wordml/symex" xmlns:wpg="http://schemas.microsoft.com/office/word/2010/wordprocessingGroup" xmlns:wpi="http://schemas.microsoft.com/office/word/2010/wordprocessingInk" xmlns:wne="http://schemas.microsoft.com/office/word/2006/wordml" xmlns:wps="http://schemas.microsoft.com/office/word/2010/wordprocessingShape" mc:Ignorable="w14 w15 w16se w16cid wp14">
+<w:footnotes xmlns:wpc="http://schemas.microsoft.com/office/word/2010/wordprocessingCanvas" xmlns:cx="http://schemas.microsoft.com/office/drawing/2014/chartex" xmlns:cx1="http://schemas.microsoft.com/office/drawing/2015/9/8/chartex" xmlns:mc="http://schemas.openxmlformats.org/markup-compatibility/2006" xmlns:o="urn:schemas-microsoft-com:office:office" xmlns:r="http://schemas.openxmlformats.org/officeDocument/2006/relationships" xmlns:m="http://schemas.openxmlformats.org/officeDocument/2006/math" xmlns:v="urn:schemas-microsoft-com:vml" xmlns:wp14="http://schemas.microsoft.com/office/word/2010/wordprocessingDrawing" xmlns:wp="http://schemas.openxmlformats.org/drawingml/2006/wordprocessingDrawing" xmlns:w10="urn:schemas-microsoft-com:office:word" xmlns:w="http://schemas.openxmlformats.org/wordprocessingml/2006/main" xmlns:w14="http://schemas.microsoft.com/office/word/2010/wordml" xmlns:w15="http://schemas.microsoft.com/office/word/2012/wordml" xmlns:w16se="http://schemas.microsoft.com/office/word/2015/wordml/symex" xmlns:wpg="http://schemas.microsoft.com/office/word/2010/wordprocessingGroup" xmlns:wpi="http://schemas.microsoft.com/office/word/2010/wordprocessingInk" xmlns:wne="http://schemas.microsoft.com/office/word/2006/wordml" xmlns:wps="http://schemas.microsoft.com/office/word/2010/wordprocessingShape" mc:Ignorable="w14 w15 w16se wp14">
   <w:footnote w:type="separator" w:id="-1">
     <w:p>
       <w:pPr>
@@ -7518,7 +7426,7 @@
 </file>
 
 <file path=word/numbering.xml><?xml version="1.0" encoding="utf-8"?>
-<w:numbering xmlns:wpc="http://schemas.microsoft.com/office/word/2010/wordprocessingCanvas" xmlns:cx="http://schemas.microsoft.com/office/drawing/2014/chartex" xmlns:cx1="http://schemas.microsoft.com/office/drawing/2015/9/8/chartex" xmlns:cx2="http://schemas.microsoft.com/office/drawing/2015/10/21/chartex" xmlns:cx3="http://schemas.microsoft.com/office/drawing/2016/5/9/chartex" xmlns:cx4="http://schemas.microsoft.com/office/drawing/2016/5/10/chartex" xmlns:cx5="http://schemas.microsoft.com/office/drawing/2016/5/11/chartex" xmlns:cx6="http://schemas.microsoft.com/office/drawing/2016/5/12/chartex" xmlns:cx7="http://schemas.microsoft.com/office/drawing/2016/5/13/chartex" xmlns:cx8="http://schemas.microsoft.com/office/drawing/2016/5/14/chartex" xmlns:mc="http://schemas.openxmlformats.org/markup-compatibility/2006" xmlns:aink="http://schemas.microsoft.com/office/drawing/2016/ink" xmlns:am3d="http://schemas.microsoft.com/office/drawing/2017/model3d" xmlns:o="urn:schemas-microsoft-com:office:office" xmlns:r="http://schemas.openxmlformats.org/officeDocument/2006/relationships" xmlns:m="http://schemas.openxmlformats.org/officeDocument/2006/math" xmlns:v="urn:schemas-microsoft-com:vml" xmlns:wp14="http://schemas.microsoft.com/office/word/2010/wordprocessingDrawing" xmlns:wp="http://schemas.openxmlformats.org/drawingml/2006/wordprocessingDrawing" xmlns:w10="urn:schemas-microsoft-com:office:word" xmlns:w="http://schemas.openxmlformats.org/wordprocessingml/2006/main" xmlns:w14="http://schemas.microsoft.com/office/word/2010/wordml" xmlns:w15="http://schemas.microsoft.com/office/word/2012/wordml" xmlns:w16cid="http://schemas.microsoft.com/office/word/2016/wordml/cid" xmlns:w16se="http://schemas.microsoft.com/office/word/2015/wordml/symex" xmlns:wpg="http://schemas.microsoft.com/office/word/2010/wordprocessingGroup" xmlns:wpi="http://schemas.microsoft.com/office/word/2010/wordprocessingInk" xmlns:wne="http://schemas.microsoft.com/office/word/2006/wordml" xmlns:wps="http://schemas.microsoft.com/office/word/2010/wordprocessingShape" mc:Ignorable="w14 w15 w16se w16cid wp14">
+<w:numbering xmlns:wpc="http://schemas.microsoft.com/office/word/2010/wordprocessingCanvas" xmlns:cx="http://schemas.microsoft.com/office/drawing/2014/chartex" xmlns:cx1="http://schemas.microsoft.com/office/drawing/2015/9/8/chartex" xmlns:mc="http://schemas.openxmlformats.org/markup-compatibility/2006" xmlns:o="urn:schemas-microsoft-com:office:office" xmlns:r="http://schemas.openxmlformats.org/officeDocument/2006/relationships" xmlns:m="http://schemas.openxmlformats.org/officeDocument/2006/math" xmlns:v="urn:schemas-microsoft-com:vml" xmlns:wp14="http://schemas.microsoft.com/office/word/2010/wordprocessingDrawing" xmlns:wp="http://schemas.openxmlformats.org/drawingml/2006/wordprocessingDrawing" xmlns:w10="urn:schemas-microsoft-com:office:word" xmlns:w="http://schemas.openxmlformats.org/wordprocessingml/2006/main" xmlns:w14="http://schemas.microsoft.com/office/word/2010/wordml" xmlns:w15="http://schemas.microsoft.com/office/word/2012/wordml" xmlns:w16se="http://schemas.microsoft.com/office/word/2015/wordml/symex" xmlns:wpg="http://schemas.microsoft.com/office/word/2010/wordprocessingGroup" xmlns:wpi="http://schemas.microsoft.com/office/word/2010/wordprocessingInk" xmlns:wne="http://schemas.microsoft.com/office/word/2006/wordml" xmlns:wps="http://schemas.microsoft.com/office/word/2010/wordprocessingShape" mc:Ignorable="w14 w15 w16se wp14">
   <w:abstractNum w:abstractNumId="0" w15:restartNumberingAfterBreak="0">
     <w:nsid w:val="05055029"/>
     <w:multiLevelType w:val="hybridMultilevel"/>
@@ -15733,7 +15641,7 @@
 </file>
 
 <file path=word/styles.xml><?xml version="1.0" encoding="utf-8"?>
-<w:styles xmlns:mc="http://schemas.openxmlformats.org/markup-compatibility/2006" xmlns:r="http://schemas.openxmlformats.org/officeDocument/2006/relationships" xmlns:w="http://schemas.openxmlformats.org/wordprocessingml/2006/main" xmlns:w14="http://schemas.microsoft.com/office/word/2010/wordml" xmlns:w15="http://schemas.microsoft.com/office/word/2012/wordml" xmlns:w16cid="http://schemas.microsoft.com/office/word/2016/wordml/cid" xmlns:w16se="http://schemas.microsoft.com/office/word/2015/wordml/symex" mc:Ignorable="w14 w15 w16se w16cid">
+<w:styles xmlns:mc="http://schemas.openxmlformats.org/markup-compatibility/2006" xmlns:r="http://schemas.openxmlformats.org/officeDocument/2006/relationships" xmlns:w="http://schemas.openxmlformats.org/wordprocessingml/2006/main" xmlns:w14="http://schemas.microsoft.com/office/word/2010/wordml" xmlns:w15="http://schemas.microsoft.com/office/word/2012/wordml" xmlns:w16se="http://schemas.microsoft.com/office/word/2015/wordml/symex" mc:Ignorable="w14 w15 w16se">
   <w:docDefaults>
     <w:rPrDefault>
       <w:rPr>
@@ -15749,7 +15657,7 @@
       </w:pPr>
     </w:pPrDefault>
   </w:docDefaults>
-  <w:latentStyles w:defLockedState="0" w:defUIPriority="99" w:defSemiHidden="0" w:defUnhideWhenUsed="0" w:defQFormat="0" w:count="376">
+  <w:latentStyles w:defLockedState="0" w:defUIPriority="99" w:defSemiHidden="0" w:defUnhideWhenUsed="0" w:defQFormat="0" w:count="371">
     <w:lsdException w:name="Normal" w:uiPriority="0" w:qFormat="1"/>
     <w:lsdException w:name="heading 1" w:uiPriority="9" w:qFormat="1"/>
     <w:lsdException w:name="heading 2" w:semiHidden="1" w:uiPriority="9" w:unhideWhenUsed="1" w:qFormat="1"/>
@@ -15855,6 +15763,7 @@
     <w:lsdException w:name="HTML Sample" w:semiHidden="1" w:unhideWhenUsed="1"/>
     <w:lsdException w:name="HTML Typewriter" w:semiHidden="1" w:unhideWhenUsed="1"/>
     <w:lsdException w:name="HTML Variable" w:semiHidden="1" w:unhideWhenUsed="1"/>
+    <w:lsdException w:name="Normal Table" w:semiHidden="1" w:unhideWhenUsed="1"/>
     <w:lsdException w:name="annotation subject" w:semiHidden="1" w:unhideWhenUsed="1"/>
     <w:lsdException w:name="No List" w:semiHidden="1" w:unhideWhenUsed="1"/>
     <w:lsdException w:name="Outline List 1" w:semiHidden="1" w:unhideWhenUsed="1"/>
@@ -15897,8 +15806,11 @@
     <w:lsdException w:name="Table Contemporary" w:semiHidden="1" w:unhideWhenUsed="1"/>
     <w:lsdException w:name="Table Elegant" w:semiHidden="1" w:unhideWhenUsed="1"/>
     <w:lsdException w:name="Table Professional" w:semiHidden="1" w:unhideWhenUsed="1"/>
+    <w:lsdException w:name="Table Subtle 1" w:semiHidden="1" w:unhideWhenUsed="1"/>
     <w:lsdException w:name="Table Subtle 2" w:semiHidden="1" w:unhideWhenUsed="1"/>
     <w:lsdException w:name="Table Web 1" w:semiHidden="1" w:unhideWhenUsed="1"/>
+    <w:lsdException w:name="Table Web 2" w:semiHidden="1" w:unhideWhenUsed="1"/>
+    <w:lsdException w:name="Table Web 3" w:semiHidden="1" w:unhideWhenUsed="1"/>
     <w:lsdException w:name="Balloon Text" w:semiHidden="1" w:unhideWhenUsed="1"/>
     <w:lsdException w:name="Table Grid" w:uiPriority="39"/>
     <w:lsdException w:name="Table Theme" w:semiHidden="1" w:unhideWhenUsed="1"/>
@@ -16117,11 +16029,6 @@
     <w:lsdException w:name="List Table 5 Dark Accent 6" w:uiPriority="50"/>
     <w:lsdException w:name="List Table 6 Colorful Accent 6" w:uiPriority="51"/>
     <w:lsdException w:name="List Table 7 Colorful Accent 6" w:uiPriority="52"/>
-    <w:lsdException w:name="Mention" w:semiHidden="1" w:unhideWhenUsed="1"/>
-    <w:lsdException w:name="Smart Hyperlink" w:semiHidden="1" w:unhideWhenUsed="1"/>
-    <w:lsdException w:name="Hashtag" w:semiHidden="1" w:unhideWhenUsed="1"/>
-    <w:lsdException w:name="Unresolved Mention" w:semiHidden="1" w:unhideWhenUsed="1"/>
-    <w:lsdException w:name="Smart Link" w:semiHidden="1" w:unhideWhenUsed="1"/>
   </w:latentStyles>
   <w:style w:type="paragraph" w:default="1" w:styleId="Normal">
     <w:name w:val="Normal"/>
@@ -16860,7 +16767,7 @@
 </file>
 
 <file path=customXml/itemProps1.xml><?xml version="1.0" encoding="utf-8"?>
-<ds:datastoreItem xmlns:ds="http://schemas.openxmlformats.org/officeDocument/2006/customXml" ds:itemID="{D52A6CE1-6624-4BAB-A0D8-96386242E383}">
+<ds:datastoreItem xmlns:ds="http://schemas.openxmlformats.org/officeDocument/2006/customXml" ds:itemID="{C55B4F6D-97C9-42CE-8E95-A05F82CF86B9}">
   <ds:schemaRefs>
     <ds:schemaRef ds:uri="http://schemas.openxmlformats.org/officeDocument/2006/bibliography"/>
   </ds:schemaRefs>

</xml_diff>

<commit_message>
Renamed test data files to AuditLog.zip instead of AbsoluteQuant.zip.
</commit_message>
<xml_diff>
--- a/pwiz_tools/Skyline/Documentation/Tutorials/Skyline Audit Logging.docx
+++ b/pwiz_tools/Skyline/Documentation/Tutorials/Skyline Audit Logging.docx
@@ -6624,8 +6624,6 @@
           </wp:inline>
         </w:drawing>
       </w:r>
-      <w:bookmarkStart w:id="0" w:name="_GoBack"/>
-      <w:bookmarkEnd w:id="0"/>
     </w:p>
     <w:p>
       <w:r>
@@ -6770,7 +6768,18 @@
         <w:t>to</w:t>
       </w:r>
       <w:r>
-        <w:t xml:space="preserve"> the Panorama server. The browser page should open </w:t>
+        <w:t xml:space="preserve"> the Panorama server. </w:t>
+      </w:r>
+      <w:r>
+        <w:t xml:space="preserve">Click OK when asked to open the document in Panorama. </w:t>
+      </w:r>
+      <w:r>
+        <w:t xml:space="preserve">You might be asked to log in to Panorama in the browser first. </w:t>
+      </w:r>
+      <w:bookmarkStart w:id="0" w:name="_GoBack"/>
+      <w:bookmarkEnd w:id="0"/>
+      <w:r>
+        <w:t xml:space="preserve">The browser page should open </w:t>
       </w:r>
       <w:r>
         <w:t>and</w:t>
@@ -16767,7 +16776,7 @@
 </file>
 
 <file path=customXml/itemProps1.xml><?xml version="1.0" encoding="utf-8"?>
-<ds:datastoreItem xmlns:ds="http://schemas.openxmlformats.org/officeDocument/2006/customXml" ds:itemID="{C55B4F6D-97C9-42CE-8E95-A05F82CF86B9}">
+<ds:datastoreItem xmlns:ds="http://schemas.openxmlformats.org/officeDocument/2006/customXml" ds:itemID="{1C8A72EE-8695-42B0-AF91-9A5233A816B9}">
   <ds:schemaRefs>
     <ds:schemaRef ds:uri="http://schemas.openxmlformats.org/officeDocument/2006/bibliography"/>
   </ds:schemaRefs>

</xml_diff>

<commit_message>
Skyline: Finalize Audit Logging tutorial in English - Create outgoing documents for Chinese and Japanese
</commit_message>
<xml_diff>
--- a/pwiz_tools/Skyline/Documentation/Tutorials/Skyline Audit Logging.docx
+++ b/pwiz_tools/Skyline/Documentation/Tutorials/Skyline Audit Logging.docx
@@ -1,6 +1,6 @@
 
 <file path=word/document.xml><?xml version="1.0" encoding="utf-8"?>
-<w:document xmlns:wpc="http://schemas.microsoft.com/office/word/2010/wordprocessingCanvas" xmlns:mc="http://schemas.openxmlformats.org/markup-compatibility/2006" xmlns:o="urn:schemas-microsoft-com:office:office" xmlns:r="http://schemas.openxmlformats.org/officeDocument/2006/relationships" xmlns:m="http://schemas.openxmlformats.org/officeDocument/2006/math" xmlns:v="urn:schemas-microsoft-com:vml" xmlns:wp14="http://schemas.microsoft.com/office/word/2010/wordprocessingDrawing" xmlns:wp="http://schemas.openxmlformats.org/drawingml/2006/wordprocessingDrawing" xmlns:w10="urn:schemas-microsoft-com:office:word" xmlns:w="http://schemas.openxmlformats.org/wordprocessingml/2006/main" xmlns:w14="http://schemas.microsoft.com/office/word/2010/wordml" xmlns:w15="http://schemas.microsoft.com/office/word/2012/wordml" xmlns:wpg="http://schemas.microsoft.com/office/word/2010/wordprocessingGroup" xmlns:wpi="http://schemas.microsoft.com/office/word/2010/wordprocessingInk" xmlns:wne="http://schemas.microsoft.com/office/word/2006/wordml" xmlns:wps="http://schemas.microsoft.com/office/word/2010/wordprocessingShape" mc:Ignorable="w14 w15 wp14">
+<w:document xmlns:wpc="http://schemas.microsoft.com/office/word/2010/wordprocessingCanvas" xmlns:cx="http://schemas.microsoft.com/office/drawing/2014/chartex" xmlns:cx1="http://schemas.microsoft.com/office/drawing/2015/9/8/chartex" xmlns:cx2="http://schemas.microsoft.com/office/drawing/2015/10/21/chartex" xmlns:cx3="http://schemas.microsoft.com/office/drawing/2016/5/9/chartex" xmlns:cx4="http://schemas.microsoft.com/office/drawing/2016/5/10/chartex" xmlns:cx5="http://schemas.microsoft.com/office/drawing/2016/5/11/chartex" xmlns:cx6="http://schemas.microsoft.com/office/drawing/2016/5/12/chartex" xmlns:cx7="http://schemas.microsoft.com/office/drawing/2016/5/13/chartex" xmlns:cx8="http://schemas.microsoft.com/office/drawing/2016/5/14/chartex" xmlns:mc="http://schemas.openxmlformats.org/markup-compatibility/2006" xmlns:aink="http://schemas.microsoft.com/office/drawing/2016/ink" xmlns:am3d="http://schemas.microsoft.com/office/drawing/2017/model3d" xmlns:o="urn:schemas-microsoft-com:office:office" xmlns:r="http://schemas.openxmlformats.org/officeDocument/2006/relationships" xmlns:m="http://schemas.openxmlformats.org/officeDocument/2006/math" xmlns:v="urn:schemas-microsoft-com:vml" xmlns:wp14="http://schemas.microsoft.com/office/word/2010/wordprocessingDrawing" xmlns:wp="http://schemas.openxmlformats.org/drawingml/2006/wordprocessingDrawing" xmlns:w10="urn:schemas-microsoft-com:office:word" xmlns:w="http://schemas.openxmlformats.org/wordprocessingml/2006/main" xmlns:w14="http://schemas.microsoft.com/office/word/2010/wordml" xmlns:w15="http://schemas.microsoft.com/office/word/2012/wordml" xmlns:w16cid="http://schemas.microsoft.com/office/word/2016/wordml/cid" xmlns:w16se="http://schemas.microsoft.com/office/word/2015/wordml/symex" xmlns:wpg="http://schemas.microsoft.com/office/word/2010/wordprocessingGroup" xmlns:wpi="http://schemas.microsoft.com/office/word/2010/wordprocessingInk" xmlns:wne="http://schemas.microsoft.com/office/word/2006/wordml" xmlns:wps="http://schemas.microsoft.com/office/word/2010/wordprocessingShape" mc:Ignorable="w14 w15 w16se w16cid wp14">
   <w:body>
     <w:p>
       <w:pPr>
@@ -1083,7 +1083,6 @@
       <w:r>
         <w:t xml:space="preserve">in the </w:t>
       </w:r>
-      <w:proofErr w:type="gramStart"/>
       <w:r>
         <w:rPr>
           <w:b/>
@@ -1091,7 +1090,6 @@
         </w:rPr>
         <w:t>From</w:t>
       </w:r>
-      <w:proofErr w:type="gramEnd"/>
       <w:r>
         <w:t xml:space="preserve"> dropdown list </w:t>
       </w:r>
@@ -1410,21 +1408,7 @@
         <w:rPr>
           <w:bCs/>
         </w:rPr>
-        <w:t>Label</w:t>
-      </w:r>
-      <w:proofErr w:type="gramStart"/>
-      <w:r>
-        <w:rPr>
-          <w:bCs/>
-        </w:rPr>
-        <w:t>:13C</w:t>
-      </w:r>
-      <w:proofErr w:type="gramEnd"/>
-      <w:r>
-        <w:rPr>
-          <w:bCs/>
-        </w:rPr>
-        <w:t>(6)15N(2) (C-term K)</w:t>
+        <w:t>Label:13C(6)15N(2) (C-term K)</w:t>
       </w:r>
       <w:r>
         <w:rPr>
@@ -1530,21 +1514,7 @@
         <w:rPr>
           <w:bCs/>
         </w:rPr>
-        <w:t>Label</w:t>
-      </w:r>
-      <w:proofErr w:type="gramStart"/>
-      <w:r>
-        <w:rPr>
-          <w:bCs/>
-        </w:rPr>
-        <w:t>:13C</w:t>
-      </w:r>
-      <w:proofErr w:type="gramEnd"/>
-      <w:r>
-        <w:rPr>
-          <w:bCs/>
-        </w:rPr>
-        <w:t>(6)15N(2) (C-term K)</w:t>
+        <w:t>Label:13C(6)15N(2) (C-term K)</w:t>
       </w:r>
       <w:r>
         <w:t>’</w:t>
@@ -1668,10 +1638,10 @@
         </w:rPr>
         <w:lastRenderedPageBreak/>
         <w:drawing>
-          <wp:inline distT="0" distB="0" distL="0" distR="0" wp14:anchorId="08F2652A" wp14:editId="6F1FC16C">
+          <wp:inline distT="0" distB="0" distL="0" distR="0" wp14:anchorId="604C823A" wp14:editId="205CD240">
             <wp:extent cx="5943600" cy="2720340"/>
             <wp:effectExtent l="0" t="0" r="0" b="3810"/>
-            <wp:docPr id="7" name="Picture 7"/>
+            <wp:docPr id="2" name="Picture 2"/>
             <wp:cNvGraphicFramePr>
               <a:graphicFrameLocks xmlns:a="http://schemas.openxmlformats.org/drawingml/2006/main" noChangeAspect="1"/>
             </wp:cNvGraphicFramePr>
@@ -3078,10 +3048,10 @@
           <w:noProof/>
         </w:rPr>
         <w:drawing>
-          <wp:inline distT="0" distB="0" distL="0" distR="0" wp14:anchorId="13B374D9" wp14:editId="71ABE5F9">
-            <wp:extent cx="5943600" cy="2720340"/>
-            <wp:effectExtent l="0" t="0" r="0" b="3810"/>
-            <wp:docPr id="42" name="Picture 42"/>
+          <wp:inline distT="0" distB="0" distL="0" distR="0" wp14:anchorId="338E03BE" wp14:editId="0D628583">
+            <wp:extent cx="5943600" cy="2649855"/>
+            <wp:effectExtent l="0" t="0" r="0" b="0"/>
+            <wp:docPr id="4" name="Picture 4"/>
             <wp:cNvGraphicFramePr>
               <a:graphicFrameLocks xmlns:a="http://schemas.openxmlformats.org/drawingml/2006/main" noChangeAspect="1"/>
             </wp:cNvGraphicFramePr>
@@ -3101,7 +3071,7 @@
                   <pic:spPr>
                     <a:xfrm>
                       <a:off x="0" y="0"/>
-                      <a:ext cx="5943600" cy="2720340"/>
+                      <a:ext cx="5943600" cy="2649855"/>
                     </a:xfrm>
                     <a:prstGeom prst="rect">
                       <a:avLst/>
@@ -3407,16 +3377,11 @@
         </w:numPr>
       </w:pPr>
       <w:r>
-        <w:t xml:space="preserve">Navigate to the </w:t>
-      </w:r>
-      <w:proofErr w:type="spellStart"/>
-      <w:r>
-        <w:t>A</w:t>
+        <w:t>Navigate to the A</w:t>
       </w:r>
       <w:r>
         <w:t>uditLog</w:t>
       </w:r>
-      <w:proofErr w:type="spellEnd"/>
       <w:r>
         <w:t xml:space="preserve"> folder created earlier</w:t>
       </w:r>
@@ -3441,7 +3406,6 @@
       <w:r>
         <w:t>“</w:t>
       </w:r>
-      <w:proofErr w:type="spellStart"/>
       <w:r>
         <w:rPr>
           <w:bCs/>
@@ -3454,7 +3418,6 @@
         </w:rPr>
         <w:t>uditLogTutorial</w:t>
       </w:r>
-      <w:proofErr w:type="spellEnd"/>
       <w:r>
         <w:rPr>
           <w:bCs/>
@@ -3573,9 +3536,23 @@
         <w:rPr>
           <w:bCs/>
         </w:rPr>
-        <w:t>“</w:t>
-      </w:r>
-      <w:proofErr w:type="spellStart"/>
+        <w:t>“AuditLogTutorial</w:t>
+      </w:r>
+      <w:r>
+        <w:rPr>
+          <w:bCs/>
+        </w:rPr>
+        <w:t>.skyl</w:t>
+      </w:r>
+      <w:r>
+        <w:rPr>
+          <w:bCs/>
+        </w:rPr>
+        <w:t>”</w:t>
+      </w:r>
+      <w:r>
+        <w:t xml:space="preserve"> (along with </w:t>
+      </w:r>
       <w:r>
         <w:rPr>
           <w:bCs/>
@@ -3586,121 +3563,73 @@
         <w:rPr>
           <w:bCs/>
         </w:rPr>
-        <w:t>.skyl</w:t>
-      </w:r>
-      <w:proofErr w:type="spellEnd"/>
-      <w:r>
-        <w:rPr>
-          <w:bCs/>
-        </w:rPr>
-        <w:t>”</w:t>
-      </w:r>
-      <w:r>
-        <w:t xml:space="preserve"> (along with </w:t>
-      </w:r>
-      <w:proofErr w:type="spellStart"/>
-      <w:r>
-        <w:rPr>
-          <w:bCs/>
-        </w:rPr>
-        <w:t>AuditLogTutorial</w:t>
-      </w:r>
-      <w:r>
-        <w:rPr>
-          <w:bCs/>
-        </w:rPr>
         <w:t>.sky</w:t>
       </w:r>
-      <w:proofErr w:type="spellEnd"/>
-      <w:r>
-        <w:t xml:space="preserve"> and .</w:t>
-      </w:r>
-      <w:proofErr w:type="spellStart"/>
-      <w:r>
-        <w:t>sky.view</w:t>
-      </w:r>
-      <w:proofErr w:type="spellEnd"/>
+      <w:r>
+        <w:t xml:space="preserve"> and .sky.view)</w:t>
+      </w:r>
+      <w:r>
+        <w:t>.</w:t>
+      </w:r>
+      <w:r>
+        <w:t xml:space="preserve"> If you do not see these file extensions, you may need to show file extensions in </w:t>
+      </w:r>
+      <w:r>
+        <w:t>the File</w:t>
+      </w:r>
+      <w:r>
+        <w:t xml:space="preserve"> Explorer.</w:t>
+      </w:r>
+      <w:r>
+        <w:t xml:space="preserve"> This</w:t>
+      </w:r>
+      <w:r>
+        <w:t xml:space="preserve"> .skyl file</w:t>
+      </w:r>
+      <w:r>
+        <w:t xml:space="preserve"> is the audit log</w:t>
+      </w:r>
+      <w:r>
+        <w:t xml:space="preserve"> file</w:t>
+      </w:r>
+      <w:r>
+        <w:t>. If you open it</w:t>
+      </w:r>
+      <w:r>
+        <w:t xml:space="preserve"> in a text editor like Notepad</w:t>
+      </w:r>
+      <w:r>
+        <w:t xml:space="preserve">, you will see XML </w:t>
+      </w:r>
+      <w:r>
+        <w:t>format text</w:t>
+      </w:r>
+      <w:r>
+        <w:t xml:space="preserve">. If you are interested in the format, refer to the </w:t>
+      </w:r>
+      <w:r>
+        <w:t>a</w:t>
+      </w:r>
+      <w:r>
+        <w:t>udit logging paper</w:t>
+      </w:r>
+      <w:r>
+        <w:t xml:space="preserve"> (in review at </w:t>
+      </w:r>
+      <w:r>
+        <w:rPr>
+          <w:i/>
+        </w:rPr>
+        <w:t>Bioinformatics</w:t>
+      </w:r>
       <w:r>
         <w:t>)</w:t>
       </w:r>
       <w:r>
-        <w:t>.</w:t>
-      </w:r>
-      <w:r>
-        <w:t xml:space="preserve"> If you do not see these file extensions, you may need to show file extensions in </w:t>
-      </w:r>
-      <w:r>
-        <w:t>the File</w:t>
-      </w:r>
-      <w:r>
-        <w:t xml:space="preserve"> Explorer.</w:t>
-      </w:r>
-      <w:r>
-        <w:t xml:space="preserve"> This</w:t>
-      </w:r>
-      <w:r>
-        <w:t xml:space="preserve"> .</w:t>
-      </w:r>
-      <w:proofErr w:type="spellStart"/>
-      <w:r>
-        <w:t>skyl</w:t>
-      </w:r>
-      <w:proofErr w:type="spellEnd"/>
-      <w:r>
-        <w:t xml:space="preserve"> file</w:t>
-      </w:r>
-      <w:r>
-        <w:t xml:space="preserve"> is the audit log</w:t>
-      </w:r>
-      <w:r>
-        <w:t xml:space="preserve"> file</w:t>
-      </w:r>
-      <w:r>
-        <w:t>. If you open it</w:t>
-      </w:r>
-      <w:r>
-        <w:t xml:space="preserve"> in a text editor like Notepad</w:t>
-      </w:r>
-      <w:r>
-        <w:t xml:space="preserve">, you will see XML </w:t>
-      </w:r>
-      <w:r>
-        <w:t>format text</w:t>
-      </w:r>
-      <w:r>
-        <w:t xml:space="preserve">. If you are interested in the format, refer to the </w:t>
-      </w:r>
-      <w:r>
-        <w:t>a</w:t>
-      </w:r>
-      <w:r>
-        <w:t>udit logging paper</w:t>
-      </w:r>
-      <w:r>
-        <w:t xml:space="preserve"> (in review at </w:t>
-      </w:r>
-      <w:r>
-        <w:rPr>
-          <w:i/>
-        </w:rPr>
-        <w:t>Bioinformatics</w:t>
-      </w:r>
-      <w:r>
-        <w:t>)</w:t>
-      </w:r>
-      <w:r>
         <w:t xml:space="preserve">. The audit logging file </w:t>
       </w:r>
       <w:r>
-        <w:t>(like the .</w:t>
-      </w:r>
-      <w:proofErr w:type="spellStart"/>
-      <w:r>
-        <w:t>sky.view</w:t>
-      </w:r>
-      <w:proofErr w:type="spellEnd"/>
-      <w:r>
-        <w:t xml:space="preserve"> which contains window layout and selection information) </w:t>
+        <w:t xml:space="preserve">(like the .sky.view which contains window layout and selection information) </w:t>
       </w:r>
       <w:r>
         <w:t>can be deleted at any time without damaging the document</w:t>
@@ -3888,16 +3817,11 @@
         <w:t xml:space="preserve">Import Results Files </w:t>
       </w:r>
       <w:r>
-        <w:t xml:space="preserve">form, navigate to the </w:t>
-      </w:r>
-      <w:proofErr w:type="spellStart"/>
-      <w:r>
-        <w:t>A</w:t>
+        <w:t>form, navigate to the A</w:t>
       </w:r>
       <w:r>
         <w:t>uditLog</w:t>
       </w:r>
-      <w:proofErr w:type="spellEnd"/>
       <w:r>
         <w:t xml:space="preserve"> folder and select </w:t>
       </w:r>
@@ -4025,10 +3949,10 @@
         </w:rPr>
         <w:lastRenderedPageBreak/>
         <w:drawing>
-          <wp:inline distT="0" distB="0" distL="0" distR="0" wp14:anchorId="2D97D9A1" wp14:editId="5F0FEF7C">
+          <wp:inline distT="0" distB="0" distL="0" distR="0" wp14:anchorId="01B88FB4" wp14:editId="2F2E7FC6">
             <wp:extent cx="5943600" cy="2649855"/>
             <wp:effectExtent l="0" t="0" r="0" b="0"/>
-            <wp:docPr id="46" name="Picture 46"/>
+            <wp:docPr id="5" name="Picture 5"/>
             <wp:cNvGraphicFramePr>
               <a:graphicFrameLocks xmlns:a="http://schemas.openxmlformats.org/drawingml/2006/main" noChangeAspect="1"/>
             </wp:cNvGraphicFramePr>
@@ -4585,19 +4509,9 @@
       <w:r>
         <w:t>field, enter “</w:t>
       </w:r>
-      <w:proofErr w:type="spellStart"/>
-      <w:r>
-        <w:t>fmol</w:t>
-      </w:r>
-      <w:proofErr w:type="spellEnd"/>
-      <w:r>
-        <w:t>/</w:t>
-      </w:r>
-      <w:proofErr w:type="spellStart"/>
-      <w:r>
-        <w:t>ul</w:t>
-      </w:r>
-      <w:proofErr w:type="spellEnd"/>
+      <w:r>
+        <w:t>fmol/ul</w:t>
+      </w:r>
       <w:r>
         <w:t>”</w:t>
       </w:r>
@@ -4660,10 +4574,10 @@
           <w:noProof/>
         </w:rPr>
         <w:drawing>
-          <wp:inline distT="0" distB="0" distL="0" distR="0" wp14:anchorId="35D18D31" wp14:editId="398362FF">
+          <wp:inline distT="0" distB="0" distL="0" distR="0" wp14:anchorId="6723ADAB" wp14:editId="55C1324D">
             <wp:extent cx="5943600" cy="2649855"/>
             <wp:effectExtent l="0" t="0" r="0" b="0"/>
-            <wp:docPr id="47" name="Picture 47"/>
+            <wp:docPr id="13" name="Picture 13"/>
             <wp:cNvGraphicFramePr>
               <a:graphicFrameLocks xmlns:a="http://schemas.openxmlformats.org/drawingml/2006/main" noChangeAspect="1"/>
             </wp:cNvGraphicFramePr>
@@ -4772,31 +4686,18 @@
         <w:pStyle w:val="Heading2"/>
       </w:pPr>
       <w:r>
-        <w:t xml:space="preserve">Specify the </w:t>
-      </w:r>
-      <w:proofErr w:type="spellStart"/>
-      <w:r>
-        <w:t>analyte</w:t>
-      </w:r>
-      <w:proofErr w:type="spellEnd"/>
-      <w:r>
-        <w:t xml:space="preserve"> concentrations of the external standards:</w:t>
+        <w:t>Specify the analyte concentrations of the external standards:</w:t>
       </w:r>
     </w:p>
     <w:p>
       <w:r>
         <w:t xml:space="preserve">Next, specify the </w:t>
       </w:r>
-      <w:proofErr w:type="spellStart"/>
       <w:r>
         <w:t>a</w:t>
       </w:r>
       <w:r>
-        <w:t>nalyte</w:t>
-      </w:r>
-      <w:proofErr w:type="spellEnd"/>
-      <w:r>
-        <w:t xml:space="preserve"> </w:t>
+        <w:t xml:space="preserve">nalyte </w:t>
       </w:r>
       <w:r>
         <w:t>c</w:t>
@@ -4885,7 +4786,6 @@
       <w:r>
         <w:t xml:space="preserve"> dropdown list and choose </w:t>
       </w:r>
-      <w:proofErr w:type="gramStart"/>
       <w:r>
         <w:rPr>
           <w:b/>
@@ -4893,7 +4793,6 @@
         </w:rPr>
         <w:t>Replicates</w:t>
       </w:r>
-      <w:proofErr w:type="gramEnd"/>
       <w:r>
         <w:rPr>
           <w:bCs/>
@@ -5029,21 +4928,12 @@
       <w:r>
         <w:t xml:space="preserve"> and their </w:t>
       </w:r>
-      <w:proofErr w:type="spellStart"/>
-      <w:r>
-        <w:rPr>
-          <w:b/>
-          <w:bCs/>
-        </w:rPr>
-        <w:t>Analyte</w:t>
-      </w:r>
-      <w:proofErr w:type="spellEnd"/>
-      <w:r>
-        <w:rPr>
-          <w:b/>
-          <w:bCs/>
-        </w:rPr>
-        <w:t xml:space="preserve"> Concentrations</w:t>
+      <w:r>
+        <w:rPr>
+          <w:b/>
+          <w:bCs/>
+        </w:rPr>
+        <w:t>Analyte Concentrations</w:t>
       </w:r>
       <w:r>
         <w:rPr>
@@ -5348,10 +5238,10 @@
         </w:rPr>
         <w:lastRenderedPageBreak/>
         <w:drawing>
-          <wp:inline distT="0" distB="0" distL="0" distR="0" wp14:anchorId="27FCC96C" wp14:editId="74857BEC">
+          <wp:inline distT="0" distB="0" distL="0" distR="0" wp14:anchorId="03B348E4" wp14:editId="34482970">
             <wp:extent cx="5943600" cy="2649855"/>
             <wp:effectExtent l="0" t="0" r="0" b="0"/>
-            <wp:docPr id="49" name="Picture 49"/>
+            <wp:docPr id="15" name="Picture 15"/>
             <wp:cNvGraphicFramePr>
               <a:graphicFrameLocks xmlns:a="http://schemas.openxmlformats.org/drawingml/2006/main" noChangeAspect="1"/>
             </wp:cNvGraphicFramePr>
@@ -5463,23 +5353,7 @@
           <w:b/>
           <w:bCs/>
         </w:rPr>
-        <w:t xml:space="preserve"> </w:t>
-      </w:r>
-      <w:proofErr w:type="spellStart"/>
-      <w:r>
-        <w:rPr>
-          <w:b/>
-          <w:bCs/>
-        </w:rPr>
-        <w:t>Analyte</w:t>
-      </w:r>
-      <w:proofErr w:type="spellEnd"/>
-      <w:r>
-        <w:rPr>
-          <w:b/>
-          <w:bCs/>
-        </w:rPr>
-        <w:t xml:space="preserve"> Concentration</w:t>
+        <w:t xml:space="preserve"> Analyte Concentration</w:t>
       </w:r>
       <w:r>
         <w:t xml:space="preserve"> column.</w:t>
@@ -6120,10 +5994,10 @@
           <w:noProof/>
         </w:rPr>
         <w:drawing>
-          <wp:inline distT="0" distB="0" distL="0" distR="0" wp14:anchorId="185DA4D3" wp14:editId="17714718">
+          <wp:inline distT="0" distB="0" distL="0" distR="0" wp14:anchorId="5C92D87B" wp14:editId="021080A5">
             <wp:extent cx="5943600" cy="1381760"/>
             <wp:effectExtent l="0" t="0" r="0" b="8890"/>
-            <wp:docPr id="16" name="Picture 16"/>
+            <wp:docPr id="17" name="Picture 17"/>
             <wp:cNvGraphicFramePr>
               <a:graphicFrameLocks xmlns:a="http://schemas.openxmlformats.org/drawingml/2006/main" noChangeAspect="1"/>
             </wp:cNvGraphicFramePr>
@@ -6325,10 +6199,10 @@
           <w:noProof/>
         </w:rPr>
         <w:drawing>
-          <wp:inline distT="0" distB="0" distL="0" distR="0" wp14:anchorId="7253E67B" wp14:editId="4A70D75D">
+          <wp:inline distT="0" distB="0" distL="0" distR="0" wp14:anchorId="293194D3" wp14:editId="13E9940B">
             <wp:extent cx="5943600" cy="1163320"/>
             <wp:effectExtent l="0" t="0" r="0" b="0"/>
-            <wp:docPr id="18" name="Picture 18"/>
+            <wp:docPr id="22" name="Picture 22"/>
             <wp:cNvGraphicFramePr>
               <a:graphicFrameLocks xmlns:a="http://schemas.openxmlformats.org/drawingml/2006/main" noChangeAspect="1"/>
             </wp:cNvGraphicFramePr>
@@ -6566,21 +6440,8 @@
         <w:t xml:space="preserve"> These three and the fourth lowest concentration point may also be pulling the regression line away from the fourth highest concentration point</w:t>
       </w:r>
       <w:r>
-        <w:t xml:space="preserve"> at 2.5 </w:t>
-      </w:r>
-      <w:proofErr w:type="spellStart"/>
-      <w:r>
-        <w:t>fmol</w:t>
-      </w:r>
-      <w:proofErr w:type="spellEnd"/>
-      <w:r>
-        <w:t>/</w:t>
-      </w:r>
-      <w:proofErr w:type="spellStart"/>
-      <w:r>
-        <w:t>ul</w:t>
-      </w:r>
-      <w:proofErr w:type="spellEnd"/>
+        <w:t xml:space="preserve"> at 2.5 fmol/ul</w:t>
+      </w:r>
       <w:r>
         <w:t>.</w:t>
       </w:r>
@@ -6711,10 +6572,10 @@
         </w:rPr>
         <w:lastRenderedPageBreak/>
         <w:drawing>
-          <wp:inline distT="0" distB="0" distL="0" distR="0" wp14:anchorId="70039CFD" wp14:editId="10EF09BD">
+          <wp:inline distT="0" distB="0" distL="0" distR="0" wp14:anchorId="07B4A164" wp14:editId="0E1366CE">
             <wp:extent cx="5943600" cy="1163320"/>
             <wp:effectExtent l="0" t="0" r="0" b="0"/>
-            <wp:docPr id="19" name="Picture 19"/>
+            <wp:docPr id="23" name="Picture 23"/>
             <wp:cNvGraphicFramePr>
               <a:graphicFrameLocks xmlns:a="http://schemas.openxmlformats.org/drawingml/2006/main" noChangeAspect="1"/>
             </wp:cNvGraphicFramePr>
@@ -7085,10 +6946,10 @@
           <w:noProof/>
         </w:rPr>
         <w:drawing>
-          <wp:inline distT="0" distB="0" distL="0" distR="0" wp14:anchorId="2E97BB62" wp14:editId="3410FAEF">
-            <wp:extent cx="4197350" cy="1828800"/>
+          <wp:inline distT="0" distB="0" distL="0" distR="0" wp14:anchorId="547F346E" wp14:editId="02572781">
+            <wp:extent cx="4781550" cy="1828800"/>
             <wp:effectExtent l="0" t="0" r="0" b="0"/>
-            <wp:docPr id="20" name="Picture 20"/>
+            <wp:docPr id="24" name="Picture 24"/>
             <wp:cNvGraphicFramePr>
               <a:graphicFrameLocks xmlns:a="http://schemas.openxmlformats.org/drawingml/2006/main" noChangeAspect="1"/>
             </wp:cNvGraphicFramePr>
@@ -7117,7 +6978,7 @@
                   <pic:spPr bwMode="auto">
                     <a:xfrm>
                       <a:off x="0" y="0"/>
-                      <a:ext cx="4197350" cy="1828800"/>
+                      <a:ext cx="4781550" cy="1828800"/>
                     </a:xfrm>
                     <a:prstGeom prst="rect">
                       <a:avLst/>
@@ -7193,10 +7054,10 @@
         </w:rPr>
         <w:lastRenderedPageBreak/>
         <w:drawing>
-          <wp:inline distT="0" distB="0" distL="0" distR="0" wp14:anchorId="5B19DFC2" wp14:editId="7ADDE0E1">
+          <wp:inline distT="0" distB="0" distL="0" distR="0" wp14:anchorId="01BF1177" wp14:editId="17442DA0">
             <wp:extent cx="5943600" cy="2115185"/>
             <wp:effectExtent l="0" t="0" r="0" b="0"/>
-            <wp:docPr id="21" name="Picture 21"/>
+            <wp:docPr id="25" name="Picture 25"/>
             <wp:cNvGraphicFramePr>
               <a:graphicFrameLocks xmlns:a="http://schemas.openxmlformats.org/drawingml/2006/main" noChangeAspect="1"/>
             </wp:cNvGraphicFramePr>
@@ -7384,15 +7245,7 @@
         <w:t>You pasted</w:t>
       </w:r>
       <w:r>
-        <w:t xml:space="preserve"> the standard and </w:t>
-      </w:r>
-      <w:proofErr w:type="spellStart"/>
-      <w:r>
-        <w:t>analyte</w:t>
-      </w:r>
-      <w:proofErr w:type="spellEnd"/>
-      <w:r>
-        <w:t xml:space="preserve"> concentration information into the document grid. </w:t>
+        <w:t xml:space="preserve"> the standard and analyte concentration information into the document grid. </w:t>
       </w:r>
     </w:p>
     <w:p>
@@ -7778,10 +7631,10 @@
           <w:noProof/>
         </w:rPr>
         <w:drawing>
-          <wp:inline distT="0" distB="0" distL="0" distR="0" wp14:anchorId="61E3E52B" wp14:editId="721D1A32">
-            <wp:extent cx="5943600" cy="1781175"/>
-            <wp:effectExtent l="0" t="0" r="0" b="9525"/>
-            <wp:docPr id="39" name="Picture 39"/>
+          <wp:inline distT="0" distB="0" distL="0" distR="0" wp14:anchorId="2F89ADB7" wp14:editId="5F80E26D">
+            <wp:extent cx="5943600" cy="1783080"/>
+            <wp:effectExtent l="0" t="0" r="0" b="7620"/>
+            <wp:docPr id="26" name="Picture 26"/>
             <wp:cNvGraphicFramePr>
               <a:graphicFrameLocks xmlns:a="http://schemas.openxmlformats.org/drawingml/2006/main" noChangeAspect="1"/>
             </wp:cNvGraphicFramePr>
@@ -7801,7 +7654,7 @@
                   <pic:spPr>
                     <a:xfrm>
                       <a:off x="0" y="0"/>
-                      <a:ext cx="5943600" cy="1781175"/>
+                      <a:ext cx="5943600" cy="1783080"/>
                     </a:xfrm>
                     <a:prstGeom prst="rect">
                       <a:avLst/>
@@ -8336,10 +8189,10 @@
           <w:noProof/>
         </w:rPr>
         <w:drawing>
-          <wp:inline distT="0" distB="0" distL="0" distR="0" wp14:anchorId="7D1DA688" wp14:editId="05B9F55E">
-            <wp:extent cx="4533900" cy="3409950"/>
-            <wp:effectExtent l="0" t="0" r="0" b="0"/>
-            <wp:docPr id="50" name="Picture 50"/>
+          <wp:inline distT="0" distB="0" distL="0" distR="0" wp14:anchorId="4C580BE7" wp14:editId="6B6345E7">
+            <wp:extent cx="4572000" cy="3383280"/>
+            <wp:effectExtent l="0" t="0" r="0" b="7620"/>
+            <wp:docPr id="27" name="Picture 27"/>
             <wp:cNvGraphicFramePr>
               <a:graphicFrameLocks xmlns:a="http://schemas.openxmlformats.org/drawingml/2006/main" noChangeAspect="1"/>
             </wp:cNvGraphicFramePr>
@@ -8368,7 +8221,7 @@
                   <pic:spPr bwMode="auto">
                     <a:xfrm>
                       <a:off x="0" y="0"/>
-                      <a:ext cx="4533900" cy="3409950"/>
+                      <a:ext cx="4572000" cy="3383280"/>
                     </a:xfrm>
                     <a:prstGeom prst="rect">
                       <a:avLst/>
@@ -8550,10 +8403,10 @@
           <w:noProof/>
         </w:rPr>
         <w:drawing>
-          <wp:inline distT="0" distB="0" distL="0" distR="0" wp14:anchorId="661794B9" wp14:editId="54DE60CA">
-            <wp:extent cx="5943600" cy="2668905"/>
-            <wp:effectExtent l="0" t="0" r="0" b="0"/>
-            <wp:docPr id="31" name="Picture 31"/>
+          <wp:inline distT="0" distB="0" distL="0" distR="0" wp14:anchorId="33D4CAD8" wp14:editId="1F866F36">
+            <wp:extent cx="5934075" cy="4029075"/>
+            <wp:effectExtent l="0" t="0" r="9525" b="9525"/>
+            <wp:docPr id="9" name="Picture 9"/>
             <wp:cNvGraphicFramePr>
               <a:graphicFrameLocks xmlns:a="http://schemas.openxmlformats.org/drawingml/2006/main" noChangeAspect="1"/>
             </wp:cNvGraphicFramePr>
@@ -8561,23 +8414,36 @@
               <a:graphicData uri="http://schemas.openxmlformats.org/drawingml/2006/picture">
                 <pic:pic xmlns:pic="http://schemas.openxmlformats.org/drawingml/2006/picture">
                   <pic:nvPicPr>
-                    <pic:cNvPr id="1" name=""/>
-                    <pic:cNvPicPr/>
+                    <pic:cNvPr id="0" name="Picture 1"/>
+                    <pic:cNvPicPr>
+                      <a:picLocks noChangeAspect="1" noChangeArrowheads="1"/>
+                    </pic:cNvPicPr>
                   </pic:nvPicPr>
                   <pic:blipFill>
-                    <a:blip r:embed="rId37"/>
+                    <a:blip r:embed="rId37">
+                      <a:extLst>
+                        <a:ext uri="{28A0092B-C50C-407E-A947-70E740481C1C}">
+                          <a14:useLocalDpi xmlns:a14="http://schemas.microsoft.com/office/drawing/2010/main" val="0"/>
+                        </a:ext>
+                      </a:extLst>
+                    </a:blip>
+                    <a:srcRect/>
                     <a:stretch>
                       <a:fillRect/>
                     </a:stretch>
                   </pic:blipFill>
-                  <pic:spPr>
+                  <pic:spPr bwMode="auto">
                     <a:xfrm>
                       <a:off x="0" y="0"/>
-                      <a:ext cx="5943600" cy="2668905"/>
+                      <a:ext cx="5934075" cy="4029075"/>
                     </a:xfrm>
                     <a:prstGeom prst="rect">
                       <a:avLst/>
                     </a:prstGeom>
+                    <a:noFill/>
+                    <a:ln>
+                      <a:noFill/>
+                    </a:ln>
                   </pic:spPr>
                 </pic:pic>
               </a:graphicData>
@@ -8771,14 +8637,17 @@
       </w:pPr>
       <w:r>
         <w:rPr>
+          <w:rFonts w:ascii="MS Shell Dlg 2" w:hAnsi="MS Shell Dlg 2" w:cs="MS Shell Dlg 2"/>
           <w:noProof/>
+          <w:sz w:val="16"/>
+          <w:szCs w:val="16"/>
         </w:rPr>
         <w:lastRenderedPageBreak/>
         <w:drawing>
-          <wp:inline distT="0" distB="0" distL="0" distR="0" wp14:anchorId="15F18D71" wp14:editId="3C88B64A">
-            <wp:extent cx="5576302" cy="2561167"/>
-            <wp:effectExtent l="0" t="0" r="5715" b="0"/>
-            <wp:docPr id="33" name="Picture 33"/>
+          <wp:inline distT="0" distB="0" distL="0" distR="0" wp14:anchorId="7DAEACB3" wp14:editId="42AA7411">
+            <wp:extent cx="5943600" cy="2560320"/>
+            <wp:effectExtent l="0" t="0" r="0" b="0"/>
+            <wp:docPr id="10" name="Picture 10"/>
             <wp:cNvGraphicFramePr>
               <a:graphicFrameLocks xmlns:a="http://schemas.openxmlformats.org/drawingml/2006/main" noChangeAspect="1"/>
             </wp:cNvGraphicFramePr>
@@ -8786,23 +8655,36 @@
               <a:graphicData uri="http://schemas.openxmlformats.org/drawingml/2006/picture">
                 <pic:pic xmlns:pic="http://schemas.openxmlformats.org/drawingml/2006/picture">
                   <pic:nvPicPr>
-                    <pic:cNvPr id="1" name=""/>
-                    <pic:cNvPicPr/>
+                    <pic:cNvPr id="0" name="Picture 2"/>
+                    <pic:cNvPicPr>
+                      <a:picLocks noChangeAspect="1" noChangeArrowheads="1"/>
+                    </pic:cNvPicPr>
                   </pic:nvPicPr>
                   <pic:blipFill>
-                    <a:blip r:embed="rId39"/>
+                    <a:blip r:embed="rId39">
+                      <a:extLst>
+                        <a:ext uri="{28A0092B-C50C-407E-A947-70E740481C1C}">
+                          <a14:useLocalDpi xmlns:a14="http://schemas.microsoft.com/office/drawing/2010/main" val="0"/>
+                        </a:ext>
+                      </a:extLst>
+                    </a:blip>
+                    <a:srcRect/>
                     <a:stretch>
                       <a:fillRect/>
                     </a:stretch>
                   </pic:blipFill>
-                  <pic:spPr>
+                  <pic:spPr bwMode="auto">
                     <a:xfrm>
                       <a:off x="0" y="0"/>
-                      <a:ext cx="5583250" cy="2564358"/>
+                      <a:ext cx="5943600" cy="2560320"/>
                     </a:xfrm>
                     <a:prstGeom prst="rect">
                       <a:avLst/>
                     </a:prstGeom>
+                    <a:noFill/>
+                    <a:ln>
+                      <a:noFill/>
+                    </a:ln>
                   </pic:spPr>
                 </pic:pic>
               </a:graphicData>
@@ -8892,14 +8774,12 @@
       <w:r>
         <w:t xml:space="preserve"> view and </w:t>
       </w:r>
-      <w:proofErr w:type="spellStart"/>
       <w:r>
         <w:rPr>
           <w:b/>
         </w:rPr>
         <w:t>AllMessagesView</w:t>
       </w:r>
-      <w:proofErr w:type="spellEnd"/>
       <w:r>
         <w:t xml:space="preserve">, but you </w:t>
       </w:r>
@@ -8946,16 +8826,8 @@
         <w:rPr>
           <w:b/>
         </w:rPr>
-        <w:t xml:space="preserve"> </w:t>
-      </w:r>
-      <w:proofErr w:type="spellStart"/>
-      <w:r>
-        <w:rPr>
-          <w:b/>
-        </w:rPr>
-        <w:t>AllMessagesView</w:t>
-      </w:r>
-      <w:proofErr w:type="spellEnd"/>
+        <w:t xml:space="preserve"> AllMessagesView</w:t>
+      </w:r>
       <w:r>
         <w:t xml:space="preserve"> from the drop</w:t>
       </w:r>
@@ -8969,10 +8841,10 @@
           <w:noProof/>
         </w:rPr>
         <w:drawing>
-          <wp:inline distT="0" distB="0" distL="0" distR="0" wp14:anchorId="41292D6D" wp14:editId="0E27593F">
-            <wp:extent cx="1805906" cy="1443567"/>
-            <wp:effectExtent l="0" t="0" r="4445" b="4445"/>
-            <wp:docPr id="34" name="Picture 34"/>
+          <wp:inline distT="0" distB="0" distL="0" distR="0" wp14:anchorId="5407A19A" wp14:editId="0B050F0F">
+            <wp:extent cx="5303520" cy="3108960"/>
+            <wp:effectExtent l="0" t="0" r="0" b="0"/>
+            <wp:docPr id="11" name="Picture 11"/>
             <wp:cNvGraphicFramePr>
               <a:graphicFrameLocks xmlns:a="http://schemas.openxmlformats.org/drawingml/2006/main" noChangeAspect="1"/>
             </wp:cNvGraphicFramePr>
@@ -8980,23 +8852,36 @@
               <a:graphicData uri="http://schemas.openxmlformats.org/drawingml/2006/picture">
                 <pic:pic xmlns:pic="http://schemas.openxmlformats.org/drawingml/2006/picture">
                   <pic:nvPicPr>
-                    <pic:cNvPr id="1" name=""/>
-                    <pic:cNvPicPr/>
+                    <pic:cNvPr id="0" name="Picture 3"/>
+                    <pic:cNvPicPr>
+                      <a:picLocks noChangeAspect="1" noChangeArrowheads="1"/>
+                    </pic:cNvPicPr>
                   </pic:nvPicPr>
                   <pic:blipFill>
-                    <a:blip r:embed="rId40"/>
+                    <a:blip r:embed="rId40">
+                      <a:extLst>
+                        <a:ext uri="{28A0092B-C50C-407E-A947-70E740481C1C}">
+                          <a14:useLocalDpi xmlns:a14="http://schemas.microsoft.com/office/drawing/2010/main" val="0"/>
+                        </a:ext>
+                      </a:extLst>
+                    </a:blip>
+                    <a:srcRect/>
                     <a:stretch>
                       <a:fillRect/>
                     </a:stretch>
                   </pic:blipFill>
-                  <pic:spPr>
+                  <pic:spPr bwMode="auto">
                     <a:xfrm>
                       <a:off x="0" y="0"/>
-                      <a:ext cx="1820955" cy="1455597"/>
+                      <a:ext cx="5303520" cy="3108960"/>
                     </a:xfrm>
                     <a:prstGeom prst="rect">
                       <a:avLst/>
                     </a:prstGeom>
+                    <a:noFill/>
+                    <a:ln>
+                      <a:noFill/>
+                    </a:ln>
                   </pic:spPr>
                 </pic:pic>
               </a:graphicData>
@@ -9017,10 +8902,10 @@
         </w:rPr>
         <w:lastRenderedPageBreak/>
         <w:drawing>
-          <wp:inline distT="0" distB="0" distL="0" distR="0" wp14:anchorId="27549525" wp14:editId="14DA708C">
-            <wp:extent cx="5943600" cy="3065780"/>
-            <wp:effectExtent l="0" t="0" r="0" b="1270"/>
-            <wp:docPr id="35" name="Picture 35"/>
+          <wp:inline distT="0" distB="0" distL="0" distR="0" wp14:anchorId="6A6E89CE" wp14:editId="19DEF322">
+            <wp:extent cx="5943600" cy="3086100"/>
+            <wp:effectExtent l="0" t="0" r="0" b="0"/>
+            <wp:docPr id="12" name="Picture 12"/>
             <wp:cNvGraphicFramePr>
               <a:graphicFrameLocks xmlns:a="http://schemas.openxmlformats.org/drawingml/2006/main" noChangeAspect="1"/>
             </wp:cNvGraphicFramePr>
@@ -9028,23 +8913,36 @@
               <a:graphicData uri="http://schemas.openxmlformats.org/drawingml/2006/picture">
                 <pic:pic xmlns:pic="http://schemas.openxmlformats.org/drawingml/2006/picture">
                   <pic:nvPicPr>
-                    <pic:cNvPr id="1" name=""/>
-                    <pic:cNvPicPr/>
+                    <pic:cNvPr id="0" name="Picture 4"/>
+                    <pic:cNvPicPr>
+                      <a:picLocks noChangeAspect="1" noChangeArrowheads="1"/>
+                    </pic:cNvPicPr>
                   </pic:nvPicPr>
                   <pic:blipFill>
-                    <a:blip r:embed="rId41"/>
+                    <a:blip r:embed="rId41">
+                      <a:extLst>
+                        <a:ext uri="{28A0092B-C50C-407E-A947-70E740481C1C}">
+                          <a14:useLocalDpi xmlns:a14="http://schemas.microsoft.com/office/drawing/2010/main" val="0"/>
+                        </a:ext>
+                      </a:extLst>
+                    </a:blip>
+                    <a:srcRect/>
                     <a:stretch>
                       <a:fillRect/>
                     </a:stretch>
                   </pic:blipFill>
-                  <pic:spPr>
+                  <pic:spPr bwMode="auto">
                     <a:xfrm>
                       <a:off x="0" y="0"/>
-                      <a:ext cx="5943600" cy="3065780"/>
+                      <a:ext cx="5943600" cy="3086100"/>
                     </a:xfrm>
                     <a:prstGeom prst="rect">
                       <a:avLst/>
                     </a:prstGeom>
+                    <a:noFill/>
+                    <a:ln>
+                      <a:noFill/>
+                    </a:ln>
                   </pic:spPr>
                 </pic:pic>
               </a:graphicData>
@@ -9134,7 +9032,7 @@
 </file>
 
 <file path=word/endnotes.xml><?xml version="1.0" encoding="utf-8"?>
-<w:endnotes xmlns:wpc="http://schemas.microsoft.com/office/word/2010/wordprocessingCanvas" xmlns:mc="http://schemas.openxmlformats.org/markup-compatibility/2006" xmlns:o="urn:schemas-microsoft-com:office:office" xmlns:r="http://schemas.openxmlformats.org/officeDocument/2006/relationships" xmlns:m="http://schemas.openxmlformats.org/officeDocument/2006/math" xmlns:v="urn:schemas-microsoft-com:vml" xmlns:wp14="http://schemas.microsoft.com/office/word/2010/wordprocessingDrawing" xmlns:wp="http://schemas.openxmlformats.org/drawingml/2006/wordprocessingDrawing" xmlns:w10="urn:schemas-microsoft-com:office:word" xmlns:w="http://schemas.openxmlformats.org/wordprocessingml/2006/main" xmlns:w14="http://schemas.microsoft.com/office/word/2010/wordml" xmlns:w15="http://schemas.microsoft.com/office/word/2012/wordml" xmlns:wpg="http://schemas.microsoft.com/office/word/2010/wordprocessingGroup" xmlns:wpi="http://schemas.microsoft.com/office/word/2010/wordprocessingInk" xmlns:wne="http://schemas.microsoft.com/office/word/2006/wordml" xmlns:wps="http://schemas.microsoft.com/office/word/2010/wordprocessingShape" mc:Ignorable="w14 w15 wp14">
+<w:endnotes xmlns:wpc="http://schemas.microsoft.com/office/word/2010/wordprocessingCanvas" xmlns:cx="http://schemas.microsoft.com/office/drawing/2014/chartex" xmlns:cx1="http://schemas.microsoft.com/office/drawing/2015/9/8/chartex" xmlns:cx2="http://schemas.microsoft.com/office/drawing/2015/10/21/chartex" xmlns:cx3="http://schemas.microsoft.com/office/drawing/2016/5/9/chartex" xmlns:cx4="http://schemas.microsoft.com/office/drawing/2016/5/10/chartex" xmlns:cx5="http://schemas.microsoft.com/office/drawing/2016/5/11/chartex" xmlns:cx6="http://schemas.microsoft.com/office/drawing/2016/5/12/chartex" xmlns:cx7="http://schemas.microsoft.com/office/drawing/2016/5/13/chartex" xmlns:cx8="http://schemas.microsoft.com/office/drawing/2016/5/14/chartex" xmlns:mc="http://schemas.openxmlformats.org/markup-compatibility/2006" xmlns:aink="http://schemas.microsoft.com/office/drawing/2016/ink" xmlns:am3d="http://schemas.microsoft.com/office/drawing/2017/model3d" xmlns:o="urn:schemas-microsoft-com:office:office" xmlns:r="http://schemas.openxmlformats.org/officeDocument/2006/relationships" xmlns:m="http://schemas.openxmlformats.org/officeDocument/2006/math" xmlns:v="urn:schemas-microsoft-com:vml" xmlns:wp14="http://schemas.microsoft.com/office/word/2010/wordprocessingDrawing" xmlns:wp="http://schemas.openxmlformats.org/drawingml/2006/wordprocessingDrawing" xmlns:w10="urn:schemas-microsoft-com:office:word" xmlns:w="http://schemas.openxmlformats.org/wordprocessingml/2006/main" xmlns:w14="http://schemas.microsoft.com/office/word/2010/wordml" xmlns:w15="http://schemas.microsoft.com/office/word/2012/wordml" xmlns:w16cid="http://schemas.microsoft.com/office/word/2016/wordml/cid" xmlns:w16se="http://schemas.microsoft.com/office/word/2015/wordml/symex" xmlns:wpg="http://schemas.microsoft.com/office/word/2010/wordprocessingGroup" xmlns:wpi="http://schemas.microsoft.com/office/word/2010/wordprocessingInk" xmlns:wne="http://schemas.microsoft.com/office/word/2006/wordml" xmlns:wps="http://schemas.microsoft.com/office/word/2010/wordprocessingShape" mc:Ignorable="w14 w15 w16se w16cid wp14">
   <w:endnote w:type="separator" w:id="-1">
     <w:p>
       <w:pPr>
@@ -9159,7 +9057,7 @@
 </file>
 
 <file path=word/footer1.xml><?xml version="1.0" encoding="utf-8"?>
-<w:ftr xmlns:wpc="http://schemas.microsoft.com/office/word/2010/wordprocessingCanvas" xmlns:mc="http://schemas.openxmlformats.org/markup-compatibility/2006" xmlns:o="urn:schemas-microsoft-com:office:office" xmlns:r="http://schemas.openxmlformats.org/officeDocument/2006/relationships" xmlns:m="http://schemas.openxmlformats.org/officeDocument/2006/math" xmlns:v="urn:schemas-microsoft-com:vml" xmlns:wp14="http://schemas.microsoft.com/office/word/2010/wordprocessingDrawing" xmlns:wp="http://schemas.openxmlformats.org/drawingml/2006/wordprocessingDrawing" xmlns:w10="urn:schemas-microsoft-com:office:word" xmlns:w="http://schemas.openxmlformats.org/wordprocessingml/2006/main" xmlns:w14="http://schemas.microsoft.com/office/word/2010/wordml" xmlns:w15="http://schemas.microsoft.com/office/word/2012/wordml" xmlns:wpg="http://schemas.microsoft.com/office/word/2010/wordprocessingGroup" xmlns:wpi="http://schemas.microsoft.com/office/word/2010/wordprocessingInk" xmlns:wne="http://schemas.microsoft.com/office/word/2006/wordml" xmlns:wps="http://schemas.microsoft.com/office/word/2010/wordprocessingShape" mc:Ignorable="w14 w15 wp14">
+<w:ftr xmlns:wpc="http://schemas.microsoft.com/office/word/2010/wordprocessingCanvas" xmlns:cx="http://schemas.microsoft.com/office/drawing/2014/chartex" xmlns:cx1="http://schemas.microsoft.com/office/drawing/2015/9/8/chartex" xmlns:cx2="http://schemas.microsoft.com/office/drawing/2015/10/21/chartex" xmlns:cx3="http://schemas.microsoft.com/office/drawing/2016/5/9/chartex" xmlns:cx4="http://schemas.microsoft.com/office/drawing/2016/5/10/chartex" xmlns:cx5="http://schemas.microsoft.com/office/drawing/2016/5/11/chartex" xmlns:cx6="http://schemas.microsoft.com/office/drawing/2016/5/12/chartex" xmlns:cx7="http://schemas.microsoft.com/office/drawing/2016/5/13/chartex" xmlns:cx8="http://schemas.microsoft.com/office/drawing/2016/5/14/chartex" xmlns:mc="http://schemas.openxmlformats.org/markup-compatibility/2006" xmlns:aink="http://schemas.microsoft.com/office/drawing/2016/ink" xmlns:am3d="http://schemas.microsoft.com/office/drawing/2017/model3d" xmlns:o="urn:schemas-microsoft-com:office:office" xmlns:r="http://schemas.openxmlformats.org/officeDocument/2006/relationships" xmlns:m="http://schemas.openxmlformats.org/officeDocument/2006/math" xmlns:v="urn:schemas-microsoft-com:vml" xmlns:wp14="http://schemas.microsoft.com/office/word/2010/wordprocessingDrawing" xmlns:wp="http://schemas.openxmlformats.org/drawingml/2006/wordprocessingDrawing" xmlns:w10="urn:schemas-microsoft-com:office:word" xmlns:w="http://schemas.openxmlformats.org/wordprocessingml/2006/main" xmlns:w14="http://schemas.microsoft.com/office/word/2010/wordml" xmlns:w15="http://schemas.microsoft.com/office/word/2012/wordml" xmlns:w16cid="http://schemas.microsoft.com/office/word/2016/wordml/cid" xmlns:w16se="http://schemas.microsoft.com/office/word/2015/wordml/symex" xmlns:wpg="http://schemas.microsoft.com/office/word/2010/wordprocessingGroup" xmlns:wpi="http://schemas.microsoft.com/office/word/2010/wordprocessingInk" xmlns:wne="http://schemas.microsoft.com/office/word/2006/wordml" xmlns:wps="http://schemas.microsoft.com/office/word/2010/wordprocessingShape" mc:Ignorable="w14 w15 w16se w16cid wp14">
   <w:sdt>
     <w:sdtPr>
       <w:id w:val="25292306"/>
@@ -9212,7 +9110,7 @@
 </file>
 
 <file path=word/footnotes.xml><?xml version="1.0" encoding="utf-8"?>
-<w:footnotes xmlns:wpc="http://schemas.microsoft.com/office/word/2010/wordprocessingCanvas" xmlns:mc="http://schemas.openxmlformats.org/markup-compatibility/2006" xmlns:o="urn:schemas-microsoft-com:office:office" xmlns:r="http://schemas.openxmlformats.org/officeDocument/2006/relationships" xmlns:m="http://schemas.openxmlformats.org/officeDocument/2006/math" xmlns:v="urn:schemas-microsoft-com:vml" xmlns:wp14="http://schemas.microsoft.com/office/word/2010/wordprocessingDrawing" xmlns:wp="http://schemas.openxmlformats.org/drawingml/2006/wordprocessingDrawing" xmlns:w10="urn:schemas-microsoft-com:office:word" xmlns:w="http://schemas.openxmlformats.org/wordprocessingml/2006/main" xmlns:w14="http://schemas.microsoft.com/office/word/2010/wordml" xmlns:w15="http://schemas.microsoft.com/office/word/2012/wordml" xmlns:wpg="http://schemas.microsoft.com/office/word/2010/wordprocessingGroup" xmlns:wpi="http://schemas.microsoft.com/office/word/2010/wordprocessingInk" xmlns:wne="http://schemas.microsoft.com/office/word/2006/wordml" xmlns:wps="http://schemas.microsoft.com/office/word/2010/wordprocessingShape" mc:Ignorable="w14 w15 wp14">
+<w:footnotes xmlns:wpc="http://schemas.microsoft.com/office/word/2010/wordprocessingCanvas" xmlns:cx="http://schemas.microsoft.com/office/drawing/2014/chartex" xmlns:cx1="http://schemas.microsoft.com/office/drawing/2015/9/8/chartex" xmlns:cx2="http://schemas.microsoft.com/office/drawing/2015/10/21/chartex" xmlns:cx3="http://schemas.microsoft.com/office/drawing/2016/5/9/chartex" xmlns:cx4="http://schemas.microsoft.com/office/drawing/2016/5/10/chartex" xmlns:cx5="http://schemas.microsoft.com/office/drawing/2016/5/11/chartex" xmlns:cx6="http://schemas.microsoft.com/office/drawing/2016/5/12/chartex" xmlns:cx7="http://schemas.microsoft.com/office/drawing/2016/5/13/chartex" xmlns:cx8="http://schemas.microsoft.com/office/drawing/2016/5/14/chartex" xmlns:mc="http://schemas.openxmlformats.org/markup-compatibility/2006" xmlns:aink="http://schemas.microsoft.com/office/drawing/2016/ink" xmlns:am3d="http://schemas.microsoft.com/office/drawing/2017/model3d" xmlns:o="urn:schemas-microsoft-com:office:office" xmlns:r="http://schemas.openxmlformats.org/officeDocument/2006/relationships" xmlns:m="http://schemas.openxmlformats.org/officeDocument/2006/math" xmlns:v="urn:schemas-microsoft-com:vml" xmlns:wp14="http://schemas.microsoft.com/office/word/2010/wordprocessingDrawing" xmlns:wp="http://schemas.openxmlformats.org/drawingml/2006/wordprocessingDrawing" xmlns:w10="urn:schemas-microsoft-com:office:word" xmlns:w="http://schemas.openxmlformats.org/wordprocessingml/2006/main" xmlns:w14="http://schemas.microsoft.com/office/word/2010/wordml" xmlns:w15="http://schemas.microsoft.com/office/word/2012/wordml" xmlns:w16cid="http://schemas.microsoft.com/office/word/2016/wordml/cid" xmlns:w16se="http://schemas.microsoft.com/office/word/2015/wordml/symex" xmlns:wpg="http://schemas.microsoft.com/office/word/2010/wordprocessingGroup" xmlns:wpi="http://schemas.microsoft.com/office/word/2010/wordprocessingInk" xmlns:wne="http://schemas.microsoft.com/office/word/2006/wordml" xmlns:wps="http://schemas.microsoft.com/office/word/2010/wordprocessingShape" mc:Ignorable="w14 w15 w16se w16cid wp14">
   <w:footnote w:type="separator" w:id="-1">
     <w:p>
       <w:pPr>
@@ -9237,7 +9135,7 @@
 </file>
 
 <file path=word/numbering.xml><?xml version="1.0" encoding="utf-8"?>
-<w:numbering xmlns:wpc="http://schemas.microsoft.com/office/word/2010/wordprocessingCanvas" xmlns:mc="http://schemas.openxmlformats.org/markup-compatibility/2006" xmlns:o="urn:schemas-microsoft-com:office:office" xmlns:r="http://schemas.openxmlformats.org/officeDocument/2006/relationships" xmlns:m="http://schemas.openxmlformats.org/officeDocument/2006/math" xmlns:v="urn:schemas-microsoft-com:vml" xmlns:wp14="http://schemas.microsoft.com/office/word/2010/wordprocessingDrawing" xmlns:wp="http://schemas.openxmlformats.org/drawingml/2006/wordprocessingDrawing" xmlns:w10="urn:schemas-microsoft-com:office:word" xmlns:w="http://schemas.openxmlformats.org/wordprocessingml/2006/main" xmlns:w14="http://schemas.microsoft.com/office/word/2010/wordml" xmlns:w15="http://schemas.microsoft.com/office/word/2012/wordml" xmlns:wpg="http://schemas.microsoft.com/office/word/2010/wordprocessingGroup" xmlns:wpi="http://schemas.microsoft.com/office/word/2010/wordprocessingInk" xmlns:wne="http://schemas.microsoft.com/office/word/2006/wordml" xmlns:wps="http://schemas.microsoft.com/office/word/2010/wordprocessingShape" mc:Ignorable="w14 w15 wp14">
+<w:numbering xmlns:wpc="http://schemas.microsoft.com/office/word/2010/wordprocessingCanvas" xmlns:cx="http://schemas.microsoft.com/office/drawing/2014/chartex" xmlns:cx1="http://schemas.microsoft.com/office/drawing/2015/9/8/chartex" xmlns:cx2="http://schemas.microsoft.com/office/drawing/2015/10/21/chartex" xmlns:cx3="http://schemas.microsoft.com/office/drawing/2016/5/9/chartex" xmlns:cx4="http://schemas.microsoft.com/office/drawing/2016/5/10/chartex" xmlns:cx5="http://schemas.microsoft.com/office/drawing/2016/5/11/chartex" xmlns:cx6="http://schemas.microsoft.com/office/drawing/2016/5/12/chartex" xmlns:cx7="http://schemas.microsoft.com/office/drawing/2016/5/13/chartex" xmlns:cx8="http://schemas.microsoft.com/office/drawing/2016/5/14/chartex" xmlns:mc="http://schemas.openxmlformats.org/markup-compatibility/2006" xmlns:aink="http://schemas.microsoft.com/office/drawing/2016/ink" xmlns:am3d="http://schemas.microsoft.com/office/drawing/2017/model3d" xmlns:o="urn:schemas-microsoft-com:office:office" xmlns:r="http://schemas.openxmlformats.org/officeDocument/2006/relationships" xmlns:m="http://schemas.openxmlformats.org/officeDocument/2006/math" xmlns:v="urn:schemas-microsoft-com:vml" xmlns:wp14="http://schemas.microsoft.com/office/word/2010/wordprocessingDrawing" xmlns:wp="http://schemas.openxmlformats.org/drawingml/2006/wordprocessingDrawing" xmlns:w10="urn:schemas-microsoft-com:office:word" xmlns:w="http://schemas.openxmlformats.org/wordprocessingml/2006/main" xmlns:w14="http://schemas.microsoft.com/office/word/2010/wordml" xmlns:w15="http://schemas.microsoft.com/office/word/2012/wordml" xmlns:w16cid="http://schemas.microsoft.com/office/word/2016/wordml/cid" xmlns:w16se="http://schemas.microsoft.com/office/word/2015/wordml/symex" xmlns:wpg="http://schemas.microsoft.com/office/word/2010/wordprocessingGroup" xmlns:wpi="http://schemas.microsoft.com/office/word/2010/wordprocessingInk" xmlns:wne="http://schemas.microsoft.com/office/word/2006/wordml" xmlns:wps="http://schemas.microsoft.com/office/word/2010/wordprocessingShape" mc:Ignorable="w14 w15 w16se w16cid wp14">
   <w:abstractNum w:abstractNumId="0" w15:restartNumberingAfterBreak="0">
     <w:nsid w:val="00E92463"/>
     <w:multiLevelType w:val="hybridMultilevel"/>
@@ -17800,7 +17698,7 @@
 </file>
 
 <file path=word/styles.xml><?xml version="1.0" encoding="utf-8"?>
-<w:styles xmlns:mc="http://schemas.openxmlformats.org/markup-compatibility/2006" xmlns:r="http://schemas.openxmlformats.org/officeDocument/2006/relationships" xmlns:w="http://schemas.openxmlformats.org/wordprocessingml/2006/main" xmlns:w14="http://schemas.microsoft.com/office/word/2010/wordml" xmlns:w15="http://schemas.microsoft.com/office/word/2012/wordml" mc:Ignorable="w14 w15">
+<w:styles xmlns:mc="http://schemas.openxmlformats.org/markup-compatibility/2006" xmlns:r="http://schemas.openxmlformats.org/officeDocument/2006/relationships" xmlns:w="http://schemas.openxmlformats.org/wordprocessingml/2006/main" xmlns:w14="http://schemas.microsoft.com/office/word/2010/wordml" xmlns:w15="http://schemas.microsoft.com/office/word/2012/wordml" xmlns:w16cid="http://schemas.microsoft.com/office/word/2016/wordml/cid" xmlns:w16se="http://schemas.microsoft.com/office/word/2015/wordml/symex" mc:Ignorable="w14 w15 w16se w16cid">
   <w:docDefaults>
     <w:rPrDefault>
       <w:rPr>
@@ -17816,7 +17714,7 @@
       </w:pPr>
     </w:pPrDefault>
   </w:docDefaults>
-  <w:latentStyles w:defLockedState="0" w:defUIPriority="99" w:defSemiHidden="0" w:defUnhideWhenUsed="0" w:defQFormat="0" w:count="371">
+  <w:latentStyles w:defLockedState="0" w:defUIPriority="99" w:defSemiHidden="0" w:defUnhideWhenUsed="0" w:defQFormat="0" w:count="376">
     <w:lsdException w:name="Normal" w:uiPriority="0" w:qFormat="1"/>
     <w:lsdException w:name="heading 1" w:uiPriority="9" w:qFormat="1"/>
     <w:lsdException w:name="heading 2" w:semiHidden="1" w:uiPriority="9" w:unhideWhenUsed="1" w:qFormat="1"/>
@@ -18188,6 +18086,11 @@
     <w:lsdException w:name="List Table 5 Dark Accent 6" w:uiPriority="50"/>
     <w:lsdException w:name="List Table 6 Colorful Accent 6" w:uiPriority="51"/>
     <w:lsdException w:name="List Table 7 Colorful Accent 6" w:uiPriority="52"/>
+    <w:lsdException w:name="Mention" w:semiHidden="1" w:unhideWhenUsed="1"/>
+    <w:lsdException w:name="Smart Hyperlink" w:semiHidden="1" w:unhideWhenUsed="1"/>
+    <w:lsdException w:name="Hashtag" w:semiHidden="1" w:unhideWhenUsed="1"/>
+    <w:lsdException w:name="Unresolved Mention" w:semiHidden="1" w:unhideWhenUsed="1"/>
+    <w:lsdException w:name="Smart Link" w:semiHidden="1" w:unhideWhenUsed="1"/>
   </w:latentStyles>
   <w:style w:type="paragraph" w:default="1" w:styleId="Normal">
     <w:name w:val="Normal"/>
@@ -19338,7 +19241,7 @@
 </file>
 
 <file path=customXml/itemProps1.xml><?xml version="1.0" encoding="utf-8"?>
-<ds:datastoreItem xmlns:ds="http://schemas.openxmlformats.org/officeDocument/2006/customXml" ds:itemID="{0B77CC5E-0B50-4BBE-8215-27C91E51C1BD}">
+<ds:datastoreItem xmlns:ds="http://schemas.openxmlformats.org/officeDocument/2006/customXml" ds:itemID="{E51E73E2-E911-4FFB-8842-D688243340B7}">
   <ds:schemaRefs>
     <ds:schemaRef ds:uri="http://schemas.openxmlformats.org/officeDocument/2006/bibliography"/>
   </ds:schemaRefs>

</xml_diff>